<commit_message>
shift key info + formatting
</commit_message>
<xml_diff>
--- a/Cameron_T-S_Report.docx
+++ b/Cameron_T-S_Report.docx
@@ -161,6 +161,228 @@
         </w:rPr>
       </w:pPr>
     </w:p>
+    <w:sdt>
+      <w:sdtPr>
+        <w:id w:val="1693027026"/>
+        <w:docPartObj>
+          <w:docPartGallery w:val="Table of Contents"/>
+          <w:docPartUnique/>
+        </w:docPartObj>
+      </w:sdtPr>
+      <w:sdtEndPr>
+        <w:rPr>
+          <w:rFonts w:asciiTheme="minorHAnsi" w:eastAsiaTheme="minorEastAsia" w:hAnsiTheme="minorHAnsi" w:cs="Times New Roman"/>
+          <w:color w:val="auto"/>
+          <w:sz w:val="22"/>
+          <w:szCs w:val="22"/>
+        </w:rPr>
+      </w:sdtEndPr>
+      <w:sdtContent>
+        <w:p>
+          <w:pPr>
+            <w:pStyle w:val="TOCHeading"/>
+          </w:pPr>
+          <w:r>
+            <w:t>Table of Contents</w:t>
+          </w:r>
+        </w:p>
+        <w:p>
+          <w:pPr>
+            <w:pStyle w:val="TOC1"/>
+          </w:pPr>
+          <w:sdt>
+            <w:sdtPr>
+              <w:rPr>
+                <w:b/>
+                <w:bCs/>
+              </w:rPr>
+              <w:id w:val="183865962"/>
+              <w:placeholder>
+                <w:docPart w:val="5E4BA5C8A5274DF39A0FC9C2BFD73733"/>
+              </w:placeholder>
+              <w:temporary/>
+              <w:showingPlcHdr/>
+            </w:sdtPr>
+            <w:sdtContent>
+              <w:r>
+                <w:rPr>
+                  <w:b/>
+                  <w:bCs/>
+                </w:rPr>
+                <w:t>Type chapter title (level 1)</w:t>
+              </w:r>
+            </w:sdtContent>
+          </w:sdt>
+          <w:r>
+            <w:ptab w:relativeTo="margin" w:alignment="right" w:leader="dot"/>
+          </w:r>
+          <w:r>
+            <w:rPr>
+              <w:b/>
+              <w:bCs/>
+            </w:rPr>
+            <w:t>1</w:t>
+          </w:r>
+        </w:p>
+        <w:p>
+          <w:pPr>
+            <w:pStyle w:val="TOC2"/>
+            <w:ind w:left="216"/>
+          </w:pPr>
+          <w:sdt>
+            <w:sdtPr>
+              <w:id w:val="1667506712"/>
+              <w:placeholder>
+                <w:docPart w:val="07505E0639C94A5A8BBE10E66A22E2C2"/>
+              </w:placeholder>
+              <w:temporary/>
+              <w:showingPlcHdr/>
+            </w:sdtPr>
+            <w:sdtContent>
+              <w:r>
+                <w:t>Type chapter title (level 2)</w:t>
+              </w:r>
+            </w:sdtContent>
+          </w:sdt>
+          <w:r>
+            <w:ptab w:relativeTo="margin" w:alignment="right" w:leader="dot"/>
+          </w:r>
+          <w:r>
+            <w:t>2</w:t>
+          </w:r>
+        </w:p>
+        <w:p>
+          <w:pPr>
+            <w:pStyle w:val="TOC3"/>
+            <w:ind w:left="446"/>
+          </w:pPr>
+          <w:sdt>
+            <w:sdtPr>
+              <w:id w:val="93059032"/>
+              <w:placeholder>
+                <w:docPart w:val="452D91246F334260A4789100CB756494"/>
+              </w:placeholder>
+              <w:temporary/>
+              <w:showingPlcHdr/>
+            </w:sdtPr>
+            <w:sdtContent>
+              <w:r>
+                <w:t>Type chapter title (level 3)</w:t>
+              </w:r>
+            </w:sdtContent>
+          </w:sdt>
+          <w:r>
+            <w:ptab w:relativeTo="margin" w:alignment="right" w:leader="dot"/>
+          </w:r>
+          <w:r>
+            <w:t>3</w:t>
+          </w:r>
+        </w:p>
+        <w:p>
+          <w:pPr>
+            <w:pStyle w:val="TOC1"/>
+          </w:pPr>
+          <w:sdt>
+            <w:sdtPr>
+              <w:rPr>
+                <w:b/>
+                <w:bCs/>
+              </w:rPr>
+              <w:id w:val="183865966"/>
+              <w:placeholder>
+                <w:docPart w:val="5E4BA5C8A5274DF39A0FC9C2BFD73733"/>
+              </w:placeholder>
+              <w:temporary/>
+              <w:showingPlcHdr/>
+            </w:sdtPr>
+            <w:sdtContent>
+              <w:r>
+                <w:rPr>
+                  <w:b/>
+                  <w:bCs/>
+                </w:rPr>
+                <w:t>Type chapter title (level 1)</w:t>
+              </w:r>
+            </w:sdtContent>
+          </w:sdt>
+          <w:r>
+            <w:ptab w:relativeTo="margin" w:alignment="right" w:leader="dot"/>
+          </w:r>
+          <w:r>
+            <w:rPr>
+              <w:b/>
+              <w:bCs/>
+            </w:rPr>
+            <w:t>4</w:t>
+          </w:r>
+        </w:p>
+        <w:p>
+          <w:pPr>
+            <w:pStyle w:val="TOC2"/>
+            <w:ind w:left="216"/>
+          </w:pPr>
+          <w:sdt>
+            <w:sdtPr>
+              <w:id w:val="93059040"/>
+              <w:placeholder>
+                <w:docPart w:val="07505E0639C94A5A8BBE10E66A22E2C2"/>
+              </w:placeholder>
+              <w:temporary/>
+              <w:showingPlcHdr/>
+            </w:sdtPr>
+            <w:sdtContent>
+              <w:r>
+                <w:t>Type chapter title (level 2)</w:t>
+              </w:r>
+            </w:sdtContent>
+          </w:sdt>
+          <w:r>
+            <w:ptab w:relativeTo="margin" w:alignment="right" w:leader="dot"/>
+          </w:r>
+          <w:r>
+            <w:t>5</w:t>
+          </w:r>
+        </w:p>
+        <w:p>
+          <w:pPr>
+            <w:pStyle w:val="TOC3"/>
+            <w:ind w:left="446"/>
+          </w:pPr>
+          <w:sdt>
+            <w:sdtPr>
+              <w:id w:val="93059044"/>
+              <w:placeholder>
+                <w:docPart w:val="452D91246F334260A4789100CB756494"/>
+              </w:placeholder>
+              <w:temporary/>
+              <w:showingPlcHdr/>
+            </w:sdtPr>
+            <w:sdtContent>
+              <w:r>
+                <w:t>Type chapter title (level 3)</w:t>
+              </w:r>
+            </w:sdtContent>
+          </w:sdt>
+          <w:r>
+            <w:ptab w:relativeTo="margin" w:alignment="right" w:leader="dot"/>
+          </w:r>
+          <w:r>
+            <w:t>6</w:t>
+          </w:r>
+        </w:p>
+      </w:sdtContent>
+    </w:sdt>
+    <w:p>
+      <w:pPr>
+        <w:spacing w:line="360" w:lineRule="auto"/>
+        <w:rPr>
+          <w:b/>
+          <w:bCs/>
+          <w:sz w:val="28"/>
+          <w:szCs w:val="28"/>
+        </w:rPr>
+      </w:pPr>
+    </w:p>
     <w:p>
       <w:pPr>
         <w:spacing w:line="360" w:lineRule="auto"/>
@@ -196,12 +418,7 @@
         <w:spacing w:line="360" w:lineRule="auto"/>
       </w:pPr>
       <w:r>
-        <w:t>During preliminary research, I had come up with three main ideas and jotted them do</w:t>
-      </w:r>
-      <w:bookmarkStart w:id="0" w:name="_GoBack"/>
-      <w:bookmarkEnd w:id="0"/>
-      <w:r>
-        <w:t>wn on paper:</w:t>
+        <w:t>During preliminary research, I had come up with three main ideas and jotted them down on paper:</w:t>
       </w:r>
     </w:p>
     <w:p>
@@ -443,54 +660,54 @@
         <w:t xml:space="preserve"> </w:t>
       </w:r>
       <w:r>
-        <w:t xml:space="preserve">I took out elements I didn’t like, changed others and ended up with a sketch that would simply place a few circles on the screen. At this stage I was having a lot of issues figuring out how to </w:t>
+        <w:t>I took out elements I didn’t like, changed others and ended up with a sketch that would simply place a few circles on the screen. At this stage I was having a lot of issues figuring out how to create an array of objects that would move across the screen. It was at this point that I turned to the Coding Train YouTube channel and an example of objects in an array from class. I managed to create a sketch that would start with no objects, then add objects into an array and display them once the mouse had been pressed. I also used my knowledge and tutorials of the latest creative coding workshop – vectors, to replace the generic randomised movement and jittering with vector positions and velocity. This would enable me to perhaps add gravity and an attractor at some point in the future, if I had the time and know-how.</w:t>
+      </w:r>
+    </w:p>
+    <w:p>
+      <w:pPr>
+        <w:spacing w:line="360" w:lineRule="auto"/>
+      </w:pPr>
+      <w:r>
+        <w:t xml:space="preserve">Building on this success, I decided to change my design from a simple mouse press, to a button press – taking inspiration from the sketches behind my second idea. Every time I press the button, the object would appear. </w:t>
+      </w:r>
+    </w:p>
+    <w:p>
+      <w:pPr>
+        <w:spacing w:line="360" w:lineRule="auto"/>
+      </w:pPr>
+      <w:r>
+        <w:t xml:space="preserve">At first this proved simple enough, however positioning the button on the screen proved so troublesome, that I scrapped the idea of creating a button in JavaScript and instead made it using html and CSS. Then, I made a function to add and subtract objects from my array and called the function in HTML. </w:t>
+      </w:r>
+    </w:p>
+    <w:p>
+      <w:pPr>
+        <w:spacing w:line="360" w:lineRule="auto"/>
+      </w:pPr>
+      <w:r>
+        <w:t xml:space="preserve">What’s more, I then decided to add some colour to the sketch, but add it in a form that could be controlled by the user. Up to this point, most of my sketches had utilised randomised colour attributes so, I decided to add three sliders for Red, Green and Blue. I tried adding them in JavaScript but encountered the same issues as with the buttons, so instead added the sliders in HTML, styled them in a CSS and called the property values of each using getElementById and the .value function in JavaScript. </w:t>
+      </w:r>
+      <w:r>
+        <w:t>This created as many different “stages” as there are RGB colour combinations.</w:t>
+      </w:r>
+    </w:p>
+    <w:p>
+      <w:pPr>
+        <w:spacing w:line="360" w:lineRule="auto"/>
+      </w:pPr>
+      <w:r>
+        <w:t>At this stage, I could add and subtract ellipses with a click of a button. The ellipses would bounce off of the canvas edges and their colour could be changed through three RGB sliders.</w:t>
+      </w:r>
+    </w:p>
+    <w:p>
+      <w:pPr>
+        <w:spacing w:line="360" w:lineRule="auto"/>
+      </w:pPr>
+      <w:r>
+        <w:t xml:space="preserve">Next, I decided to create a more visually different second stage. However, the second stage would still contain elements from the first stage. Using tutorials from Coding Train, I learnt how to remove </w:t>
       </w:r>
       <w:r>
         <w:lastRenderedPageBreak/>
-        <w:t>create an array of objects that would move across the screen. It was at this point that I turned to the Coding Train YouTube channel and an example of objects in an array from class. I managed to create a sketch that would start with no objects, then add objects into an array and display them once the mouse had been pressed. I also used my knowledge and tutorials of the latest creative coding workshop – vectors, to replace the generic randomised movement and jittering with vector positions and velocity. This would enable me to perhaps add gravity and an attractor at some point in the future, if I had the time and know-how.</w:t>
-      </w:r>
-    </w:p>
-    <w:p>
-      <w:pPr>
-        <w:spacing w:line="360" w:lineRule="auto"/>
-      </w:pPr>
-      <w:r>
-        <w:t xml:space="preserve">Building on this success, I decided to change my design from a simple mouse press, to a button press – taking inspiration from the sketches behind my second idea. Every time I press the button, the object would appear. </w:t>
-      </w:r>
-    </w:p>
-    <w:p>
-      <w:pPr>
-        <w:spacing w:line="360" w:lineRule="auto"/>
-      </w:pPr>
-      <w:r>
-        <w:t xml:space="preserve">At first this proved simple enough, however positioning the button on the screen proved so troublesome, that I scrapped the idea of creating a button in JavaScript and instead made it using html and CSS. Then, I made a function to add and subtract objects from my array and called the function in HTML. </w:t>
-      </w:r>
-    </w:p>
-    <w:p>
-      <w:pPr>
-        <w:spacing w:line="360" w:lineRule="auto"/>
-      </w:pPr>
-      <w:r>
-        <w:t xml:space="preserve">What’s more, I then decided to add some colour to the sketch, but add it in a form that could be controlled by the user. Up to this point, most of my sketches had utilised randomised colour attributes so, I decided to add three sliders for Red, Green and Blue. I tried adding them in JavaScript but encountered the same issues as with the buttons, so instead added the sliders in HTML, styled them in a CSS and called the property values of each using getElementById and the .value function in JavaScript. </w:t>
-      </w:r>
-      <w:r>
-        <w:t>This created as many different “stages” as there are RGB colour combinations.</w:t>
-      </w:r>
-    </w:p>
-    <w:p>
-      <w:pPr>
-        <w:spacing w:line="360" w:lineRule="auto"/>
-      </w:pPr>
-      <w:r>
-        <w:t>At this stage, I could add and subtract ellipses with a click of a button. The ellipses would bounce off of the canvas edges and their colour could be changed through three RGB sliders.</w:t>
-      </w:r>
-    </w:p>
-    <w:p>
-      <w:pPr>
-        <w:spacing w:line="360" w:lineRule="auto"/>
-      </w:pPr>
-      <w:r>
-        <w:t xml:space="preserve">Next, I decided to create a more visually different second stage. However, the second stage would still contain elements from the first stage. Using tutorials from Coding Train, I learnt how to remove an object from an array by clicking it. Furthering this, I </w:t>
+        <w:t xml:space="preserve">an object from an array by clicking it. Furthering this, I </w:t>
       </w:r>
       <w:r>
         <w:t>built upon the session 10 worksheet (</w:t>
@@ -552,7 +769,6 @@
           <w:sz w:val="28"/>
           <w:szCs w:val="28"/>
         </w:rPr>
-        <w:lastRenderedPageBreak/>
         <w:t>Evaluation:</w:t>
       </w:r>
     </w:p>
@@ -610,10 +826,68 @@
         <w:spacing w:line="360" w:lineRule="auto"/>
       </w:pPr>
       <w:r>
-        <w:t>First, I had to merge my already made website with the new html5up template, as I had created a basic shell for my canvas. Due to the way the website is laid out, the template doesn’t use separate pages. Thus, when I clicked off the currently open article, the image would close but the interactivity project would still be running in the background. Through some comprehensive code reading, I managed to implement my reset function within the template’s own JavaScript code. The biggest issue I encountered was a personal stretch challenge; adding my semester 1 sketches onto the same page. It took me all of a Sunday to get everything to work properly. In the end, I had to combine all my sketches into one code and convert the present code into three separate instances, then call each instance in a separate piece of html code. Despite how long it took, I am happy that I managed to struggle through this issue amongst all the others I encountered</w:t>
+        <w:t xml:space="preserve">First, I had to merge my already made website with the new html5up template, as I had created a basic shell for my canvas. Due to the way the website is laid out, the template doesn’t use separate pages. Thus, when I clicked off the currently open article, the image would close but the interactivity project would still be running in the background. Through some comprehensive code reading, I managed to implement my reset function within the template’s own JavaScript code. </w:t>
+      </w:r>
+      <w:r>
+        <w:t>One of the</w:t>
+      </w:r>
+      <w:r>
+        <w:t xml:space="preserve"> biggest issue</w:t>
+      </w:r>
+      <w:r>
+        <w:t>s</w:t>
+      </w:r>
+      <w:r>
+        <w:t xml:space="preserve"> I encountered was a personal stretch </w:t>
+      </w:r>
+      <w:proofErr w:type="gramStart"/>
+      <w:r>
+        <w:t>challenge;</w:t>
+      </w:r>
+      <w:proofErr w:type="gramEnd"/>
+      <w:r>
+        <w:t xml:space="preserve"> adding my </w:t>
+      </w:r>
+      <w:r>
+        <w:t xml:space="preserve">separate </w:t>
+      </w:r>
+      <w:r>
+        <w:t xml:space="preserve">semester 1 sketches onto the same page. It took me all of a Sunday to get everything to work properly. In the end, I had to combine all my sketches into one code and convert the present code into three separate instances, then call each instance in a separate piece of html code. Despite how long it </w:t>
+      </w:r>
+      <w:r>
+        <w:lastRenderedPageBreak/>
+        <w:t>took, I am happy that I managed to struggle through this issue amongst all the others I encountered</w:t>
       </w:r>
       <w:r>
         <w:t xml:space="preserve"> while learning new things outside of class.</w:t>
+      </w:r>
+    </w:p>
+    <w:p>
+      <w:pPr>
+        <w:spacing w:line="360" w:lineRule="auto"/>
+      </w:pPr>
+      <w:r>
+        <w:t>Another challenge arose when I attempted to create a timed countdown to display information about the project whenever a button was clicked. Despite spending a long time</w:t>
+      </w:r>
+      <w:r>
+        <w:t xml:space="preserve"> researching and testing different methods </w:t>
+      </w:r>
+      <w:r>
+        <w:t xml:space="preserve">to </w:t>
+      </w:r>
+      <w:r>
+        <w:t xml:space="preserve">try and </w:t>
+      </w:r>
+      <w:r>
+        <w:t xml:space="preserve">get it to work, I ultimately had to scrap it and replace it with a much more simple piece of code where if the SHIFT </w:t>
+      </w:r>
+      <w:proofErr w:type="spellStart"/>
+      <w:r>
+        <w:t>keyIsDown</w:t>
+      </w:r>
+      <w:proofErr w:type="spellEnd"/>
+      <w:r>
+        <w:t>, text is displayed.</w:t>
       </w:r>
     </w:p>
     <w:p>
@@ -652,7 +926,6 @@
           <w:sz w:val="28"/>
           <w:szCs w:val="28"/>
         </w:rPr>
-        <w:lastRenderedPageBreak/>
         <w:t>References, inspiration and tutorials used</w:t>
       </w:r>
       <w:r>
@@ -874,6 +1147,7 @@
         <w:spacing w:line="360" w:lineRule="auto"/>
       </w:pPr>
       <w:r>
+        <w:lastRenderedPageBreak/>
         <w:t xml:space="preserve">Used in positioning different </w:t>
       </w:r>
       <w:proofErr w:type="spellStart"/>
@@ -1034,13 +1308,101 @@
       <w:pPr>
         <w:spacing w:line="360" w:lineRule="auto"/>
       </w:pPr>
-    </w:p>
-    <w:p>
-      <w:pPr>
-        <w:spacing w:line="360" w:lineRule="auto"/>
-      </w:pPr>
-      <w:r>
-        <w:lastRenderedPageBreak/>
+      <w:r>
+        <w:t>Research into countdown timers:</w:t>
+      </w:r>
+    </w:p>
+    <w:p>
+      <w:pPr>
+        <w:pStyle w:val="ListParagraph"/>
+        <w:numPr>
+          <w:ilvl w:val="0"/>
+          <w:numId w:val="17"/>
+        </w:numPr>
+        <w:spacing w:line="360" w:lineRule="auto"/>
+      </w:pPr>
+      <w:hyperlink r:id="rId32" w:history="1">
+        <w:r>
+          <w:rPr>
+            <w:rStyle w:val="Hyperlink"/>
+          </w:rPr>
+          <w:t>https://editor.p5js.org/2sman/sketches/ry3eS_cgG</w:t>
+        </w:r>
+      </w:hyperlink>
+    </w:p>
+    <w:p>
+      <w:pPr>
+        <w:pStyle w:val="ListParagraph"/>
+        <w:numPr>
+          <w:ilvl w:val="0"/>
+          <w:numId w:val="17"/>
+        </w:numPr>
+        <w:spacing w:line="360" w:lineRule="auto"/>
+      </w:pPr>
+      <w:hyperlink r:id="rId33" w:history="1">
+        <w:r>
+          <w:rPr>
+            <w:rStyle w:val="Hyperlink"/>
+          </w:rPr>
+          <w:t>https://editor.p5js.org/denaplesk2/sk</w:t>
+        </w:r>
+        <w:r>
+          <w:rPr>
+            <w:rStyle w:val="Hyperlink"/>
+          </w:rPr>
+          <w:t>e</w:t>
+        </w:r>
+        <w:r>
+          <w:rPr>
+            <w:rStyle w:val="Hyperlink"/>
+          </w:rPr>
+          <w:t>tches/BkNW2NCkM</w:t>
+        </w:r>
+      </w:hyperlink>
+    </w:p>
+    <w:p>
+      <w:pPr>
+        <w:pStyle w:val="ListParagraph"/>
+        <w:numPr>
+          <w:ilvl w:val="0"/>
+          <w:numId w:val="17"/>
+        </w:numPr>
+        <w:spacing w:line="360" w:lineRule="auto"/>
+      </w:pPr>
+      <w:hyperlink r:id="rId34" w:history="1">
+        <w:r>
+          <w:rPr>
+            <w:rStyle w:val="Hyperlink"/>
+          </w:rPr>
+          <w:t>https://www.youtube.com/watch?v=MLtAMg9_Svw</w:t>
+        </w:r>
+      </w:hyperlink>
+      <w:bookmarkStart w:id="0" w:name="_GoBack"/>
+      <w:bookmarkEnd w:id="0"/>
+    </w:p>
+    <w:p>
+      <w:pPr>
+        <w:pStyle w:val="ListParagraph"/>
+        <w:numPr>
+          <w:ilvl w:val="0"/>
+          <w:numId w:val="17"/>
+        </w:numPr>
+        <w:spacing w:line="360" w:lineRule="auto"/>
+      </w:pPr>
+      <w:hyperlink r:id="rId35" w:history="1">
+        <w:r>
+          <w:rPr>
+            <w:rStyle w:val="Hyperlink"/>
+          </w:rPr>
+          <w:t>https://editor.p5js.org/denaplesk2/sketches/B1taLQvxG</w:t>
+        </w:r>
+      </w:hyperlink>
+    </w:p>
+    <w:p>
+      <w:pPr>
+        <w:spacing w:line="360" w:lineRule="auto"/>
+      </w:pPr>
+      <w:r>
         <w:t>Audio Visual Project examples:</w:t>
       </w:r>
     </w:p>
@@ -1053,7 +1415,7 @@
         </w:numPr>
         <w:spacing w:line="360" w:lineRule="auto"/>
       </w:pPr>
-      <w:hyperlink r:id="rId32" w:history="1">
+      <w:hyperlink r:id="rId36" w:history="1">
         <w:r>
           <w:rPr>
             <w:rStyle w:val="Hyperlink"/>
@@ -1071,7 +1433,7 @@
         </w:numPr>
         <w:spacing w:line="360" w:lineRule="auto"/>
       </w:pPr>
-      <w:hyperlink r:id="rId33" w:history="1">
+      <w:hyperlink r:id="rId37" w:history="1">
         <w:r>
           <w:rPr>
             <w:rStyle w:val="Hyperlink"/>
@@ -1089,7 +1451,7 @@
         </w:numPr>
         <w:spacing w:line="360" w:lineRule="auto"/>
       </w:pPr>
-      <w:hyperlink r:id="rId34" w:history="1">
+      <w:hyperlink r:id="rId38" w:history="1">
         <w:r>
           <w:rPr>
             <w:rStyle w:val="Hyperlink"/>
@@ -1107,7 +1469,7 @@
         </w:numPr>
         <w:spacing w:line="360" w:lineRule="auto"/>
       </w:pPr>
-      <w:hyperlink r:id="rId35" w:history="1">
+      <w:hyperlink r:id="rId39" w:history="1">
         <w:r>
           <w:rPr>
             <w:rStyle w:val="Hyperlink"/>
@@ -1125,7 +1487,7 @@
         </w:numPr>
         <w:spacing w:line="360" w:lineRule="auto"/>
       </w:pPr>
-      <w:hyperlink r:id="rId36" w:history="1">
+      <w:hyperlink r:id="rId40" w:history="1">
         <w:r>
           <w:rPr>
             <w:rStyle w:val="Hyperlink"/>
@@ -1148,7 +1510,7 @@
           <w:u w:val="none"/>
         </w:rPr>
       </w:pPr>
-      <w:hyperlink r:id="rId37" w:history="1">
+      <w:hyperlink r:id="rId41" w:history="1">
         <w:r>
           <w:rPr>
             <w:rStyle w:val="Hyperlink"/>
@@ -1165,7 +1527,7 @@
           <w:numId w:val="12"/>
         </w:numPr>
       </w:pPr>
-      <w:hyperlink r:id="rId38" w:history="1">
+      <w:hyperlink r:id="rId42" w:history="1">
         <w:r>
           <w:rPr>
             <w:rStyle w:val="Hyperlink"/>
@@ -1183,6 +1545,56 @@
       <w:pPr>
         <w:spacing w:line="360" w:lineRule="auto"/>
       </w:pPr>
+    </w:p>
+    <w:p>
+      <w:pPr>
+        <w:spacing w:line="360" w:lineRule="auto"/>
+      </w:pPr>
+    </w:p>
+    <w:p>
+      <w:pPr>
+        <w:spacing w:line="360" w:lineRule="auto"/>
+      </w:pPr>
+    </w:p>
+    <w:p>
+      <w:pPr>
+        <w:spacing w:line="360" w:lineRule="auto"/>
+      </w:pPr>
+    </w:p>
+    <w:p>
+      <w:pPr>
+        <w:spacing w:line="360" w:lineRule="auto"/>
+      </w:pPr>
+    </w:p>
+    <w:p>
+      <w:pPr>
+        <w:spacing w:line="360" w:lineRule="auto"/>
+      </w:pPr>
+    </w:p>
+    <w:p>
+      <w:pPr>
+        <w:spacing w:line="360" w:lineRule="auto"/>
+      </w:pPr>
+    </w:p>
+    <w:p>
+      <w:pPr>
+        <w:spacing w:line="360" w:lineRule="auto"/>
+      </w:pPr>
+    </w:p>
+    <w:p>
+      <w:pPr>
+        <w:spacing w:line="360" w:lineRule="auto"/>
+      </w:pPr>
+    </w:p>
+    <w:p>
+      <w:pPr>
+        <w:spacing w:line="360" w:lineRule="auto"/>
+      </w:pPr>
+    </w:p>
+    <w:p>
+      <w:pPr>
+        <w:spacing w:line="360" w:lineRule="auto"/>
+      </w:pPr>
       <w:r>
         <w:t>html5up website template:</w:t>
       </w:r>
@@ -1199,7 +1611,7 @@
       <w:pPr>
         <w:spacing w:line="360" w:lineRule="auto"/>
       </w:pPr>
-      <w:hyperlink r:id="rId39" w:history="1">
+      <w:hyperlink r:id="rId43" w:history="1">
         <w:r>
           <w:rPr>
             <w:rStyle w:val="Hyperlink"/>
@@ -1226,7 +1638,7 @@
       <w:r>
         <w:t>Free for personal and commercial use under the CCA 3.0 license (</w:t>
       </w:r>
-      <w:hyperlink r:id="rId40" w:history="1">
+      <w:hyperlink r:id="rId44" w:history="1">
         <w:r>
           <w:rPr>
             <w:rStyle w:val="Hyperlink"/>
@@ -1247,7 +1659,7 @@
         </w:numPr>
         <w:spacing w:line="360" w:lineRule="auto"/>
       </w:pPr>
-      <w:hyperlink r:id="rId41" w:history="1">
+      <w:hyperlink r:id="rId45" w:history="1">
         <w:r>
           <w:rPr>
             <w:rStyle w:val="Hyperlink"/>
@@ -1648,6 +2060,119 @@
     </w:lvl>
   </w:abstractNum>
   <w:abstractNum w:abstractNumId="3" w15:restartNumberingAfterBreak="0">
+    <w:nsid w:val="16A975C5"/>
+    <w:multiLevelType w:val="hybridMultilevel"/>
+    <w:tmpl w:val="A17EE4C6"/>
+    <w:lvl w:ilvl="0" w:tplc="08090001">
+      <w:start w:val="1"/>
+      <w:numFmt w:val="bullet"/>
+      <w:lvlText w:val=""/>
+      <w:lvlJc w:val="left"/>
+      <w:pPr>
+        <w:ind w:left="720" w:hanging="360"/>
+      </w:pPr>
+      <w:rPr>
+        <w:rFonts w:ascii="Symbol" w:hAnsi="Symbol" w:hint="default"/>
+      </w:rPr>
+    </w:lvl>
+    <w:lvl w:ilvl="1" w:tplc="08090003" w:tentative="1">
+      <w:start w:val="1"/>
+      <w:numFmt w:val="bullet"/>
+      <w:lvlText w:val="o"/>
+      <w:lvlJc w:val="left"/>
+      <w:pPr>
+        <w:ind w:left="1440" w:hanging="360"/>
+      </w:pPr>
+      <w:rPr>
+        <w:rFonts w:ascii="Courier New" w:hAnsi="Courier New" w:cs="Courier New" w:hint="default"/>
+      </w:rPr>
+    </w:lvl>
+    <w:lvl w:ilvl="2" w:tplc="08090005" w:tentative="1">
+      <w:start w:val="1"/>
+      <w:numFmt w:val="bullet"/>
+      <w:lvlText w:val=""/>
+      <w:lvlJc w:val="left"/>
+      <w:pPr>
+        <w:ind w:left="2160" w:hanging="360"/>
+      </w:pPr>
+      <w:rPr>
+        <w:rFonts w:ascii="Wingdings" w:hAnsi="Wingdings" w:hint="default"/>
+      </w:rPr>
+    </w:lvl>
+    <w:lvl w:ilvl="3" w:tplc="08090001" w:tentative="1">
+      <w:start w:val="1"/>
+      <w:numFmt w:val="bullet"/>
+      <w:lvlText w:val=""/>
+      <w:lvlJc w:val="left"/>
+      <w:pPr>
+        <w:ind w:left="2880" w:hanging="360"/>
+      </w:pPr>
+      <w:rPr>
+        <w:rFonts w:ascii="Symbol" w:hAnsi="Symbol" w:hint="default"/>
+      </w:rPr>
+    </w:lvl>
+    <w:lvl w:ilvl="4" w:tplc="08090003" w:tentative="1">
+      <w:start w:val="1"/>
+      <w:numFmt w:val="bullet"/>
+      <w:lvlText w:val="o"/>
+      <w:lvlJc w:val="left"/>
+      <w:pPr>
+        <w:ind w:left="3600" w:hanging="360"/>
+      </w:pPr>
+      <w:rPr>
+        <w:rFonts w:ascii="Courier New" w:hAnsi="Courier New" w:cs="Courier New" w:hint="default"/>
+      </w:rPr>
+    </w:lvl>
+    <w:lvl w:ilvl="5" w:tplc="08090005" w:tentative="1">
+      <w:start w:val="1"/>
+      <w:numFmt w:val="bullet"/>
+      <w:lvlText w:val=""/>
+      <w:lvlJc w:val="left"/>
+      <w:pPr>
+        <w:ind w:left="4320" w:hanging="360"/>
+      </w:pPr>
+      <w:rPr>
+        <w:rFonts w:ascii="Wingdings" w:hAnsi="Wingdings" w:hint="default"/>
+      </w:rPr>
+    </w:lvl>
+    <w:lvl w:ilvl="6" w:tplc="08090001" w:tentative="1">
+      <w:start w:val="1"/>
+      <w:numFmt w:val="bullet"/>
+      <w:lvlText w:val=""/>
+      <w:lvlJc w:val="left"/>
+      <w:pPr>
+        <w:ind w:left="5040" w:hanging="360"/>
+      </w:pPr>
+      <w:rPr>
+        <w:rFonts w:ascii="Symbol" w:hAnsi="Symbol" w:hint="default"/>
+      </w:rPr>
+    </w:lvl>
+    <w:lvl w:ilvl="7" w:tplc="08090003" w:tentative="1">
+      <w:start w:val="1"/>
+      <w:numFmt w:val="bullet"/>
+      <w:lvlText w:val="o"/>
+      <w:lvlJc w:val="left"/>
+      <w:pPr>
+        <w:ind w:left="5760" w:hanging="360"/>
+      </w:pPr>
+      <w:rPr>
+        <w:rFonts w:ascii="Courier New" w:hAnsi="Courier New" w:cs="Courier New" w:hint="default"/>
+      </w:rPr>
+    </w:lvl>
+    <w:lvl w:ilvl="8" w:tplc="08090005" w:tentative="1">
+      <w:start w:val="1"/>
+      <w:numFmt w:val="bullet"/>
+      <w:lvlText w:val=""/>
+      <w:lvlJc w:val="left"/>
+      <w:pPr>
+        <w:ind w:left="6480" w:hanging="360"/>
+      </w:pPr>
+      <w:rPr>
+        <w:rFonts w:ascii="Wingdings" w:hAnsi="Wingdings" w:hint="default"/>
+      </w:rPr>
+    </w:lvl>
+  </w:abstractNum>
+  <w:abstractNum w:abstractNumId="4" w15:restartNumberingAfterBreak="0">
     <w:nsid w:val="2D9745C5"/>
     <w:multiLevelType w:val="hybridMultilevel"/>
     <w:tmpl w:val="AC98B1DE"/>
@@ -1736,7 +2261,7 @@
       </w:pPr>
     </w:lvl>
   </w:abstractNum>
-  <w:abstractNum w:abstractNumId="4" w15:restartNumberingAfterBreak="0">
+  <w:abstractNum w:abstractNumId="5" w15:restartNumberingAfterBreak="0">
     <w:nsid w:val="2EDE32C4"/>
     <w:multiLevelType w:val="hybridMultilevel"/>
     <w:tmpl w:val="7E6EC634"/>
@@ -1825,7 +2350,7 @@
       </w:pPr>
     </w:lvl>
   </w:abstractNum>
-  <w:abstractNum w:abstractNumId="5" w15:restartNumberingAfterBreak="0">
+  <w:abstractNum w:abstractNumId="6" w15:restartNumberingAfterBreak="0">
     <w:nsid w:val="2F8674CD"/>
     <w:multiLevelType w:val="hybridMultilevel"/>
     <w:tmpl w:val="74EABB28"/>
@@ -1914,7 +2439,7 @@
       </w:pPr>
     </w:lvl>
   </w:abstractNum>
-  <w:abstractNum w:abstractNumId="6" w15:restartNumberingAfterBreak="0">
+  <w:abstractNum w:abstractNumId="7" w15:restartNumberingAfterBreak="0">
     <w:nsid w:val="33E10ECD"/>
     <w:multiLevelType w:val="hybridMultilevel"/>
     <w:tmpl w:val="1DF801BE"/>
@@ -2027,7 +2552,7 @@
       </w:rPr>
     </w:lvl>
   </w:abstractNum>
-  <w:abstractNum w:abstractNumId="7" w15:restartNumberingAfterBreak="0">
+  <w:abstractNum w:abstractNumId="8" w15:restartNumberingAfterBreak="0">
     <w:nsid w:val="3C8865D9"/>
     <w:multiLevelType w:val="hybridMultilevel"/>
     <w:tmpl w:val="E6A6EB52"/>
@@ -2140,7 +2665,7 @@
       </w:rPr>
     </w:lvl>
   </w:abstractNum>
-  <w:abstractNum w:abstractNumId="8" w15:restartNumberingAfterBreak="0">
+  <w:abstractNum w:abstractNumId="9" w15:restartNumberingAfterBreak="0">
     <w:nsid w:val="3EE6510D"/>
     <w:multiLevelType w:val="hybridMultilevel"/>
     <w:tmpl w:val="89AAB202"/>
@@ -2226,7 +2751,7 @@
       </w:pPr>
     </w:lvl>
   </w:abstractNum>
-  <w:abstractNum w:abstractNumId="9" w15:restartNumberingAfterBreak="0">
+  <w:abstractNum w:abstractNumId="10" w15:restartNumberingAfterBreak="0">
     <w:nsid w:val="461D12B1"/>
     <w:multiLevelType w:val="hybridMultilevel"/>
     <w:tmpl w:val="AAECBDDE"/>
@@ -2312,7 +2837,7 @@
       </w:pPr>
     </w:lvl>
   </w:abstractNum>
-  <w:abstractNum w:abstractNumId="10" w15:restartNumberingAfterBreak="0">
+  <w:abstractNum w:abstractNumId="11" w15:restartNumberingAfterBreak="0">
     <w:nsid w:val="552658D4"/>
     <w:multiLevelType w:val="hybridMultilevel"/>
     <w:tmpl w:val="1DE2B7A0"/>
@@ -2398,7 +2923,7 @@
       </w:pPr>
     </w:lvl>
   </w:abstractNum>
-  <w:abstractNum w:abstractNumId="11" w15:restartNumberingAfterBreak="0">
+  <w:abstractNum w:abstractNumId="12" w15:restartNumberingAfterBreak="0">
     <w:nsid w:val="569E4180"/>
     <w:multiLevelType w:val="hybridMultilevel"/>
     <w:tmpl w:val="F9D033B0"/>
@@ -2511,7 +3036,7 @@
       </w:rPr>
     </w:lvl>
   </w:abstractNum>
-  <w:abstractNum w:abstractNumId="12" w15:restartNumberingAfterBreak="0">
+  <w:abstractNum w:abstractNumId="13" w15:restartNumberingAfterBreak="0">
     <w:nsid w:val="573C6AD5"/>
     <w:multiLevelType w:val="hybridMultilevel"/>
     <w:tmpl w:val="931AFB34"/>
@@ -2597,7 +3122,7 @@
       </w:pPr>
     </w:lvl>
   </w:abstractNum>
-  <w:abstractNum w:abstractNumId="13" w15:restartNumberingAfterBreak="0">
+  <w:abstractNum w:abstractNumId="14" w15:restartNumberingAfterBreak="0">
     <w:nsid w:val="6418467E"/>
     <w:multiLevelType w:val="hybridMultilevel"/>
     <w:tmpl w:val="068EC510"/>
@@ -2686,7 +3211,7 @@
       </w:pPr>
     </w:lvl>
   </w:abstractNum>
-  <w:abstractNum w:abstractNumId="14" w15:restartNumberingAfterBreak="0">
+  <w:abstractNum w:abstractNumId="15" w15:restartNumberingAfterBreak="0">
     <w:nsid w:val="665226F2"/>
     <w:multiLevelType w:val="hybridMultilevel"/>
     <w:tmpl w:val="9C90E4AC"/>
@@ -2772,7 +3297,7 @@
       </w:pPr>
     </w:lvl>
   </w:abstractNum>
-  <w:abstractNum w:abstractNumId="15" w15:restartNumberingAfterBreak="0">
+  <w:abstractNum w:abstractNumId="16" w15:restartNumberingAfterBreak="0">
     <w:nsid w:val="7C7F59A6"/>
     <w:multiLevelType w:val="hybridMultilevel"/>
     <w:tmpl w:val="EE8E6A0C"/>
@@ -2865,49 +3390,52 @@
     <w:abstractNumId w:val="0"/>
   </w:num>
   <w:num w:numId="2">
-    <w:abstractNumId w:val="6"/>
+    <w:abstractNumId w:val="7"/>
   </w:num>
   <w:num w:numId="3">
-    <w:abstractNumId w:val="11"/>
+    <w:abstractNumId w:val="12"/>
   </w:num>
   <w:num w:numId="4">
-    <w:abstractNumId w:val="12"/>
+    <w:abstractNumId w:val="13"/>
   </w:num>
   <w:num w:numId="5">
-    <w:abstractNumId w:val="7"/>
+    <w:abstractNumId w:val="8"/>
   </w:num>
   <w:num w:numId="6">
     <w:abstractNumId w:val="1"/>
   </w:num>
   <w:num w:numId="7">
+    <w:abstractNumId w:val="11"/>
+  </w:num>
+  <w:num w:numId="8">
+    <w:abstractNumId w:val="9"/>
+  </w:num>
+  <w:num w:numId="9">
+    <w:abstractNumId w:val="15"/>
+  </w:num>
+  <w:num w:numId="10">
     <w:abstractNumId w:val="10"/>
   </w:num>
-  <w:num w:numId="8">
-    <w:abstractNumId w:val="8"/>
+  <w:num w:numId="11">
+    <w:abstractNumId w:val="6"/>
   </w:num>
-  <w:num w:numId="9">
-    <w:abstractNumId w:val="14"/>
-  </w:num>
-  <w:num w:numId="10">
-    <w:abstractNumId w:val="9"/>
-  </w:num>
-  <w:num w:numId="11">
+  <w:num w:numId="12">
     <w:abstractNumId w:val="5"/>
   </w:num>
-  <w:num w:numId="12">
+  <w:num w:numId="13">
     <w:abstractNumId w:val="4"/>
-  </w:num>
-  <w:num w:numId="13">
-    <w:abstractNumId w:val="3"/>
   </w:num>
   <w:num w:numId="14">
     <w:abstractNumId w:val="2"/>
   </w:num>
   <w:num w:numId="15">
-    <w:abstractNumId w:val="15"/>
+    <w:abstractNumId w:val="16"/>
   </w:num>
   <w:num w:numId="16">
-    <w:abstractNumId w:val="13"/>
+    <w:abstractNumId w:val="14"/>
+  </w:num>
+  <w:num w:numId="17">
+    <w:abstractNumId w:val="3"/>
   </w:num>
 </w:numbering>
 </file>
@@ -3311,6 +3839,27 @@
     <w:name w:val="Normal"/>
     <w:qFormat/>
   </w:style>
+  <w:style w:type="paragraph" w:styleId="Heading1">
+    <w:name w:val="heading 1"/>
+    <w:basedOn w:val="Normal"/>
+    <w:next w:val="Normal"/>
+    <w:link w:val="Heading1Char"/>
+    <w:uiPriority w:val="9"/>
+    <w:qFormat/>
+    <w:rsid w:val="00A41D59"/>
+    <w:pPr>
+      <w:keepNext/>
+      <w:keepLines/>
+      <w:spacing w:before="240" w:after="0"/>
+      <w:outlineLvl w:val="0"/>
+    </w:pPr>
+    <w:rPr>
+      <w:rFonts w:asciiTheme="majorHAnsi" w:eastAsiaTheme="majorEastAsia" w:hAnsiTheme="majorHAnsi" w:cstheme="majorBidi"/>
+      <w:color w:val="2F5496" w:themeColor="accent1" w:themeShade="BF"/>
+      <w:sz w:val="32"/>
+      <w:szCs w:val="32"/>
+    </w:rPr>
+  </w:style>
   <w:style w:type="paragraph" w:styleId="Heading5">
     <w:name w:val="heading 5"/>
     <w:basedOn w:val="Normal"/>
@@ -3509,7 +4058,719 @@
       <w:contextualSpacing/>
     </w:pPr>
   </w:style>
+  <w:style w:type="character" w:customStyle="1" w:styleId="Heading1Char">
+    <w:name w:val="Heading 1 Char"/>
+    <w:basedOn w:val="DefaultParagraphFont"/>
+    <w:link w:val="Heading1"/>
+    <w:uiPriority w:val="9"/>
+    <w:rsid w:val="00A41D59"/>
+    <w:rPr>
+      <w:rFonts w:asciiTheme="majorHAnsi" w:eastAsiaTheme="majorEastAsia" w:hAnsiTheme="majorHAnsi" w:cstheme="majorBidi"/>
+      <w:color w:val="2F5496" w:themeColor="accent1" w:themeShade="BF"/>
+      <w:sz w:val="32"/>
+      <w:szCs w:val="32"/>
+    </w:rPr>
+  </w:style>
+  <w:style w:type="paragraph" w:styleId="TOCHeading">
+    <w:name w:val="TOC Heading"/>
+    <w:basedOn w:val="Heading1"/>
+    <w:next w:val="Normal"/>
+    <w:uiPriority w:val="39"/>
+    <w:unhideWhenUsed/>
+    <w:qFormat/>
+    <w:rsid w:val="00A41D59"/>
+    <w:pPr>
+      <w:outlineLvl w:val="9"/>
+    </w:pPr>
+    <w:rPr>
+      <w:lang w:val="en-US"/>
+    </w:rPr>
+  </w:style>
+  <w:style w:type="paragraph" w:styleId="TOC2">
+    <w:name w:val="toc 2"/>
+    <w:basedOn w:val="Normal"/>
+    <w:next w:val="Normal"/>
+    <w:autoRedefine/>
+    <w:uiPriority w:val="39"/>
+    <w:unhideWhenUsed/>
+    <w:rsid w:val="00A41D59"/>
+    <w:pPr>
+      <w:spacing w:after="100"/>
+      <w:ind w:left="220"/>
+    </w:pPr>
+    <w:rPr>
+      <w:rFonts w:eastAsiaTheme="minorEastAsia" w:cs="Times New Roman"/>
+      <w:lang w:val="en-US"/>
+    </w:rPr>
+  </w:style>
+  <w:style w:type="paragraph" w:styleId="TOC1">
+    <w:name w:val="toc 1"/>
+    <w:basedOn w:val="Normal"/>
+    <w:next w:val="Normal"/>
+    <w:autoRedefine/>
+    <w:uiPriority w:val="39"/>
+    <w:unhideWhenUsed/>
+    <w:rsid w:val="00A41D59"/>
+    <w:pPr>
+      <w:spacing w:after="100"/>
+    </w:pPr>
+    <w:rPr>
+      <w:rFonts w:eastAsiaTheme="minorEastAsia" w:cs="Times New Roman"/>
+      <w:lang w:val="en-US"/>
+    </w:rPr>
+  </w:style>
+  <w:style w:type="paragraph" w:styleId="TOC3">
+    <w:name w:val="toc 3"/>
+    <w:basedOn w:val="Normal"/>
+    <w:next w:val="Normal"/>
+    <w:autoRedefine/>
+    <w:uiPriority w:val="39"/>
+    <w:unhideWhenUsed/>
+    <w:rsid w:val="00A41D59"/>
+    <w:pPr>
+      <w:spacing w:after="100"/>
+      <w:ind w:left="440"/>
+    </w:pPr>
+    <w:rPr>
+      <w:rFonts w:eastAsiaTheme="minorEastAsia" w:cs="Times New Roman"/>
+      <w:lang w:val="en-US"/>
+    </w:rPr>
+  </w:style>
 </w:styles>
+</file>
+
+<file path=word/glossary/document.xml><?xml version="1.0" encoding="utf-8"?>
+<w:glossaryDocument xmlns:wpc="http://schemas.microsoft.com/office/word/2010/wordprocessingCanvas" xmlns:cx="http://schemas.microsoft.com/office/drawing/2014/chartex" xmlns:cx1="http://schemas.microsoft.com/office/drawing/2015/9/8/chartex" xmlns:cx2="http://schemas.microsoft.com/office/drawing/2015/10/21/chartex" xmlns:cx3="http://schemas.microsoft.com/office/drawing/2016/5/9/chartex" xmlns:cx4="http://schemas.microsoft.com/office/drawing/2016/5/10/chartex" xmlns:cx5="http://schemas.microsoft.com/office/drawing/2016/5/11/chartex" xmlns:cx6="http://schemas.microsoft.com/office/drawing/2016/5/12/chartex" xmlns:cx7="http://schemas.microsoft.com/office/drawing/2016/5/13/chartex" xmlns:cx8="http://schemas.microsoft.com/office/drawing/2016/5/14/chartex" xmlns:mc="http://schemas.openxmlformats.org/markup-compatibility/2006" xmlns:aink="http://schemas.microsoft.com/office/drawing/2016/ink" xmlns:am3d="http://schemas.microsoft.com/office/drawing/2017/model3d" xmlns:o="urn:schemas-microsoft-com:office:office" xmlns:r="http://schemas.openxmlformats.org/officeDocument/2006/relationships" xmlns:m="http://schemas.openxmlformats.org/officeDocument/2006/math" xmlns:v="urn:schemas-microsoft-com:vml" xmlns:wp14="http://schemas.microsoft.com/office/word/2010/wordprocessingDrawing" xmlns:wp="http://schemas.openxmlformats.org/drawingml/2006/wordprocessingDrawing" xmlns:w10="urn:schemas-microsoft-com:office:word" xmlns:w="http://schemas.openxmlformats.org/wordprocessingml/2006/main" xmlns:w14="http://schemas.microsoft.com/office/word/2010/wordml" xmlns:w15="http://schemas.microsoft.com/office/word/2012/wordml" xmlns:w16cid="http://schemas.microsoft.com/office/word/2016/wordml/cid" xmlns:w16se="http://schemas.microsoft.com/office/word/2015/wordml/symex" xmlns:wpg="http://schemas.microsoft.com/office/word/2010/wordprocessingGroup" xmlns:wpi="http://schemas.microsoft.com/office/word/2010/wordprocessingInk" xmlns:wne="http://schemas.microsoft.com/office/word/2006/wordml" xmlns:wps="http://schemas.microsoft.com/office/word/2010/wordprocessingShape" mc:Ignorable="w14 w15 w16se w16cid wp14">
+  <w:docParts>
+    <w:docPart>
+      <w:docPartPr>
+        <w:name w:val="5E4BA5C8A5274DF39A0FC9C2BFD73733"/>
+        <w:category>
+          <w:name w:val="General"/>
+          <w:gallery w:val="placeholder"/>
+        </w:category>
+        <w:types>
+          <w:type w:val="bbPlcHdr"/>
+        </w:types>
+        <w:behaviors>
+          <w:behavior w:val="content"/>
+        </w:behaviors>
+        <w:guid w:val="{D8BF9449-72B4-49BA-B9FC-E9B227711C6F}"/>
+      </w:docPartPr>
+      <w:docPartBody>
+        <w:p>
+          <w:pPr>
+            <w:pStyle w:val="5E4BA5C8A5274DF39A0FC9C2BFD73733"/>
+          </w:pPr>
+          <w:r>
+            <w:t>Type chapter title (level 1)</w:t>
+          </w:r>
+        </w:p>
+      </w:docPartBody>
+    </w:docPart>
+    <w:docPart>
+      <w:docPartPr>
+        <w:name w:val="07505E0639C94A5A8BBE10E66A22E2C2"/>
+        <w:category>
+          <w:name w:val="General"/>
+          <w:gallery w:val="placeholder"/>
+        </w:category>
+        <w:types>
+          <w:type w:val="bbPlcHdr"/>
+        </w:types>
+        <w:behaviors>
+          <w:behavior w:val="content"/>
+        </w:behaviors>
+        <w:guid w:val="{1B8B20A0-4627-4E0E-8ADC-C0905109B7A0}"/>
+      </w:docPartPr>
+      <w:docPartBody>
+        <w:p>
+          <w:pPr>
+            <w:pStyle w:val="07505E0639C94A5A8BBE10E66A22E2C2"/>
+          </w:pPr>
+          <w:r>
+            <w:t>Type chapter title (level 2)</w:t>
+          </w:r>
+        </w:p>
+      </w:docPartBody>
+    </w:docPart>
+    <w:docPart>
+      <w:docPartPr>
+        <w:name w:val="452D91246F334260A4789100CB756494"/>
+        <w:category>
+          <w:name w:val="General"/>
+          <w:gallery w:val="placeholder"/>
+        </w:category>
+        <w:types>
+          <w:type w:val="bbPlcHdr"/>
+        </w:types>
+        <w:behaviors>
+          <w:behavior w:val="content"/>
+        </w:behaviors>
+        <w:guid w:val="{24D4F8E9-94FD-462C-BDBE-02712BD30E36}"/>
+      </w:docPartPr>
+      <w:docPartBody>
+        <w:p>
+          <w:pPr>
+            <w:pStyle w:val="452D91246F334260A4789100CB756494"/>
+          </w:pPr>
+          <w:r>
+            <w:t>Type chapter title (level 3)</w:t>
+          </w:r>
+        </w:p>
+      </w:docPartBody>
+    </w:docPart>
+  </w:docParts>
+</w:glossaryDocument>
+</file>
+
+<file path=word/glossary/fontTable.xml><?xml version="1.0" encoding="utf-8"?>
+<w:fonts xmlns:mc="http://schemas.openxmlformats.org/markup-compatibility/2006" xmlns:r="http://schemas.openxmlformats.org/officeDocument/2006/relationships" xmlns:w="http://schemas.openxmlformats.org/wordprocessingml/2006/main" xmlns:w14="http://schemas.microsoft.com/office/word/2010/wordml" xmlns:w15="http://schemas.microsoft.com/office/word/2012/wordml" xmlns:w16cid="http://schemas.microsoft.com/office/word/2016/wordml/cid" xmlns:w16se="http://schemas.microsoft.com/office/word/2015/wordml/symex" mc:Ignorable="w14 w15 w16se w16cid">
+  <w:font w:name="Times New Roman">
+    <w:panose1 w:val="02020603050405020304"/>
+    <w:charset w:val="00"/>
+    <w:family w:val="roman"/>
+    <w:pitch w:val="variable"/>
+    <w:sig w:usb0="E0002EFF" w:usb1="C000785B" w:usb2="00000009" w:usb3="00000000" w:csb0="000001FF" w:csb1="00000000"/>
+  </w:font>
+  <w:font w:name="Courier New">
+    <w:panose1 w:val="02070309020205020404"/>
+    <w:charset w:val="00"/>
+    <w:family w:val="modern"/>
+    <w:pitch w:val="fixed"/>
+    <w:sig w:usb0="E0002EFF" w:usb1="C0007843" w:usb2="00000009" w:usb3="00000000" w:csb0="000001FF" w:csb1="00000000"/>
+  </w:font>
+  <w:font w:name="Wingdings">
+    <w:panose1 w:val="05000000000000000000"/>
+    <w:charset w:val="02"/>
+    <w:family w:val="auto"/>
+    <w:pitch w:val="variable"/>
+    <w:sig w:usb0="00000000" w:usb1="10000000" w:usb2="00000000" w:usb3="00000000" w:csb0="80000000" w:csb1="00000000"/>
+  </w:font>
+  <w:font w:name="Symbol">
+    <w:panose1 w:val="05050102010706020507"/>
+    <w:charset w:val="02"/>
+    <w:family w:val="roman"/>
+    <w:pitch w:val="variable"/>
+    <w:sig w:usb0="00000000" w:usb1="10000000" w:usb2="00000000" w:usb3="00000000" w:csb0="80000000" w:csb1="00000000"/>
+  </w:font>
+  <w:font w:name="Calibri">
+    <w:panose1 w:val="020F0502020204030204"/>
+    <w:charset w:val="00"/>
+    <w:family w:val="swiss"/>
+    <w:pitch w:val="variable"/>
+    <w:sig w:usb0="E4002EFF" w:usb1="C000247B" w:usb2="00000009" w:usb3="00000000" w:csb0="000001FF" w:csb1="00000000"/>
+  </w:font>
+  <w:font w:name="Calibri Light">
+    <w:panose1 w:val="020F0302020204030204"/>
+    <w:charset w:val="00"/>
+    <w:family w:val="swiss"/>
+    <w:pitch w:val="variable"/>
+    <w:sig w:usb0="E4002EFF" w:usb1="C000247B" w:usb2="00000009" w:usb3="00000000" w:csb0="000001FF" w:csb1="00000000"/>
+  </w:font>
+  <w:font w:name="Times">
+    <w:panose1 w:val="02020603050405020304"/>
+    <w:charset w:val="00"/>
+    <w:family w:val="roman"/>
+    <w:pitch w:val="variable"/>
+    <w:sig w:usb0="E0002EFF" w:usb1="C000785B" w:usb2="00000009" w:usb3="00000000" w:csb0="000001FF" w:csb1="00000000"/>
+  </w:font>
+  <w:font w:name="Verdana">
+    <w:panose1 w:val="020B0604030504040204"/>
+    <w:charset w:val="00"/>
+    <w:family w:val="swiss"/>
+    <w:pitch w:val="variable"/>
+    <w:sig w:usb0="A00006FF" w:usb1="4000205B" w:usb2="00000010" w:usb3="00000000" w:csb0="0000019F" w:csb1="00000000"/>
+  </w:font>
+</w:fonts>
+</file>
+
+<file path=word/glossary/settings.xml><?xml version="1.0" encoding="utf-8"?>
+<w:settings xmlns:mc="http://schemas.openxmlformats.org/markup-compatibility/2006" xmlns:o="urn:schemas-microsoft-com:office:office" xmlns:r="http://schemas.openxmlformats.org/officeDocument/2006/relationships" xmlns:m="http://schemas.openxmlformats.org/officeDocument/2006/math" xmlns:v="urn:schemas-microsoft-com:vml" xmlns:w10="urn:schemas-microsoft-com:office:word" xmlns:w="http://schemas.openxmlformats.org/wordprocessingml/2006/main" xmlns:w14="http://schemas.microsoft.com/office/word/2010/wordml" xmlns:w15="http://schemas.microsoft.com/office/word/2012/wordml" xmlns:w16cid="http://schemas.microsoft.com/office/word/2016/wordml/cid" xmlns:w16se="http://schemas.microsoft.com/office/word/2015/wordml/symex" xmlns:sl="http://schemas.openxmlformats.org/schemaLibrary/2006/main" mc:Ignorable="w14 w15 w16se w16cid">
+  <w:view w:val="normal"/>
+  <w:defaultTabStop w:val="720"/>
+  <w:characterSpacingControl w:val="doNotCompress"/>
+  <w:compat>
+    <w:useFELayout/>
+    <w:compatSetting w:name="compatibilityMode" w:uri="http://schemas.microsoft.com/office/word" w:val="15"/>
+    <w:compatSetting w:name="overrideTableStyleFontSizeAndJustification" w:uri="http://schemas.microsoft.com/office/word" w:val="1"/>
+    <w:compatSetting w:name="enableOpenTypeFeatures" w:uri="http://schemas.microsoft.com/office/word" w:val="1"/>
+    <w:compatSetting w:name="doNotFlipMirrorIndents" w:uri="http://schemas.microsoft.com/office/word" w:val="1"/>
+    <w:compatSetting w:name="differentiateMultirowTableHeaders" w:uri="http://schemas.microsoft.com/office/word" w:val="1"/>
+    <w:compatSetting w:name="useWord2013TrackBottomHyphenation" w:uri="http://schemas.microsoft.com/office/word" w:val="0"/>
+  </w:compat>
+  <w:rsids>
+    <w:rsidRoot w:val="00A75510"/>
+    <w:rsid w:val="00A75510"/>
+    <w:rsid w:val="00B65978"/>
+  </w:rsids>
+  <m:mathPr>
+    <m:mathFont m:val="Cambria Math"/>
+    <m:brkBin m:val="before"/>
+    <m:brkBinSub m:val="--"/>
+    <m:smallFrac m:val="0"/>
+    <m:dispDef/>
+    <m:lMargin m:val="0"/>
+    <m:rMargin m:val="0"/>
+    <m:defJc m:val="centerGroup"/>
+    <m:wrapIndent m:val="1440"/>
+    <m:intLim m:val="subSup"/>
+    <m:naryLim m:val="undOvr"/>
+  </m:mathPr>
+  <w:themeFontLang w:val="en-GB"/>
+  <w:clrSchemeMapping w:bg1="light1" w:t1="dark1" w:bg2="light2" w:t2="dark2" w:accent1="accent1" w:accent2="accent2" w:accent3="accent3" w:accent4="accent4" w:accent5="accent5" w:accent6="accent6" w:hyperlink="hyperlink" w:followedHyperlink="followedHyperlink"/>
+  <w:decimalSymbol w:val="."/>
+  <w:listSeparator w:val=","/>
+  <w15:chartTrackingRefBased/>
+</w:settings>
+</file>
+
+<file path=word/glossary/styles.xml><?xml version="1.0" encoding="utf-8"?>
+<w:styles xmlns:mc="http://schemas.openxmlformats.org/markup-compatibility/2006" xmlns:r="http://schemas.openxmlformats.org/officeDocument/2006/relationships" xmlns:w="http://schemas.openxmlformats.org/wordprocessingml/2006/main" xmlns:w14="http://schemas.microsoft.com/office/word/2010/wordml" xmlns:w15="http://schemas.microsoft.com/office/word/2012/wordml" xmlns:w16cid="http://schemas.microsoft.com/office/word/2016/wordml/cid" xmlns:w16se="http://schemas.microsoft.com/office/word/2015/wordml/symex" mc:Ignorable="w14 w15 w16se w16cid">
+  <w:docDefaults>
+    <w:rPrDefault>
+      <w:rPr>
+        <w:rFonts w:asciiTheme="minorHAnsi" w:eastAsiaTheme="minorEastAsia" w:hAnsiTheme="minorHAnsi" w:cstheme="minorBidi"/>
+        <w:sz w:val="22"/>
+        <w:szCs w:val="22"/>
+        <w:lang w:val="en-GB" w:eastAsia="en-GB" w:bidi="ar-SA"/>
+      </w:rPr>
+    </w:rPrDefault>
+    <w:pPrDefault>
+      <w:pPr>
+        <w:spacing w:after="160" w:line="259" w:lineRule="auto"/>
+      </w:pPr>
+    </w:pPrDefault>
+  </w:docDefaults>
+  <w:latentStyles w:defLockedState="0" w:defUIPriority="99" w:defSemiHidden="0" w:defUnhideWhenUsed="0" w:defQFormat="0" w:count="376">
+    <w:lsdException w:name="Normal" w:uiPriority="0" w:qFormat="1"/>
+    <w:lsdException w:name="heading 1" w:uiPriority="9" w:qFormat="1"/>
+    <w:lsdException w:name="heading 2" w:semiHidden="1" w:uiPriority="9" w:unhideWhenUsed="1" w:qFormat="1"/>
+    <w:lsdException w:name="heading 3" w:semiHidden="1" w:uiPriority="9" w:unhideWhenUsed="1" w:qFormat="1"/>
+    <w:lsdException w:name="heading 4" w:semiHidden="1" w:uiPriority="9" w:unhideWhenUsed="1" w:qFormat="1"/>
+    <w:lsdException w:name="heading 5" w:semiHidden="1" w:uiPriority="9" w:unhideWhenUsed="1" w:qFormat="1"/>
+    <w:lsdException w:name="heading 6" w:semiHidden="1" w:uiPriority="9" w:unhideWhenUsed="1" w:qFormat="1"/>
+    <w:lsdException w:name="heading 7" w:semiHidden="1" w:uiPriority="9" w:unhideWhenUsed="1" w:qFormat="1"/>
+    <w:lsdException w:name="heading 8" w:semiHidden="1" w:uiPriority="9" w:unhideWhenUsed="1" w:qFormat="1"/>
+    <w:lsdException w:name="heading 9" w:semiHidden="1" w:uiPriority="9" w:unhideWhenUsed="1" w:qFormat="1"/>
+    <w:lsdException w:name="index 1" w:semiHidden="1" w:unhideWhenUsed="1"/>
+    <w:lsdException w:name="index 2" w:semiHidden="1" w:unhideWhenUsed="1"/>
+    <w:lsdException w:name="index 3" w:semiHidden="1" w:unhideWhenUsed="1"/>
+    <w:lsdException w:name="index 4" w:semiHidden="1" w:unhideWhenUsed="1"/>
+    <w:lsdException w:name="index 5" w:semiHidden="1" w:unhideWhenUsed="1"/>
+    <w:lsdException w:name="index 6" w:semiHidden="1" w:unhideWhenUsed="1"/>
+    <w:lsdException w:name="index 7" w:semiHidden="1" w:unhideWhenUsed="1"/>
+    <w:lsdException w:name="index 8" w:semiHidden="1" w:unhideWhenUsed="1"/>
+    <w:lsdException w:name="index 9" w:semiHidden="1" w:unhideWhenUsed="1"/>
+    <w:lsdException w:name="toc 1" w:semiHidden="1" w:uiPriority="39" w:unhideWhenUsed="1"/>
+    <w:lsdException w:name="toc 2" w:semiHidden="1" w:uiPriority="39" w:unhideWhenUsed="1"/>
+    <w:lsdException w:name="toc 3" w:semiHidden="1" w:uiPriority="39" w:unhideWhenUsed="1"/>
+    <w:lsdException w:name="toc 4" w:semiHidden="1" w:uiPriority="39" w:unhideWhenUsed="1"/>
+    <w:lsdException w:name="toc 5" w:semiHidden="1" w:uiPriority="39" w:unhideWhenUsed="1"/>
+    <w:lsdException w:name="toc 6" w:semiHidden="1" w:uiPriority="39" w:unhideWhenUsed="1"/>
+    <w:lsdException w:name="toc 7" w:semiHidden="1" w:uiPriority="39" w:unhideWhenUsed="1"/>
+    <w:lsdException w:name="toc 8" w:semiHidden="1" w:uiPriority="39" w:unhideWhenUsed="1"/>
+    <w:lsdException w:name="toc 9" w:semiHidden="1" w:uiPriority="39" w:unhideWhenUsed="1"/>
+    <w:lsdException w:name="Normal Indent" w:semiHidden="1" w:unhideWhenUsed="1"/>
+    <w:lsdException w:name="footnote text" w:semiHidden="1" w:unhideWhenUsed="1"/>
+    <w:lsdException w:name="annotation text" w:semiHidden="1" w:unhideWhenUsed="1"/>
+    <w:lsdException w:name="header" w:semiHidden="1" w:unhideWhenUsed="1"/>
+    <w:lsdException w:name="footer" w:semiHidden="1" w:unhideWhenUsed="1"/>
+    <w:lsdException w:name="index heading" w:semiHidden="1" w:unhideWhenUsed="1"/>
+    <w:lsdException w:name="caption" w:semiHidden="1" w:uiPriority="35" w:unhideWhenUsed="1" w:qFormat="1"/>
+    <w:lsdException w:name="table of figures" w:semiHidden="1" w:unhideWhenUsed="1"/>
+    <w:lsdException w:name="envelope address" w:semiHidden="1" w:unhideWhenUsed="1"/>
+    <w:lsdException w:name="envelope return" w:semiHidden="1" w:unhideWhenUsed="1"/>
+    <w:lsdException w:name="footnote reference" w:semiHidden="1" w:unhideWhenUsed="1"/>
+    <w:lsdException w:name="annotation reference" w:semiHidden="1" w:unhideWhenUsed="1"/>
+    <w:lsdException w:name="line number" w:semiHidden="1" w:unhideWhenUsed="1"/>
+    <w:lsdException w:name="page number" w:semiHidden="1" w:unhideWhenUsed="1"/>
+    <w:lsdException w:name="endnote reference" w:semiHidden="1" w:unhideWhenUsed="1"/>
+    <w:lsdException w:name="endnote text" w:semiHidden="1" w:unhideWhenUsed="1"/>
+    <w:lsdException w:name="table of authorities" w:semiHidden="1" w:unhideWhenUsed="1"/>
+    <w:lsdException w:name="macro" w:semiHidden="1" w:unhideWhenUsed="1"/>
+    <w:lsdException w:name="toa heading" w:semiHidden="1" w:unhideWhenUsed="1"/>
+    <w:lsdException w:name="List" w:semiHidden="1" w:unhideWhenUsed="1"/>
+    <w:lsdException w:name="List Bullet" w:semiHidden="1" w:unhideWhenUsed="1"/>
+    <w:lsdException w:name="List Number" w:semiHidden="1" w:unhideWhenUsed="1"/>
+    <w:lsdException w:name="List 2" w:semiHidden="1" w:unhideWhenUsed="1"/>
+    <w:lsdException w:name="List 3" w:semiHidden="1" w:unhideWhenUsed="1"/>
+    <w:lsdException w:name="List 4" w:semiHidden="1" w:unhideWhenUsed="1"/>
+    <w:lsdException w:name="List 5" w:semiHidden="1" w:unhideWhenUsed="1"/>
+    <w:lsdException w:name="List Bullet 2" w:semiHidden="1" w:unhideWhenUsed="1"/>
+    <w:lsdException w:name="List Bullet 3" w:semiHidden="1" w:unhideWhenUsed="1"/>
+    <w:lsdException w:name="List Bullet 4" w:semiHidden="1" w:unhideWhenUsed="1"/>
+    <w:lsdException w:name="List Bullet 5" w:semiHidden="1" w:unhideWhenUsed="1"/>
+    <w:lsdException w:name="List Number 2" w:semiHidden="1" w:unhideWhenUsed="1"/>
+    <w:lsdException w:name="List Number 3" w:semiHidden="1" w:unhideWhenUsed="1"/>
+    <w:lsdException w:name="List Number 4" w:semiHidden="1" w:unhideWhenUsed="1"/>
+    <w:lsdException w:name="List Number 5" w:semiHidden="1" w:unhideWhenUsed="1"/>
+    <w:lsdException w:name="Title" w:uiPriority="10" w:qFormat="1"/>
+    <w:lsdException w:name="Closing" w:semiHidden="1" w:unhideWhenUsed="1"/>
+    <w:lsdException w:name="Signature" w:semiHidden="1" w:unhideWhenUsed="1"/>
+    <w:lsdException w:name="Default Paragraph Font" w:semiHidden="1" w:uiPriority="1" w:unhideWhenUsed="1"/>
+    <w:lsdException w:name="Body Text" w:semiHidden="1" w:unhideWhenUsed="1"/>
+    <w:lsdException w:name="Body Text Indent" w:semiHidden="1" w:unhideWhenUsed="1"/>
+    <w:lsdException w:name="List Continue" w:semiHidden="1" w:unhideWhenUsed="1"/>
+    <w:lsdException w:name="List Continue 2" w:semiHidden="1" w:unhideWhenUsed="1"/>
+    <w:lsdException w:name="List Continue 3" w:semiHidden="1" w:unhideWhenUsed="1"/>
+    <w:lsdException w:name="List Continue 4" w:semiHidden="1" w:unhideWhenUsed="1"/>
+    <w:lsdException w:name="List Continue 5" w:semiHidden="1" w:unhideWhenUsed="1"/>
+    <w:lsdException w:name="Message Header" w:semiHidden="1" w:unhideWhenUsed="1"/>
+    <w:lsdException w:name="Subtitle" w:uiPriority="11" w:qFormat="1"/>
+    <w:lsdException w:name="Salutation" w:semiHidden="1" w:unhideWhenUsed="1"/>
+    <w:lsdException w:name="Date" w:semiHidden="1" w:unhideWhenUsed="1"/>
+    <w:lsdException w:name="Body Text First Indent" w:semiHidden="1" w:unhideWhenUsed="1"/>
+    <w:lsdException w:name="Body Text First Indent 2" w:semiHidden="1" w:unhideWhenUsed="1"/>
+    <w:lsdException w:name="Note Heading" w:semiHidden="1" w:unhideWhenUsed="1"/>
+    <w:lsdException w:name="Body Text 2" w:semiHidden="1" w:unhideWhenUsed="1"/>
+    <w:lsdException w:name="Body Text 3" w:semiHidden="1" w:unhideWhenUsed="1"/>
+    <w:lsdException w:name="Body Text Indent 2" w:semiHidden="1" w:unhideWhenUsed="1"/>
+    <w:lsdException w:name="Body Text Indent 3" w:semiHidden="1" w:unhideWhenUsed="1"/>
+    <w:lsdException w:name="Block Text" w:semiHidden="1" w:unhideWhenUsed="1"/>
+    <w:lsdException w:name="Hyperlink" w:semiHidden="1" w:unhideWhenUsed="1"/>
+    <w:lsdException w:name="FollowedHyperlink" w:semiHidden="1" w:unhideWhenUsed="1"/>
+    <w:lsdException w:name="Strong" w:uiPriority="22" w:qFormat="1"/>
+    <w:lsdException w:name="Emphasis" w:uiPriority="20" w:qFormat="1"/>
+    <w:lsdException w:name="Document Map" w:semiHidden="1" w:unhideWhenUsed="1"/>
+    <w:lsdException w:name="Plain Text" w:semiHidden="1" w:unhideWhenUsed="1"/>
+    <w:lsdException w:name="E-mail Signature" w:semiHidden="1" w:unhideWhenUsed="1"/>
+    <w:lsdException w:name="HTML Top of Form" w:semiHidden="1" w:unhideWhenUsed="1"/>
+    <w:lsdException w:name="HTML Bottom of Form" w:semiHidden="1" w:unhideWhenUsed="1"/>
+    <w:lsdException w:name="Normal (Web)" w:semiHidden="1" w:unhideWhenUsed="1"/>
+    <w:lsdException w:name="HTML Acronym" w:semiHidden="1" w:unhideWhenUsed="1"/>
+    <w:lsdException w:name="HTML Address" w:semiHidden="1" w:unhideWhenUsed="1"/>
+    <w:lsdException w:name="HTML Cite" w:semiHidden="1" w:unhideWhenUsed="1"/>
+    <w:lsdException w:name="HTML Code" w:semiHidden="1" w:unhideWhenUsed="1"/>
+    <w:lsdException w:name="HTML Definition" w:semiHidden="1" w:unhideWhenUsed="1"/>
+    <w:lsdException w:name="HTML Keyboard" w:semiHidden="1" w:unhideWhenUsed="1"/>
+    <w:lsdException w:name="HTML Preformatted" w:semiHidden="1" w:unhideWhenUsed="1"/>
+    <w:lsdException w:name="HTML Sample" w:semiHidden="1" w:unhideWhenUsed="1"/>
+    <w:lsdException w:name="HTML Typewriter" w:semiHidden="1" w:unhideWhenUsed="1"/>
+    <w:lsdException w:name="HTML Variable" w:semiHidden="1" w:unhideWhenUsed="1"/>
+    <w:lsdException w:name="Normal Table" w:semiHidden="1" w:unhideWhenUsed="1"/>
+    <w:lsdException w:name="annotation subject" w:semiHidden="1" w:unhideWhenUsed="1"/>
+    <w:lsdException w:name="No List" w:semiHidden="1" w:unhideWhenUsed="1"/>
+    <w:lsdException w:name="Outline List 1" w:semiHidden="1" w:unhideWhenUsed="1"/>
+    <w:lsdException w:name="Outline List 2" w:semiHidden="1" w:unhideWhenUsed="1"/>
+    <w:lsdException w:name="Outline List 3" w:semiHidden="1" w:unhideWhenUsed="1"/>
+    <w:lsdException w:name="Table Simple 1" w:semiHidden="1" w:unhideWhenUsed="1"/>
+    <w:lsdException w:name="Table Simple 2" w:semiHidden="1" w:unhideWhenUsed="1"/>
+    <w:lsdException w:name="Table Simple 3" w:semiHidden="1" w:unhideWhenUsed="1"/>
+    <w:lsdException w:name="Table Classic 1" w:semiHidden="1" w:unhideWhenUsed="1"/>
+    <w:lsdException w:name="Table Classic 2" w:semiHidden="1" w:unhideWhenUsed="1"/>
+    <w:lsdException w:name="Table Classic 3" w:semiHidden="1" w:unhideWhenUsed="1"/>
+    <w:lsdException w:name="Table Classic 4" w:semiHidden="1" w:unhideWhenUsed="1"/>
+    <w:lsdException w:name="Table Colorful 1" w:semiHidden="1" w:unhideWhenUsed="1"/>
+    <w:lsdException w:name="Table Colorful 2" w:semiHidden="1" w:unhideWhenUsed="1"/>
+    <w:lsdException w:name="Table Colorful 3" w:semiHidden="1" w:unhideWhenUsed="1"/>
+    <w:lsdException w:name="Table Columns 1" w:semiHidden="1" w:unhideWhenUsed="1"/>
+    <w:lsdException w:name="Table Columns 2" w:semiHidden="1" w:unhideWhenUsed="1"/>
+    <w:lsdException w:name="Table Columns 3" w:semiHidden="1" w:unhideWhenUsed="1"/>
+    <w:lsdException w:name="Table Columns 4" w:semiHidden="1" w:unhideWhenUsed="1"/>
+    <w:lsdException w:name="Table Columns 5" w:semiHidden="1" w:unhideWhenUsed="1"/>
+    <w:lsdException w:name="Table Grid 1" w:semiHidden="1" w:unhideWhenUsed="1"/>
+    <w:lsdException w:name="Table Grid 2" w:semiHidden="1" w:unhideWhenUsed="1"/>
+    <w:lsdException w:name="Table Grid 3" w:semiHidden="1" w:unhideWhenUsed="1"/>
+    <w:lsdException w:name="Table Grid 4" w:semiHidden="1" w:unhideWhenUsed="1"/>
+    <w:lsdException w:name="Table Grid 5" w:semiHidden="1" w:unhideWhenUsed="1"/>
+    <w:lsdException w:name="Table Grid 6" w:semiHidden="1" w:unhideWhenUsed="1"/>
+    <w:lsdException w:name="Table Grid 7" w:semiHidden="1" w:unhideWhenUsed="1"/>
+    <w:lsdException w:name="Table Grid 8" w:semiHidden="1" w:unhideWhenUsed="1"/>
+    <w:lsdException w:name="Table List 1" w:semiHidden="1" w:unhideWhenUsed="1"/>
+    <w:lsdException w:name="Table List 2" w:semiHidden="1" w:unhideWhenUsed="1"/>
+    <w:lsdException w:name="Table List 3" w:semiHidden="1" w:unhideWhenUsed="1"/>
+    <w:lsdException w:name="Table List 4" w:semiHidden="1" w:unhideWhenUsed="1"/>
+    <w:lsdException w:name="Table List 5" w:semiHidden="1" w:unhideWhenUsed="1"/>
+    <w:lsdException w:name="Table List 6" w:semiHidden="1" w:unhideWhenUsed="1"/>
+    <w:lsdException w:name="Table List 7" w:semiHidden="1" w:unhideWhenUsed="1"/>
+    <w:lsdException w:name="Table List 8" w:semiHidden="1" w:unhideWhenUsed="1"/>
+    <w:lsdException w:name="Table 3D effects 1" w:semiHidden="1" w:unhideWhenUsed="1"/>
+    <w:lsdException w:name="Table 3D effects 2" w:semiHidden="1" w:unhideWhenUsed="1"/>
+    <w:lsdException w:name="Table 3D effects 3" w:semiHidden="1" w:unhideWhenUsed="1"/>
+    <w:lsdException w:name="Table Contemporary" w:semiHidden="1" w:unhideWhenUsed="1"/>
+    <w:lsdException w:name="Table Elegant" w:semiHidden="1" w:unhideWhenUsed="1"/>
+    <w:lsdException w:name="Table Professional" w:semiHidden="1" w:unhideWhenUsed="1"/>
+    <w:lsdException w:name="Table Subtle 1" w:semiHidden="1" w:unhideWhenUsed="1"/>
+    <w:lsdException w:name="Table Subtle 2" w:semiHidden="1" w:unhideWhenUsed="1"/>
+    <w:lsdException w:name="Table Web 1" w:semiHidden="1" w:unhideWhenUsed="1"/>
+    <w:lsdException w:name="Table Web 2" w:semiHidden="1" w:unhideWhenUsed="1"/>
+    <w:lsdException w:name="Table Web 3" w:semiHidden="1" w:unhideWhenUsed="1"/>
+    <w:lsdException w:name="Balloon Text" w:semiHidden="1" w:unhideWhenUsed="1"/>
+    <w:lsdException w:name="Table Grid" w:uiPriority="39"/>
+    <w:lsdException w:name="Table Theme" w:semiHidden="1" w:unhideWhenUsed="1"/>
+    <w:lsdException w:name="Placeholder Text" w:semiHidden="1"/>
+    <w:lsdException w:name="No Spacing" w:uiPriority="1" w:qFormat="1"/>
+    <w:lsdException w:name="Light Shading" w:uiPriority="60"/>
+    <w:lsdException w:name="Light List" w:uiPriority="61"/>
+    <w:lsdException w:name="Light Grid" w:uiPriority="62"/>
+    <w:lsdException w:name="Medium Shading 1" w:uiPriority="63"/>
+    <w:lsdException w:name="Medium Shading 2" w:uiPriority="64"/>
+    <w:lsdException w:name="Medium List 1" w:uiPriority="65"/>
+    <w:lsdException w:name="Medium List 2" w:uiPriority="66"/>
+    <w:lsdException w:name="Medium Grid 1" w:uiPriority="67"/>
+    <w:lsdException w:name="Medium Grid 2" w:uiPriority="68"/>
+    <w:lsdException w:name="Medium Grid 3" w:uiPriority="69"/>
+    <w:lsdException w:name="Dark List" w:uiPriority="70"/>
+    <w:lsdException w:name="Colorful Shading" w:uiPriority="71"/>
+    <w:lsdException w:name="Colorful List" w:uiPriority="72"/>
+    <w:lsdException w:name="Colorful Grid" w:uiPriority="73"/>
+    <w:lsdException w:name="Light Shading Accent 1" w:uiPriority="60"/>
+    <w:lsdException w:name="Light List Accent 1" w:uiPriority="61"/>
+    <w:lsdException w:name="Light Grid Accent 1" w:uiPriority="62"/>
+    <w:lsdException w:name="Medium Shading 1 Accent 1" w:uiPriority="63"/>
+    <w:lsdException w:name="Medium Shading 2 Accent 1" w:uiPriority="64"/>
+    <w:lsdException w:name="Medium List 1 Accent 1" w:uiPriority="65"/>
+    <w:lsdException w:name="Revision" w:semiHidden="1"/>
+    <w:lsdException w:name="List Paragraph" w:uiPriority="34" w:qFormat="1"/>
+    <w:lsdException w:name="Quote" w:uiPriority="29" w:qFormat="1"/>
+    <w:lsdException w:name="Intense Quote" w:uiPriority="30" w:qFormat="1"/>
+    <w:lsdException w:name="Medium List 2 Accent 1" w:uiPriority="66"/>
+    <w:lsdException w:name="Medium Grid 1 Accent 1" w:uiPriority="67"/>
+    <w:lsdException w:name="Medium Grid 2 Accent 1" w:uiPriority="68"/>
+    <w:lsdException w:name="Medium Grid 3 Accent 1" w:uiPriority="69"/>
+    <w:lsdException w:name="Dark List Accent 1" w:uiPriority="70"/>
+    <w:lsdException w:name="Colorful Shading Accent 1" w:uiPriority="71"/>
+    <w:lsdException w:name="Colorful List Accent 1" w:uiPriority="72"/>
+    <w:lsdException w:name="Colorful Grid Accent 1" w:uiPriority="73"/>
+    <w:lsdException w:name="Light Shading Accent 2" w:uiPriority="60"/>
+    <w:lsdException w:name="Light List Accent 2" w:uiPriority="61"/>
+    <w:lsdException w:name="Light Grid Accent 2" w:uiPriority="62"/>
+    <w:lsdException w:name="Medium Shading 1 Accent 2" w:uiPriority="63"/>
+    <w:lsdException w:name="Medium Shading 2 Accent 2" w:uiPriority="64"/>
+    <w:lsdException w:name="Medium List 1 Accent 2" w:uiPriority="65"/>
+    <w:lsdException w:name="Medium List 2 Accent 2" w:uiPriority="66"/>
+    <w:lsdException w:name="Medium Grid 1 Accent 2" w:uiPriority="67"/>
+    <w:lsdException w:name="Medium Grid 2 Accent 2" w:uiPriority="68"/>
+    <w:lsdException w:name="Medium Grid 3 Accent 2" w:uiPriority="69"/>
+    <w:lsdException w:name="Dark List Accent 2" w:uiPriority="70"/>
+    <w:lsdException w:name="Colorful Shading Accent 2" w:uiPriority="71"/>
+    <w:lsdException w:name="Colorful List Accent 2" w:uiPriority="72"/>
+    <w:lsdException w:name="Colorful Grid Accent 2" w:uiPriority="73"/>
+    <w:lsdException w:name="Light Shading Accent 3" w:uiPriority="60"/>
+    <w:lsdException w:name="Light List Accent 3" w:uiPriority="61"/>
+    <w:lsdException w:name="Light Grid Accent 3" w:uiPriority="62"/>
+    <w:lsdException w:name="Medium Shading 1 Accent 3" w:uiPriority="63"/>
+    <w:lsdException w:name="Medium Shading 2 Accent 3" w:uiPriority="64"/>
+    <w:lsdException w:name="Medium List 1 Accent 3" w:uiPriority="65"/>
+    <w:lsdException w:name="Medium List 2 Accent 3" w:uiPriority="66"/>
+    <w:lsdException w:name="Medium Grid 1 Accent 3" w:uiPriority="67"/>
+    <w:lsdException w:name="Medium Grid 2 Accent 3" w:uiPriority="68"/>
+    <w:lsdException w:name="Medium Grid 3 Accent 3" w:uiPriority="69"/>
+    <w:lsdException w:name="Dark List Accent 3" w:uiPriority="70"/>
+    <w:lsdException w:name="Colorful Shading Accent 3" w:uiPriority="71"/>
+    <w:lsdException w:name="Colorful List Accent 3" w:uiPriority="72"/>
+    <w:lsdException w:name="Colorful Grid Accent 3" w:uiPriority="73"/>
+    <w:lsdException w:name="Light Shading Accent 4" w:uiPriority="60"/>
+    <w:lsdException w:name="Light List Accent 4" w:uiPriority="61"/>
+    <w:lsdException w:name="Light Grid Accent 4" w:uiPriority="62"/>
+    <w:lsdException w:name="Medium Shading 1 Accent 4" w:uiPriority="63"/>
+    <w:lsdException w:name="Medium Shading 2 Accent 4" w:uiPriority="64"/>
+    <w:lsdException w:name="Medium List 1 Accent 4" w:uiPriority="65"/>
+    <w:lsdException w:name="Medium List 2 Accent 4" w:uiPriority="66"/>
+    <w:lsdException w:name="Medium Grid 1 Accent 4" w:uiPriority="67"/>
+    <w:lsdException w:name="Medium Grid 2 Accent 4" w:uiPriority="68"/>
+    <w:lsdException w:name="Medium Grid 3 Accent 4" w:uiPriority="69"/>
+    <w:lsdException w:name="Dark List Accent 4" w:uiPriority="70"/>
+    <w:lsdException w:name="Colorful Shading Accent 4" w:uiPriority="71"/>
+    <w:lsdException w:name="Colorful List Accent 4" w:uiPriority="72"/>
+    <w:lsdException w:name="Colorful Grid Accent 4" w:uiPriority="73"/>
+    <w:lsdException w:name="Light Shading Accent 5" w:uiPriority="60"/>
+    <w:lsdException w:name="Light List Accent 5" w:uiPriority="61"/>
+    <w:lsdException w:name="Light Grid Accent 5" w:uiPriority="62"/>
+    <w:lsdException w:name="Medium Shading 1 Accent 5" w:uiPriority="63"/>
+    <w:lsdException w:name="Medium Shading 2 Accent 5" w:uiPriority="64"/>
+    <w:lsdException w:name="Medium List 1 Accent 5" w:uiPriority="65"/>
+    <w:lsdException w:name="Medium List 2 Accent 5" w:uiPriority="66"/>
+    <w:lsdException w:name="Medium Grid 1 Accent 5" w:uiPriority="67"/>
+    <w:lsdException w:name="Medium Grid 2 Accent 5" w:uiPriority="68"/>
+    <w:lsdException w:name="Medium Grid 3 Accent 5" w:uiPriority="69"/>
+    <w:lsdException w:name="Dark List Accent 5" w:uiPriority="70"/>
+    <w:lsdException w:name="Colorful Shading Accent 5" w:uiPriority="71"/>
+    <w:lsdException w:name="Colorful List Accent 5" w:uiPriority="72"/>
+    <w:lsdException w:name="Colorful Grid Accent 5" w:uiPriority="73"/>
+    <w:lsdException w:name="Light Shading Accent 6" w:uiPriority="60"/>
+    <w:lsdException w:name="Light List Accent 6" w:uiPriority="61"/>
+    <w:lsdException w:name="Light Grid Accent 6" w:uiPriority="62"/>
+    <w:lsdException w:name="Medium Shading 1 Accent 6" w:uiPriority="63"/>
+    <w:lsdException w:name="Medium Shading 2 Accent 6" w:uiPriority="64"/>
+    <w:lsdException w:name="Medium List 1 Accent 6" w:uiPriority="65"/>
+    <w:lsdException w:name="Medium List 2 Accent 6" w:uiPriority="66"/>
+    <w:lsdException w:name="Medium Grid 1 Accent 6" w:uiPriority="67"/>
+    <w:lsdException w:name="Medium Grid 2 Accent 6" w:uiPriority="68"/>
+    <w:lsdException w:name="Medium Grid 3 Accent 6" w:uiPriority="69"/>
+    <w:lsdException w:name="Dark List Accent 6" w:uiPriority="70"/>
+    <w:lsdException w:name="Colorful Shading Accent 6" w:uiPriority="71"/>
+    <w:lsdException w:name="Colorful List Accent 6" w:uiPriority="72"/>
+    <w:lsdException w:name="Colorful Grid Accent 6" w:uiPriority="73"/>
+    <w:lsdException w:name="Subtle Emphasis" w:uiPriority="19" w:qFormat="1"/>
+    <w:lsdException w:name="Intense Emphasis" w:uiPriority="21" w:qFormat="1"/>
+    <w:lsdException w:name="Subtle Reference" w:uiPriority="31" w:qFormat="1"/>
+    <w:lsdException w:name="Intense Reference" w:uiPriority="32" w:qFormat="1"/>
+    <w:lsdException w:name="Book Title" w:uiPriority="33" w:qFormat="1"/>
+    <w:lsdException w:name="Bibliography" w:semiHidden="1" w:uiPriority="37" w:unhideWhenUsed="1"/>
+    <w:lsdException w:name="TOC Heading" w:semiHidden="1" w:uiPriority="39" w:unhideWhenUsed="1" w:qFormat="1"/>
+    <w:lsdException w:name="Plain Table 1" w:uiPriority="41"/>
+    <w:lsdException w:name="Plain Table 2" w:uiPriority="42"/>
+    <w:lsdException w:name="Plain Table 3" w:uiPriority="43"/>
+    <w:lsdException w:name="Plain Table 4" w:uiPriority="44"/>
+    <w:lsdException w:name="Plain Table 5" w:uiPriority="45"/>
+    <w:lsdException w:name="Grid Table Light" w:uiPriority="40"/>
+    <w:lsdException w:name="Grid Table 1 Light" w:uiPriority="46"/>
+    <w:lsdException w:name="Grid Table 2" w:uiPriority="47"/>
+    <w:lsdException w:name="Grid Table 3" w:uiPriority="48"/>
+    <w:lsdException w:name="Grid Table 4" w:uiPriority="49"/>
+    <w:lsdException w:name="Grid Table 5 Dark" w:uiPriority="50"/>
+    <w:lsdException w:name="Grid Table 6 Colorful" w:uiPriority="51"/>
+    <w:lsdException w:name="Grid Table 7 Colorful" w:uiPriority="52"/>
+    <w:lsdException w:name="Grid Table 1 Light Accent 1" w:uiPriority="46"/>
+    <w:lsdException w:name="Grid Table 2 Accent 1" w:uiPriority="47"/>
+    <w:lsdException w:name="Grid Table 3 Accent 1" w:uiPriority="48"/>
+    <w:lsdException w:name="Grid Table 4 Accent 1" w:uiPriority="49"/>
+    <w:lsdException w:name="Grid Table 5 Dark Accent 1" w:uiPriority="50"/>
+    <w:lsdException w:name="Grid Table 6 Colorful Accent 1" w:uiPriority="51"/>
+    <w:lsdException w:name="Grid Table 7 Colorful Accent 1" w:uiPriority="52"/>
+    <w:lsdException w:name="Grid Table 1 Light Accent 2" w:uiPriority="46"/>
+    <w:lsdException w:name="Grid Table 2 Accent 2" w:uiPriority="47"/>
+    <w:lsdException w:name="Grid Table 3 Accent 2" w:uiPriority="48"/>
+    <w:lsdException w:name="Grid Table 4 Accent 2" w:uiPriority="49"/>
+    <w:lsdException w:name="Grid Table 5 Dark Accent 2" w:uiPriority="50"/>
+    <w:lsdException w:name="Grid Table 6 Colorful Accent 2" w:uiPriority="51"/>
+    <w:lsdException w:name="Grid Table 7 Colorful Accent 2" w:uiPriority="52"/>
+    <w:lsdException w:name="Grid Table 1 Light Accent 3" w:uiPriority="46"/>
+    <w:lsdException w:name="Grid Table 2 Accent 3" w:uiPriority="47"/>
+    <w:lsdException w:name="Grid Table 3 Accent 3" w:uiPriority="48"/>
+    <w:lsdException w:name="Grid Table 4 Accent 3" w:uiPriority="49"/>
+    <w:lsdException w:name="Grid Table 5 Dark Accent 3" w:uiPriority="50"/>
+    <w:lsdException w:name="Grid Table 6 Colorful Accent 3" w:uiPriority="51"/>
+    <w:lsdException w:name="Grid Table 7 Colorful Accent 3" w:uiPriority="52"/>
+    <w:lsdException w:name="Grid Table 1 Light Accent 4" w:uiPriority="46"/>
+    <w:lsdException w:name="Grid Table 2 Accent 4" w:uiPriority="47"/>
+    <w:lsdException w:name="Grid Table 3 Accent 4" w:uiPriority="48"/>
+    <w:lsdException w:name="Grid Table 4 Accent 4" w:uiPriority="49"/>
+    <w:lsdException w:name="Grid Table 5 Dark Accent 4" w:uiPriority="50"/>
+    <w:lsdException w:name="Grid Table 6 Colorful Accent 4" w:uiPriority="51"/>
+    <w:lsdException w:name="Grid Table 7 Colorful Accent 4" w:uiPriority="52"/>
+    <w:lsdException w:name="Grid Table 1 Light Accent 5" w:uiPriority="46"/>
+    <w:lsdException w:name="Grid Table 2 Accent 5" w:uiPriority="47"/>
+    <w:lsdException w:name="Grid Table 3 Accent 5" w:uiPriority="48"/>
+    <w:lsdException w:name="Grid Table 4 Accent 5" w:uiPriority="49"/>
+    <w:lsdException w:name="Grid Table 5 Dark Accent 5" w:uiPriority="50"/>
+    <w:lsdException w:name="Grid Table 6 Colorful Accent 5" w:uiPriority="51"/>
+    <w:lsdException w:name="Grid Table 7 Colorful Accent 5" w:uiPriority="52"/>
+    <w:lsdException w:name="Grid Table 1 Light Accent 6" w:uiPriority="46"/>
+    <w:lsdException w:name="Grid Table 2 Accent 6" w:uiPriority="47"/>
+    <w:lsdException w:name="Grid Table 3 Accent 6" w:uiPriority="48"/>
+    <w:lsdException w:name="Grid Table 4 Accent 6" w:uiPriority="49"/>
+    <w:lsdException w:name="Grid Table 5 Dark Accent 6" w:uiPriority="50"/>
+    <w:lsdException w:name="Grid Table 6 Colorful Accent 6" w:uiPriority="51"/>
+    <w:lsdException w:name="Grid Table 7 Colorful Accent 6" w:uiPriority="52"/>
+    <w:lsdException w:name="List Table 1 Light" w:uiPriority="46"/>
+    <w:lsdException w:name="List Table 2" w:uiPriority="47"/>
+    <w:lsdException w:name="List Table 3" w:uiPriority="48"/>
+    <w:lsdException w:name="List Table 4" w:uiPriority="49"/>
+    <w:lsdException w:name="List Table 5 Dark" w:uiPriority="50"/>
+    <w:lsdException w:name="List Table 6 Colorful" w:uiPriority="51"/>
+    <w:lsdException w:name="List Table 7 Colorful" w:uiPriority="52"/>
+    <w:lsdException w:name="List Table 1 Light Accent 1" w:uiPriority="46"/>
+    <w:lsdException w:name="List Table 2 Accent 1" w:uiPriority="47"/>
+    <w:lsdException w:name="List Table 3 Accent 1" w:uiPriority="48"/>
+    <w:lsdException w:name="List Table 4 Accent 1" w:uiPriority="49"/>
+    <w:lsdException w:name="List Table 5 Dark Accent 1" w:uiPriority="50"/>
+    <w:lsdException w:name="List Table 6 Colorful Accent 1" w:uiPriority="51"/>
+    <w:lsdException w:name="List Table 7 Colorful Accent 1" w:uiPriority="52"/>
+    <w:lsdException w:name="List Table 1 Light Accent 2" w:uiPriority="46"/>
+    <w:lsdException w:name="List Table 2 Accent 2" w:uiPriority="47"/>
+    <w:lsdException w:name="List Table 3 Accent 2" w:uiPriority="48"/>
+    <w:lsdException w:name="List Table 4 Accent 2" w:uiPriority="49"/>
+    <w:lsdException w:name="List Table 5 Dark Accent 2" w:uiPriority="50"/>
+    <w:lsdException w:name="List Table 6 Colorful Accent 2" w:uiPriority="51"/>
+    <w:lsdException w:name="List Table 7 Colorful Accent 2" w:uiPriority="52"/>
+    <w:lsdException w:name="List Table 1 Light Accent 3" w:uiPriority="46"/>
+    <w:lsdException w:name="List Table 2 Accent 3" w:uiPriority="47"/>
+    <w:lsdException w:name="List Table 3 Accent 3" w:uiPriority="48"/>
+    <w:lsdException w:name="List Table 4 Accent 3" w:uiPriority="49"/>
+    <w:lsdException w:name="List Table 5 Dark Accent 3" w:uiPriority="50"/>
+    <w:lsdException w:name="List Table 6 Colorful Accent 3" w:uiPriority="51"/>
+    <w:lsdException w:name="List Table 7 Colorful Accent 3" w:uiPriority="52"/>
+    <w:lsdException w:name="List Table 1 Light Accent 4" w:uiPriority="46"/>
+    <w:lsdException w:name="List Table 2 Accent 4" w:uiPriority="47"/>
+    <w:lsdException w:name="List Table 3 Accent 4" w:uiPriority="48"/>
+    <w:lsdException w:name="List Table 4 Accent 4" w:uiPriority="49"/>
+    <w:lsdException w:name="List Table 5 Dark Accent 4" w:uiPriority="50"/>
+    <w:lsdException w:name="List Table 6 Colorful Accent 4" w:uiPriority="51"/>
+    <w:lsdException w:name="List Table 7 Colorful Accent 4" w:uiPriority="52"/>
+    <w:lsdException w:name="List Table 1 Light Accent 5" w:uiPriority="46"/>
+    <w:lsdException w:name="List Table 2 Accent 5" w:uiPriority="47"/>
+    <w:lsdException w:name="List Table 3 Accent 5" w:uiPriority="48"/>
+    <w:lsdException w:name="List Table 4 Accent 5" w:uiPriority="49"/>
+    <w:lsdException w:name="List Table 5 Dark Accent 5" w:uiPriority="50"/>
+    <w:lsdException w:name="List Table 6 Colorful Accent 5" w:uiPriority="51"/>
+    <w:lsdException w:name="List Table 7 Colorful Accent 5" w:uiPriority="52"/>
+    <w:lsdException w:name="List Table 1 Light Accent 6" w:uiPriority="46"/>
+    <w:lsdException w:name="List Table 2 Accent 6" w:uiPriority="47"/>
+    <w:lsdException w:name="List Table 3 Accent 6" w:uiPriority="48"/>
+    <w:lsdException w:name="List Table 4 Accent 6" w:uiPriority="49"/>
+    <w:lsdException w:name="List Table 5 Dark Accent 6" w:uiPriority="50"/>
+    <w:lsdException w:name="List Table 6 Colorful Accent 6" w:uiPriority="51"/>
+    <w:lsdException w:name="List Table 7 Colorful Accent 6" w:uiPriority="52"/>
+    <w:lsdException w:name="Mention" w:semiHidden="1" w:unhideWhenUsed="1"/>
+    <w:lsdException w:name="Smart Hyperlink" w:semiHidden="1" w:unhideWhenUsed="1"/>
+    <w:lsdException w:name="Hashtag" w:semiHidden="1" w:unhideWhenUsed="1"/>
+    <w:lsdException w:name="Unresolved Mention" w:semiHidden="1" w:unhideWhenUsed="1"/>
+    <w:lsdException w:name="Smart Link" w:semiHidden="1" w:unhideWhenUsed="1"/>
+  </w:latentStyles>
+  <w:style w:type="paragraph" w:default="1" w:styleId="Normal">
+    <w:name w:val="Normal"/>
+    <w:qFormat/>
+  </w:style>
+  <w:style w:type="character" w:default="1" w:styleId="DefaultParagraphFont">
+    <w:name w:val="Default Paragraph Font"/>
+    <w:uiPriority w:val="1"/>
+    <w:semiHidden/>
+    <w:unhideWhenUsed/>
+  </w:style>
+  <w:style w:type="table" w:default="1" w:styleId="TableNormal">
+    <w:name w:val="Normal Table"/>
+    <w:uiPriority w:val="99"/>
+    <w:semiHidden/>
+    <w:unhideWhenUsed/>
+    <w:tblPr>
+      <w:tblInd w:w="0" w:type="dxa"/>
+      <w:tblCellMar>
+        <w:top w:w="0" w:type="dxa"/>
+        <w:left w:w="108" w:type="dxa"/>
+        <w:bottom w:w="0" w:type="dxa"/>
+        <w:right w:w="108" w:type="dxa"/>
+      </w:tblCellMar>
+    </w:tblPr>
+  </w:style>
+  <w:style w:type="numbering" w:default="1" w:styleId="NoList">
+    <w:name w:val="No List"/>
+    <w:uiPriority w:val="99"/>
+    <w:semiHidden/>
+    <w:unhideWhenUsed/>
+  </w:style>
+  <w:style w:type="paragraph" w:customStyle="1" w:styleId="5E4BA5C8A5274DF39A0FC9C2BFD73733">
+    <w:name w:val="5E4BA5C8A5274DF39A0FC9C2BFD73733"/>
+    <w:rsid w:val="00A75510"/>
+  </w:style>
+  <w:style w:type="paragraph" w:customStyle="1" w:styleId="07505E0639C94A5A8BBE10E66A22E2C2">
+    <w:name w:val="07505E0639C94A5A8BBE10E66A22E2C2"/>
+    <w:rsid w:val="00A75510"/>
+  </w:style>
+  <w:style w:type="paragraph" w:customStyle="1" w:styleId="452D91246F334260A4789100CB756494">
+    <w:name w:val="452D91246F334260A4789100CB756494"/>
+    <w:rsid w:val="00A75510"/>
+  </w:style>
+</w:styles>
+</file>
+
+<file path=word/glossary/webSettings.xml><?xml version="1.0" encoding="utf-8"?>
+<w:webSettings xmlns:mc="http://schemas.openxmlformats.org/markup-compatibility/2006" xmlns:r="http://schemas.openxmlformats.org/officeDocument/2006/relationships" xmlns:w="http://schemas.openxmlformats.org/wordprocessingml/2006/main" xmlns:w14="http://schemas.microsoft.com/office/word/2010/wordml" xmlns:w15="http://schemas.microsoft.com/office/word/2012/wordml" xmlns:w16cid="http://schemas.microsoft.com/office/word/2016/wordml/cid" xmlns:w16se="http://schemas.microsoft.com/office/word/2015/wordml/symex" mc:Ignorable="w14 w15 w16se w16cid">
+  <w:optimizeForBrowser/>
+  <w:allowPNG/>
+</w:webSettings>
 </file>
 
 <file path=word/theme/theme1.xml><?xml version="1.0" encoding="utf-8"?>
@@ -3812,7 +5073,7 @@
 </file>
 
 <file path=customXml/itemProps1.xml><?xml version="1.0" encoding="utf-8"?>
-<ds:datastoreItem xmlns:ds="http://schemas.openxmlformats.org/officeDocument/2006/customXml" ds:itemID="{DE86B8B5-EA81-4948-9E82-E11A0920366A}">
+<ds:datastoreItem xmlns:ds="http://schemas.openxmlformats.org/officeDocument/2006/customXml" ds:itemID="{478E46B1-CD13-40A6-9351-7E5F0E0D0DBB}">
   <ds:schemaRefs>
     <ds:schemaRef ds:uri="http://schemas.openxmlformats.org/officeDocument/2006/bibliography"/>
   </ds:schemaRefs>

</xml_diff>

<commit_message>
added alerts for information + css format
</commit_message>
<xml_diff>
--- a/Cameron_T-S_Report.docx
+++ b/Cameron_T-S_Report.docx
@@ -25,6 +25,7 @@
           <w:lang w:val="de-DE"/>
         </w:rPr>
       </w:pPr>
+      <w:bookmarkStart w:id="0" w:name="_Hlk35873403"/>
       <w:r>
         <w:rPr>
           <w:lang w:val="de-DE"/>
@@ -43,6 +44,7 @@
         </w:rPr>
         <w:t>18003324</w:t>
       </w:r>
+      <w:bookmarkEnd w:id="0"/>
       <w:r>
         <w:rPr>
           <w:lang w:val="de-DE"/>
@@ -135,7 +137,7 @@
           <w:sz w:val="20"/>
         </w:rPr>
       </w:pPr>
-      <w:hyperlink r:id="rId6" w:history="1">
+      <w:hyperlink r:id="rId8" w:history="1">
         <w:r>
           <w:rPr>
             <w:rStyle w:val="Hyperlink"/>
@@ -163,20 +165,19 @@
     </w:p>
     <w:sdt>
       <w:sdtPr>
+        <w:rPr>
+          <w:rFonts w:asciiTheme="minorHAnsi" w:eastAsiaTheme="minorEastAsia" w:hAnsiTheme="minorHAnsi" w:cs="Times New Roman"/>
+          <w:color w:val="auto"/>
+          <w:sz w:val="22"/>
+          <w:szCs w:val="22"/>
+        </w:rPr>
         <w:id w:val="1693027026"/>
         <w:docPartObj>
           <w:docPartGallery w:val="Table of Contents"/>
           <w:docPartUnique/>
         </w:docPartObj>
       </w:sdtPr>
-      <w:sdtEndPr>
-        <w:rPr>
-          <w:rFonts w:asciiTheme="minorHAnsi" w:eastAsiaTheme="minorEastAsia" w:hAnsiTheme="minorHAnsi" w:cs="Times New Roman"/>
-          <w:color w:val="auto"/>
-          <w:sz w:val="22"/>
-          <w:szCs w:val="22"/>
-        </w:rPr>
-      </w:sdtEndPr>
+      <w:sdtEndPr/>
       <w:sdtContent>
         <w:p>
           <w:pPr>
@@ -190,29 +191,13 @@
           <w:pPr>
             <w:pStyle w:val="TOC1"/>
           </w:pPr>
-          <w:sdt>
-            <w:sdtPr>
-              <w:rPr>
-                <w:b/>
-                <w:bCs/>
-              </w:rPr>
-              <w:id w:val="183865962"/>
-              <w:placeholder>
-                <w:docPart w:val="5E4BA5C8A5274DF39A0FC9C2BFD73733"/>
-              </w:placeholder>
-              <w:temporary/>
-              <w:showingPlcHdr/>
-            </w:sdtPr>
-            <w:sdtContent>
-              <w:r>
-                <w:rPr>
-                  <w:b/>
-                  <w:bCs/>
-                </w:rPr>
-                <w:t>Type chapter title (level 1)</w:t>
-              </w:r>
-            </w:sdtContent>
-          </w:sdt>
+          <w:r>
+            <w:rPr>
+              <w:b/>
+              <w:bCs/>
+            </w:rPr>
+            <w:t>Design</w:t>
+          </w:r>
           <w:r>
             <w:ptab w:relativeTo="margin" w:alignment="right" w:leader="dot"/>
           </w:r>
@@ -226,55 +211,27 @@
         </w:p>
         <w:p>
           <w:pPr>
-            <w:pStyle w:val="TOC2"/>
-            <w:ind w:left="216"/>
+            <w:pStyle w:val="TOC1"/>
+            <w:rPr>
+              <w:b/>
+              <w:bCs/>
+            </w:rPr>
           </w:pPr>
-          <w:sdt>
-            <w:sdtPr>
-              <w:id w:val="1667506712"/>
-              <w:placeholder>
-                <w:docPart w:val="07505E0639C94A5A8BBE10E66A22E2C2"/>
-              </w:placeholder>
-              <w:temporary/>
-              <w:showingPlcHdr/>
-            </w:sdtPr>
-            <w:sdtContent>
-              <w:r>
-                <w:t>Type chapter title (level 2)</w:t>
-              </w:r>
-            </w:sdtContent>
-          </w:sdt>
+          <w:r>
+            <w:rPr>
+              <w:b/>
+              <w:bCs/>
+            </w:rPr>
+            <w:t>Evaluation</w:t>
+          </w:r>
           <w:r>
             <w:ptab w:relativeTo="margin" w:alignment="right" w:leader="dot"/>
           </w:r>
           <w:r>
-            <w:t>2</w:t>
-          </w:r>
-        </w:p>
-        <w:p>
-          <w:pPr>
-            <w:pStyle w:val="TOC3"/>
-            <w:ind w:left="446"/>
-          </w:pPr>
-          <w:sdt>
-            <w:sdtPr>
-              <w:id w:val="93059032"/>
-              <w:placeholder>
-                <w:docPart w:val="452D91246F334260A4789100CB756494"/>
-              </w:placeholder>
-              <w:temporary/>
-              <w:showingPlcHdr/>
-            </w:sdtPr>
-            <w:sdtContent>
-              <w:r>
-                <w:t>Type chapter title (level 3)</w:t>
-              </w:r>
-            </w:sdtContent>
-          </w:sdt>
-          <w:r>
-            <w:ptab w:relativeTo="margin" w:alignment="right" w:leader="dot"/>
-          </w:r>
-          <w:r>
+            <w:rPr>
+              <w:b/>
+              <w:bCs/>
+            </w:rPr>
             <w:t>3</w:t>
           </w:r>
         </w:p>
@@ -282,29 +239,13 @@
           <w:pPr>
             <w:pStyle w:val="TOC1"/>
           </w:pPr>
-          <w:sdt>
-            <w:sdtPr>
-              <w:rPr>
-                <w:b/>
-                <w:bCs/>
-              </w:rPr>
-              <w:id w:val="183865966"/>
-              <w:placeholder>
-                <w:docPart w:val="5E4BA5C8A5274DF39A0FC9C2BFD73733"/>
-              </w:placeholder>
-              <w:temporary/>
-              <w:showingPlcHdr/>
-            </w:sdtPr>
-            <w:sdtContent>
-              <w:r>
-                <w:rPr>
-                  <w:b/>
-                  <w:bCs/>
-                </w:rPr>
-                <w:t>Type chapter title (level 1)</w:t>
-              </w:r>
-            </w:sdtContent>
-          </w:sdt>
+          <w:r>
+            <w:rPr>
+              <w:b/>
+              <w:bCs/>
+            </w:rPr>
+            <w:t>References, inspirations and tutorials</w:t>
+          </w:r>
           <w:r>
             <w:ptab w:relativeTo="margin" w:alignment="right" w:leader="dot"/>
           </w:r>
@@ -318,51 +259,12 @@
         </w:p>
         <w:p>
           <w:pPr>
-            <w:pStyle w:val="TOC2"/>
-            <w:ind w:left="216"/>
-          </w:pPr>
-          <w:sdt>
-            <w:sdtPr>
-              <w:id w:val="93059040"/>
-              <w:placeholder>
-                <w:docPart w:val="07505E0639C94A5A8BBE10E66A22E2C2"/>
-              </w:placeholder>
-              <w:temporary/>
-              <w:showingPlcHdr/>
-            </w:sdtPr>
-            <w:sdtContent>
-              <w:r>
-                <w:t>Type chapter title (level 2)</w:t>
-              </w:r>
-            </w:sdtContent>
-          </w:sdt>
-          <w:r>
-            <w:ptab w:relativeTo="margin" w:alignment="right" w:leader="dot"/>
-          </w:r>
-          <w:r>
-            <w:t>5</w:t>
-          </w:r>
-        </w:p>
-        <w:p>
-          <w:pPr>
             <w:pStyle w:val="TOC3"/>
             <w:ind w:left="446"/>
           </w:pPr>
-          <w:sdt>
-            <w:sdtPr>
-              <w:id w:val="93059044"/>
-              <w:placeholder>
-                <w:docPart w:val="452D91246F334260A4789100CB756494"/>
-              </w:placeholder>
-              <w:temporary/>
-              <w:showingPlcHdr/>
-            </w:sdtPr>
-            <w:sdtContent>
-              <w:r>
-                <w:t>Type chapter title (level 3)</w:t>
-              </w:r>
-            </w:sdtContent>
-          </w:sdt>
+          <w:r>
+            <w:t>Html5up template</w:t>
+          </w:r>
           <w:r>
             <w:ptab w:relativeTo="margin" w:alignment="right" w:leader="dot"/>
           </w:r>
@@ -456,7 +358,7 @@
         </w:numPr>
         <w:spacing w:line="360" w:lineRule="auto"/>
       </w:pPr>
-      <w:hyperlink r:id="rId7" w:history="1">
+      <w:hyperlink r:id="rId9" w:history="1">
         <w:r>
           <w:rPr>
             <w:rStyle w:val="Hyperlink"/>
@@ -516,7 +418,7 @@
         <w:spacing w:line="360" w:lineRule="auto"/>
         <w:ind w:left="1080"/>
       </w:pPr>
-      <w:hyperlink r:id="rId8" w:history="1">
+      <w:hyperlink r:id="rId10" w:history="1">
         <w:r>
           <w:rPr>
             <w:rStyle w:val="Hyperlink"/>
@@ -535,7 +437,7 @@
         <w:spacing w:line="360" w:lineRule="auto"/>
         <w:ind w:left="1080"/>
       </w:pPr>
-      <w:hyperlink r:id="rId9" w:history="1">
+      <w:hyperlink r:id="rId11" w:history="1">
         <w:r>
           <w:rPr>
             <w:rStyle w:val="Hyperlink"/>
@@ -569,15 +471,7 @@
         <w:ind w:left="1080"/>
       </w:pPr>
       <w:r>
-        <w:t xml:space="preserve">The most ambitious idea as it is the </w:t>
-      </w:r>
-      <w:proofErr w:type="gramStart"/>
-      <w:r>
-        <w:t>one</w:t>
-      </w:r>
-      <w:proofErr w:type="gramEnd"/>
-      <w:r>
-        <w:t xml:space="preserve"> I have explored the least in class or outside.</w:t>
+        <w:t>The most ambitious idea as it is the one I have explored the least in class or outside.</w:t>
       </w:r>
     </w:p>
     <w:p>
@@ -595,7 +489,7 @@
           <w:u w:val="none"/>
         </w:rPr>
       </w:pPr>
-      <w:hyperlink r:id="rId10" w:history="1">
+      <w:hyperlink r:id="rId12" w:history="1">
         <w:r>
           <w:rPr>
             <w:rStyle w:val="Hyperlink"/>
@@ -642,7 +536,7 @@
       <w:r>
         <w:t xml:space="preserve"> (</w:t>
       </w:r>
-      <w:hyperlink r:id="rId11" w:history="1">
+      <w:hyperlink r:id="rId13" w:history="1">
         <w:r>
           <w:rPr>
             <w:rStyle w:val="Hyperlink"/>
@@ -703,21 +597,24 @@
         <w:spacing w:line="360" w:lineRule="auto"/>
       </w:pPr>
       <w:r>
-        <w:t xml:space="preserve">Next, I decided to create a more visually different second stage. However, the second stage would still contain elements from the first stage. Using tutorials from Coding Train, I learnt how to remove </w:t>
-      </w:r>
-      <w:r>
-        <w:lastRenderedPageBreak/>
-        <w:t xml:space="preserve">an object from an array by clicking it. Furthering this, I </w:t>
+        <w:t xml:space="preserve">Next, I decided to create a more visually different second stage. However, the second stage would still contain elements from the first stage. Using tutorials from Coding Train, I learnt how to remove an object from an array by clicking it. Furthering this, I </w:t>
       </w:r>
       <w:r>
         <w:t>built upon the session 10 worksheet (</w:t>
       </w:r>
-      <w:hyperlink r:id="rId12" w:history="1">
+      <w:hyperlink r:id="rId14" w:history="1">
         <w:r>
           <w:rPr>
             <w:rStyle w:val="Hyperlink"/>
           </w:rPr>
-          <w:t>https://github.com/davemeckin/Intro_to_Creative_Programming/blob/master/session_10/session_10.md</w:t>
+          <w:t>https://github.com/davemeckin/Intro_to_Creative_Programming/blob/master/session_10/session</w:t>
+        </w:r>
+        <w:r>
+          <w:rPr>
+            <w:rStyle w:val="Hyperlink"/>
+          </w:rPr>
+          <w:lastRenderedPageBreak/>
+          <w:t>_10.md</w:t>
         </w:r>
       </w:hyperlink>
       <w:r>
@@ -776,13 +673,8 @@
       <w:pPr>
         <w:spacing w:line="360" w:lineRule="auto"/>
       </w:pPr>
-      <w:proofErr w:type="gramStart"/>
-      <w:r>
-        <w:t>Overall</w:t>
-      </w:r>
-      <w:proofErr w:type="gramEnd"/>
-      <w:r>
-        <w:t xml:space="preserve"> I felt that my project was very successful</w:t>
+      <w:r>
+        <w:t>Overall I felt that my project was very successful</w:t>
       </w:r>
       <w:r>
         <w:t xml:space="preserve"> and I do feel proud of what I have created</w:t>
@@ -809,7 +701,7 @@
       <w:r>
         <w:t>Making the website was very challenging as I was using a html5up template: (</w:t>
       </w:r>
-      <w:hyperlink r:id="rId13" w:history="1">
+      <w:hyperlink r:id="rId15" w:history="1">
         <w:r>
           <w:rPr>
             <w:rStyle w:val="Hyperlink"/>
@@ -838,35 +730,24 @@
         <w:t>s</w:t>
       </w:r>
       <w:r>
-        <w:t xml:space="preserve"> I encountered was a personal stretch </w:t>
-      </w:r>
-      <w:proofErr w:type="gramStart"/>
-      <w:r>
-        <w:t>challenge;</w:t>
-      </w:r>
-      <w:proofErr w:type="gramEnd"/>
-      <w:r>
-        <w:t xml:space="preserve"> adding my </w:t>
+        <w:t xml:space="preserve"> I encountered was a personal stretch challenge; adding my </w:t>
       </w:r>
       <w:r>
         <w:t xml:space="preserve">separate </w:t>
       </w:r>
       <w:r>
-        <w:t xml:space="preserve">semester 1 sketches onto the same page. It took me all of a Sunday to get everything to work properly. In the end, I had to combine all my sketches into one code and convert the present code into three separate instances, then call each instance in a separate piece of html code. Despite how long it </w:t>
-      </w:r>
+        <w:t>semester 1 sketches onto the same page. It took me all of a Sunday to get everything to work properly. In the end, I had to combine all my sketches into one code and convert the present code into three separate instances, then call each instance in a separate piece of html code. Despite how long it took, I am happy that I managed to struggle through this issue amongst all the others I encountered</w:t>
+      </w:r>
+      <w:r>
+        <w:t xml:space="preserve"> while learning new things outside of class.</w:t>
+      </w:r>
+    </w:p>
+    <w:p>
+      <w:pPr>
+        <w:spacing w:line="360" w:lineRule="auto"/>
+      </w:pPr>
       <w:r>
         <w:lastRenderedPageBreak/>
-        <w:t>took, I am happy that I managed to struggle through this issue amongst all the others I encountered</w:t>
-      </w:r>
-      <w:r>
-        <w:t xml:space="preserve"> while learning new things outside of class.</w:t>
-      </w:r>
-    </w:p>
-    <w:p>
-      <w:pPr>
-        <w:spacing w:line="360" w:lineRule="auto"/>
-      </w:pPr>
-      <w:r>
         <w:t>Another challenge arose when I attempted to create a timed countdown to display information about the project whenever a button was clicked. Despite spending a long time</w:t>
       </w:r>
       <w:r>
@@ -879,16 +760,224 @@
         <w:t xml:space="preserve">try and </w:t>
       </w:r>
       <w:r>
-        <w:t xml:space="preserve">get it to work, I ultimately had to scrap it and replace it with a much more simple piece of code where if the SHIFT </w:t>
-      </w:r>
-      <w:proofErr w:type="spellStart"/>
-      <w:r>
-        <w:t>keyIsDown</w:t>
-      </w:r>
-      <w:proofErr w:type="spellEnd"/>
-      <w:r>
-        <w:t>, text is displayed.</w:t>
-      </w:r>
+        <w:t>get it to work, I ultimately had to scrap it and replace it with a much more simple piece of code where if the SHIFT keyIsDown, text is displayed.</w:t>
+      </w:r>
+      <w:r>
+        <w:t xml:space="preserve"> </w:t>
+      </w:r>
+    </w:p>
+    <w:p>
+      <w:pPr>
+        <w:spacing w:line="360" w:lineRule="auto"/>
+      </w:pPr>
+      <w:r>
+        <w:rPr>
+          <w:noProof/>
+        </w:rPr>
+        <w:drawing>
+          <wp:anchor distT="0" distB="0" distL="114300" distR="114300" simplePos="0" relativeHeight="251658240" behindDoc="0" locked="0" layoutInCell="1" allowOverlap="1" wp14:anchorId="7C2B85E3" wp14:editId="1D272470">
+            <wp:simplePos x="0" y="0"/>
+            <wp:positionH relativeFrom="column">
+              <wp:posOffset>3295650</wp:posOffset>
+            </wp:positionH>
+            <wp:positionV relativeFrom="paragraph">
+              <wp:posOffset>8255</wp:posOffset>
+            </wp:positionV>
+            <wp:extent cx="3009900" cy="3380740"/>
+            <wp:effectExtent l="0" t="0" r="0" b="0"/>
+            <wp:wrapSquare wrapText="bothSides"/>
+            <wp:docPr id="1" name="Picture 1"/>
+            <wp:cNvGraphicFramePr>
+              <a:graphicFrameLocks xmlns:a="http://schemas.openxmlformats.org/drawingml/2006/main" noChangeAspect="1"/>
+            </wp:cNvGraphicFramePr>
+            <a:graphic xmlns:a="http://schemas.openxmlformats.org/drawingml/2006/main">
+              <a:graphicData uri="http://schemas.openxmlformats.org/drawingml/2006/picture">
+                <pic:pic xmlns:pic="http://schemas.openxmlformats.org/drawingml/2006/picture">
+                  <pic:nvPicPr>
+                    <pic:cNvPr id="1" name=""/>
+                    <pic:cNvPicPr/>
+                  </pic:nvPicPr>
+                  <pic:blipFill rotWithShape="1">
+                    <a:blip r:embed="rId16">
+                      <a:extLst>
+                        <a:ext uri="{28A0092B-C50C-407E-A947-70E740481C1C}">
+                          <a14:useLocalDpi xmlns:a14="http://schemas.microsoft.com/office/drawing/2010/main" val="0"/>
+                        </a:ext>
+                      </a:extLst>
+                    </a:blip>
+                    <a:srcRect r="79397"/>
+                    <a:stretch/>
+                  </pic:blipFill>
+                  <pic:spPr bwMode="auto">
+                    <a:xfrm>
+                      <a:off x="0" y="0"/>
+                      <a:ext cx="3009900" cy="3380740"/>
+                    </a:xfrm>
+                    <a:prstGeom prst="rect">
+                      <a:avLst/>
+                    </a:prstGeom>
+                    <a:ln>
+                      <a:noFill/>
+                    </a:ln>
+                    <a:extLst>
+                      <a:ext uri="{53640926-AAD7-44D8-BBD7-CCE9431645EC}">
+                        <a14:shadowObscured xmlns:a14="http://schemas.microsoft.com/office/drawing/2010/main"/>
+                      </a:ext>
+                    </a:extLst>
+                  </pic:spPr>
+                </pic:pic>
+              </a:graphicData>
+            </a:graphic>
+            <wp14:sizeRelH relativeFrom="page">
+              <wp14:pctWidth>0</wp14:pctWidth>
+            </wp14:sizeRelH>
+            <wp14:sizeRelV relativeFrom="page">
+              <wp14:pctHeight>0</wp14:pctHeight>
+            </wp14:sizeRelV>
+          </wp:anchor>
+        </w:drawing>
+      </w:r>
+      <w:r>
+        <w:rPr>
+          <w:noProof/>
+        </w:rPr>
+        <w:drawing>
+          <wp:anchor distT="0" distB="0" distL="114300" distR="114300" simplePos="0" relativeHeight="251660288" behindDoc="0" locked="0" layoutInCell="1" allowOverlap="1" wp14:anchorId="1493FA47" wp14:editId="6874E6A4">
+            <wp:simplePos x="0" y="0"/>
+            <wp:positionH relativeFrom="margin">
+              <wp:align>left</wp:align>
+            </wp:positionH>
+            <wp:positionV relativeFrom="paragraph">
+              <wp:posOffset>2361565</wp:posOffset>
+            </wp:positionV>
+            <wp:extent cx="3171825" cy="535959"/>
+            <wp:effectExtent l="0" t="0" r="0" b="0"/>
+            <wp:wrapSquare wrapText="bothSides"/>
+            <wp:docPr id="3" name="Picture 3"/>
+            <wp:cNvGraphicFramePr>
+              <a:graphicFrameLocks xmlns:a="http://schemas.openxmlformats.org/drawingml/2006/main" noChangeAspect="1"/>
+            </wp:cNvGraphicFramePr>
+            <a:graphic xmlns:a="http://schemas.openxmlformats.org/drawingml/2006/main">
+              <a:graphicData uri="http://schemas.openxmlformats.org/drawingml/2006/picture">
+                <pic:pic xmlns:pic="http://schemas.openxmlformats.org/drawingml/2006/picture">
+                  <pic:nvPicPr>
+                    <pic:cNvPr id="1" name=""/>
+                    <pic:cNvPicPr/>
+                  </pic:nvPicPr>
+                  <pic:blipFill>
+                    <a:blip r:embed="rId17">
+                      <a:extLst>
+                        <a:ext uri="{28A0092B-C50C-407E-A947-70E740481C1C}">
+                          <a14:useLocalDpi xmlns:a14="http://schemas.microsoft.com/office/drawing/2010/main" val="0"/>
+                        </a:ext>
+                      </a:extLst>
+                    </a:blip>
+                    <a:stretch>
+                      <a:fillRect/>
+                    </a:stretch>
+                  </pic:blipFill>
+                  <pic:spPr>
+                    <a:xfrm>
+                      <a:off x="0" y="0"/>
+                      <a:ext cx="3171825" cy="535959"/>
+                    </a:xfrm>
+                    <a:prstGeom prst="rect">
+                      <a:avLst/>
+                    </a:prstGeom>
+                  </pic:spPr>
+                </pic:pic>
+              </a:graphicData>
+            </a:graphic>
+            <wp14:sizeRelH relativeFrom="page">
+              <wp14:pctWidth>0</wp14:pctWidth>
+            </wp14:sizeRelH>
+            <wp14:sizeRelV relativeFrom="page">
+              <wp14:pctHeight>0</wp14:pctHeight>
+            </wp14:sizeRelV>
+          </wp:anchor>
+        </w:drawing>
+      </w:r>
+      <w:r>
+        <w:t xml:space="preserve">During this project I feel that I improved my troubleshooting and testing methods. An example of this is when I was testing the above feature, I discovered issues with the text sizes on different screen sizes and what’s more, the SHIFT key can’t be pressed on a phone – so phone or SmartScreen users would not be able to see the information following the first 10 seconds. Due to this, I decided to fix both issues at once by instead utilising the inbuilt alert feature. </w:t>
+      </w:r>
+    </w:p>
+    <w:p>
+      <w:pPr>
+        <w:spacing w:line="360" w:lineRule="auto"/>
+        <w:rPr>
+          <w:noProof/>
+        </w:rPr>
+      </w:pPr>
+      <w:r>
+        <w:rPr>
+          <w:noProof/>
+        </w:rPr>
+        <w:drawing>
+          <wp:anchor distT="0" distB="0" distL="114300" distR="114300" simplePos="0" relativeHeight="251659264" behindDoc="0" locked="0" layoutInCell="1" allowOverlap="1" wp14:anchorId="713827D6" wp14:editId="5285D9CC">
+            <wp:simplePos x="0" y="0"/>
+            <wp:positionH relativeFrom="column">
+              <wp:posOffset>933450</wp:posOffset>
+            </wp:positionH>
+            <wp:positionV relativeFrom="paragraph">
+              <wp:posOffset>576580</wp:posOffset>
+            </wp:positionV>
+            <wp:extent cx="1238250" cy="729615"/>
+            <wp:effectExtent l="0" t="0" r="0" b="0"/>
+            <wp:wrapSquare wrapText="bothSides"/>
+            <wp:docPr id="2" name="Picture 2"/>
+            <wp:cNvGraphicFramePr>
+              <a:graphicFrameLocks xmlns:a="http://schemas.openxmlformats.org/drawingml/2006/main" noChangeAspect="1"/>
+            </wp:cNvGraphicFramePr>
+            <a:graphic xmlns:a="http://schemas.openxmlformats.org/drawingml/2006/main">
+              <a:graphicData uri="http://schemas.openxmlformats.org/drawingml/2006/picture">
+                <pic:pic xmlns:pic="http://schemas.openxmlformats.org/drawingml/2006/picture">
+                  <pic:nvPicPr>
+                    <pic:cNvPr id="1" name=""/>
+                    <pic:cNvPicPr/>
+                  </pic:nvPicPr>
+                  <pic:blipFill>
+                    <a:blip r:embed="rId18">
+                      <a:extLst>
+                        <a:ext uri="{28A0092B-C50C-407E-A947-70E740481C1C}">
+                          <a14:useLocalDpi xmlns:a14="http://schemas.microsoft.com/office/drawing/2010/main" val="0"/>
+                        </a:ext>
+                      </a:extLst>
+                    </a:blip>
+                    <a:stretch>
+                      <a:fillRect/>
+                    </a:stretch>
+                  </pic:blipFill>
+                  <pic:spPr>
+                    <a:xfrm>
+                      <a:off x="0" y="0"/>
+                      <a:ext cx="1238250" cy="729615"/>
+                    </a:xfrm>
+                    <a:prstGeom prst="rect">
+                      <a:avLst/>
+                    </a:prstGeom>
+                  </pic:spPr>
+                </pic:pic>
+              </a:graphicData>
+            </a:graphic>
+            <wp14:sizeRelH relativeFrom="page">
+              <wp14:pctWidth>0</wp14:pctWidth>
+            </wp14:sizeRelH>
+            <wp14:sizeRelV relativeFrom="page">
+              <wp14:pctHeight>0</wp14:pctHeight>
+            </wp14:sizeRelV>
+          </wp:anchor>
+        </w:drawing>
+      </w:r>
+    </w:p>
+    <w:p>
+      <w:pPr>
+        <w:spacing w:line="360" w:lineRule="auto"/>
+      </w:pPr>
+    </w:p>
+    <w:p>
+      <w:pPr>
+        <w:spacing w:line="360" w:lineRule="auto"/>
+      </w:pPr>
     </w:p>
     <w:p>
       <w:pPr>
@@ -919,13 +1008,74 @@
           <w:szCs w:val="28"/>
         </w:rPr>
       </w:pPr>
-      <w:r>
+    </w:p>
+    <w:p>
+      <w:pPr>
+        <w:spacing w:line="360" w:lineRule="auto"/>
+        <w:jc w:val="center"/>
         <w:rPr>
           <w:b/>
           <w:bCs/>
           <w:sz w:val="28"/>
           <w:szCs w:val="28"/>
         </w:rPr>
+      </w:pPr>
+    </w:p>
+    <w:p>
+      <w:pPr>
+        <w:spacing w:line="360" w:lineRule="auto"/>
+        <w:jc w:val="center"/>
+        <w:rPr>
+          <w:b/>
+          <w:bCs/>
+          <w:sz w:val="28"/>
+          <w:szCs w:val="28"/>
+        </w:rPr>
+      </w:pPr>
+    </w:p>
+    <w:p>
+      <w:pPr>
+        <w:spacing w:line="360" w:lineRule="auto"/>
+        <w:jc w:val="center"/>
+        <w:rPr>
+          <w:b/>
+          <w:bCs/>
+          <w:sz w:val="28"/>
+          <w:szCs w:val="28"/>
+        </w:rPr>
+      </w:pPr>
+    </w:p>
+    <w:p>
+      <w:pPr>
+        <w:spacing w:line="360" w:lineRule="auto"/>
+        <w:jc w:val="center"/>
+        <w:rPr>
+          <w:b/>
+          <w:bCs/>
+          <w:sz w:val="28"/>
+          <w:szCs w:val="28"/>
+        </w:rPr>
+      </w:pPr>
+    </w:p>
+    <w:p>
+      <w:pPr>
+        <w:spacing w:line="360" w:lineRule="auto"/>
+        <w:jc w:val="center"/>
+        <w:rPr>
+          <w:b/>
+          <w:bCs/>
+          <w:sz w:val="28"/>
+          <w:szCs w:val="28"/>
+        </w:rPr>
+      </w:pPr>
+      <w:r>
+        <w:rPr>
+          <w:b/>
+          <w:bCs/>
+          <w:sz w:val="28"/>
+          <w:szCs w:val="28"/>
+        </w:rPr>
+        <w:lastRenderedPageBreak/>
         <w:t>References, inspiration and tutorials used</w:t>
       </w:r>
       <w:r>
@@ -955,7 +1105,7 @@
         </w:numPr>
         <w:spacing w:line="360" w:lineRule="auto"/>
       </w:pPr>
-      <w:hyperlink r:id="rId14" w:history="1">
+      <w:hyperlink r:id="rId19" w:history="1">
         <w:r>
           <w:rPr>
             <w:rStyle w:val="Hyperlink"/>
@@ -981,7 +1131,7 @@
         </w:numPr>
         <w:spacing w:line="360" w:lineRule="auto"/>
       </w:pPr>
-      <w:hyperlink r:id="rId15" w:history="1">
+      <w:hyperlink r:id="rId20" w:history="1">
         <w:r>
           <w:rPr>
             <w:rStyle w:val="Hyperlink"/>
@@ -999,7 +1149,7 @@
         </w:numPr>
         <w:spacing w:line="360" w:lineRule="auto"/>
       </w:pPr>
-      <w:hyperlink r:id="rId16" w:anchor="/p5/mousePressed" w:history="1">
+      <w:hyperlink r:id="rId21" w:anchor="/p5/mousePressed" w:history="1">
         <w:r>
           <w:rPr>
             <w:rStyle w:val="Hyperlink"/>
@@ -1017,7 +1167,7 @@
         </w:numPr>
         <w:spacing w:line="360" w:lineRule="auto"/>
       </w:pPr>
-      <w:hyperlink r:id="rId17" w:anchor="/p5/mouseClicked" w:history="1">
+      <w:hyperlink r:id="rId22" w:anchor="/p5/mouseClicked" w:history="1">
         <w:r>
           <w:rPr>
             <w:rStyle w:val="Hyperlink"/>
@@ -1035,7 +1185,7 @@
         </w:numPr>
         <w:spacing w:line="360" w:lineRule="auto"/>
       </w:pPr>
-      <w:hyperlink r:id="rId18" w:history="1">
+      <w:hyperlink r:id="rId23" w:history="1">
         <w:r>
           <w:rPr>
             <w:rStyle w:val="Hyperlink"/>
@@ -1061,7 +1211,7 @@
         </w:numPr>
         <w:spacing w:line="360" w:lineRule="auto"/>
       </w:pPr>
-      <w:hyperlink r:id="rId19" w:anchor="/p5/createSlider" w:history="1">
+      <w:hyperlink r:id="rId24" w:anchor="/p5/createSlider" w:history="1">
         <w:r>
           <w:rPr>
             <w:rStyle w:val="Hyperlink"/>
@@ -1079,7 +1229,7 @@
         </w:numPr>
         <w:spacing w:line="360" w:lineRule="auto"/>
       </w:pPr>
-      <w:hyperlink r:id="rId20" w:history="1">
+      <w:hyperlink r:id="rId25" w:history="1">
         <w:r>
           <w:rPr>
             <w:rStyle w:val="Hyperlink"/>
@@ -1097,7 +1247,7 @@
         </w:numPr>
         <w:spacing w:line="360" w:lineRule="auto"/>
       </w:pPr>
-      <w:hyperlink r:id="rId21" w:history="1">
+      <w:hyperlink r:id="rId26" w:history="1">
         <w:r>
           <w:rPr>
             <w:rStyle w:val="Hyperlink"/>
@@ -1115,7 +1265,7 @@
         </w:numPr>
         <w:spacing w:line="360" w:lineRule="auto"/>
       </w:pPr>
-      <w:hyperlink r:id="rId22" w:history="1">
+      <w:hyperlink r:id="rId27" w:history="1">
         <w:r>
           <w:rPr>
             <w:rStyle w:val="Hyperlink"/>
@@ -1133,7 +1283,7 @@
         </w:numPr>
         <w:spacing w:line="360" w:lineRule="auto"/>
       </w:pPr>
-      <w:hyperlink r:id="rId23" w:history="1">
+      <w:hyperlink r:id="rId28" w:history="1">
         <w:r>
           <w:rPr>
             <w:rStyle w:val="Hyperlink"/>
@@ -1147,16 +1297,7 @@
         <w:spacing w:line="360" w:lineRule="auto"/>
       </w:pPr>
       <w:r>
-        <w:lastRenderedPageBreak/>
-        <w:t xml:space="preserve">Used in positioning different </w:t>
-      </w:r>
-      <w:proofErr w:type="spellStart"/>
-      <w:r>
-        <w:t>Javascript</w:t>
-      </w:r>
-      <w:proofErr w:type="spellEnd"/>
-      <w:r>
-        <w:t xml:space="preserve"> and html elements on the page.</w:t>
+        <w:t>Used in positioning different Javascript and html elements on the page.</w:t>
       </w:r>
     </w:p>
     <w:p>
@@ -1168,7 +1309,7 @@
         </w:numPr>
         <w:spacing w:line="360" w:lineRule="auto"/>
       </w:pPr>
-      <w:hyperlink r:id="rId24" w:history="1">
+      <w:hyperlink r:id="rId29" w:history="1">
         <w:r>
           <w:rPr>
             <w:rStyle w:val="Hyperlink"/>
@@ -1186,7 +1327,7 @@
         </w:numPr>
         <w:spacing w:line="360" w:lineRule="auto"/>
       </w:pPr>
-      <w:hyperlink r:id="rId25" w:history="1">
+      <w:hyperlink r:id="rId30" w:history="1">
         <w:r>
           <w:rPr>
             <w:rStyle w:val="Hyperlink"/>
@@ -1204,7 +1345,7 @@
         </w:numPr>
         <w:spacing w:line="360" w:lineRule="auto"/>
       </w:pPr>
-      <w:hyperlink r:id="rId26" w:history="1">
+      <w:hyperlink r:id="rId31" w:history="1">
         <w:r>
           <w:rPr>
             <w:rStyle w:val="Hyperlink"/>
@@ -1222,7 +1363,7 @@
         </w:numPr>
         <w:spacing w:line="360" w:lineRule="auto"/>
       </w:pPr>
-      <w:hyperlink r:id="rId27" w:history="1">
+      <w:hyperlink r:id="rId32" w:history="1">
         <w:r>
           <w:rPr>
             <w:rStyle w:val="Hyperlink"/>
@@ -1240,7 +1381,7 @@
         </w:numPr>
         <w:spacing w:line="360" w:lineRule="auto"/>
       </w:pPr>
-      <w:hyperlink r:id="rId28" w:history="1">
+      <w:hyperlink r:id="rId33" w:history="1">
         <w:r>
           <w:rPr>
             <w:rStyle w:val="Hyperlink"/>
@@ -1258,7 +1399,7 @@
         </w:numPr>
         <w:spacing w:line="360" w:lineRule="auto"/>
       </w:pPr>
-      <w:hyperlink r:id="rId29" w:history="1">
+      <w:hyperlink r:id="rId34" w:history="1">
         <w:r>
           <w:rPr>
             <w:rStyle w:val="Hyperlink"/>
@@ -1278,7 +1419,7 @@
           <w:rStyle w:val="Hyperlink"/>
         </w:rPr>
       </w:pPr>
-      <w:hyperlink r:id="rId30" w:history="1">
+      <w:hyperlink r:id="rId35" w:history="1">
         <w:r>
           <w:rPr>
             <w:rStyle w:val="Hyperlink"/>
@@ -1295,7 +1436,7 @@
           <w:numId w:val="13"/>
         </w:numPr>
       </w:pPr>
-      <w:hyperlink r:id="rId31" w:history="1">
+      <w:hyperlink r:id="rId36" w:history="1">
         <w:r>
           <w:rPr>
             <w:rStyle w:val="Hyperlink"/>
@@ -1321,7 +1462,7 @@
         </w:numPr>
         <w:spacing w:line="360" w:lineRule="auto"/>
       </w:pPr>
-      <w:hyperlink r:id="rId32" w:history="1">
+      <w:hyperlink r:id="rId37" w:history="1">
         <w:r>
           <w:rPr>
             <w:rStyle w:val="Hyperlink"/>
@@ -1339,24 +1480,12 @@
         </w:numPr>
         <w:spacing w:line="360" w:lineRule="auto"/>
       </w:pPr>
-      <w:hyperlink r:id="rId33" w:history="1">
+      <w:hyperlink r:id="rId38" w:history="1">
         <w:r>
           <w:rPr>
             <w:rStyle w:val="Hyperlink"/>
           </w:rPr>
-          <w:t>https://editor.p5js.org/denaplesk2/sk</w:t>
-        </w:r>
-        <w:r>
-          <w:rPr>
-            <w:rStyle w:val="Hyperlink"/>
-          </w:rPr>
-          <w:t>e</w:t>
-        </w:r>
-        <w:r>
-          <w:rPr>
-            <w:rStyle w:val="Hyperlink"/>
-          </w:rPr>
-          <w:t>tches/BkNW2NCkM</w:t>
+          <w:t>https://editor.p5js.org/denaplesk2/sketches/BkNW2NCkM</w:t>
         </w:r>
       </w:hyperlink>
     </w:p>
@@ -1369,7 +1498,7 @@
         </w:numPr>
         <w:spacing w:line="360" w:lineRule="auto"/>
       </w:pPr>
-      <w:hyperlink r:id="rId34" w:history="1">
+      <w:hyperlink r:id="rId39" w:history="1">
         <w:r>
           <w:rPr>
             <w:rStyle w:val="Hyperlink"/>
@@ -1377,8 +1506,6 @@
           <w:t>https://www.youtube.com/watch?v=MLtAMg9_Svw</w:t>
         </w:r>
       </w:hyperlink>
-      <w:bookmarkStart w:id="0" w:name="_GoBack"/>
-      <w:bookmarkEnd w:id="0"/>
     </w:p>
     <w:p>
       <w:pPr>
@@ -1389,7 +1516,7 @@
         </w:numPr>
         <w:spacing w:line="360" w:lineRule="auto"/>
       </w:pPr>
-      <w:hyperlink r:id="rId35" w:history="1">
+      <w:hyperlink r:id="rId40" w:history="1">
         <w:r>
           <w:rPr>
             <w:rStyle w:val="Hyperlink"/>
@@ -1415,7 +1542,7 @@
         </w:numPr>
         <w:spacing w:line="360" w:lineRule="auto"/>
       </w:pPr>
-      <w:hyperlink r:id="rId36" w:history="1">
+      <w:hyperlink r:id="rId41" w:history="1">
         <w:r>
           <w:rPr>
             <w:rStyle w:val="Hyperlink"/>
@@ -1432,100 +1559,6 @@
           <w:numId w:val="12"/>
         </w:numPr>
         <w:spacing w:line="360" w:lineRule="auto"/>
-      </w:pPr>
-      <w:hyperlink r:id="rId37" w:history="1">
-        <w:r>
-          <w:rPr>
-            <w:rStyle w:val="Hyperlink"/>
-          </w:rPr>
-          <w:t>https://editor.p5js.org/methio/sketches/MAo4isGMN</w:t>
-        </w:r>
-      </w:hyperlink>
-    </w:p>
-    <w:p>
-      <w:pPr>
-        <w:pStyle w:val="ListParagraph"/>
-        <w:numPr>
-          <w:ilvl w:val="0"/>
-          <w:numId w:val="12"/>
-        </w:numPr>
-        <w:spacing w:line="360" w:lineRule="auto"/>
-      </w:pPr>
-      <w:hyperlink r:id="rId38" w:history="1">
-        <w:r>
-          <w:rPr>
-            <w:rStyle w:val="Hyperlink"/>
-          </w:rPr>
-          <w:t>https://www.youtube.com/watch?v=MKqrLGFoK9E</w:t>
-        </w:r>
-      </w:hyperlink>
-    </w:p>
-    <w:p>
-      <w:pPr>
-        <w:pStyle w:val="ListParagraph"/>
-        <w:numPr>
-          <w:ilvl w:val="0"/>
-          <w:numId w:val="12"/>
-        </w:numPr>
-        <w:spacing w:line="360" w:lineRule="auto"/>
-      </w:pPr>
-      <w:hyperlink r:id="rId39" w:history="1">
-        <w:r>
-          <w:rPr>
-            <w:rStyle w:val="Hyperlink"/>
-          </w:rPr>
-          <w:t>https://editor.p5js.org/TimSherbert/sketches/ryC0T0caX</w:t>
-        </w:r>
-      </w:hyperlink>
-    </w:p>
-    <w:p>
-      <w:pPr>
-        <w:pStyle w:val="ListParagraph"/>
-        <w:numPr>
-          <w:ilvl w:val="0"/>
-          <w:numId w:val="12"/>
-        </w:numPr>
-        <w:spacing w:line="360" w:lineRule="auto"/>
-      </w:pPr>
-      <w:hyperlink r:id="rId40" w:history="1">
-        <w:r>
-          <w:rPr>
-            <w:rStyle w:val="Hyperlink"/>
-          </w:rPr>
-          <w:t>https://editor.p5js.org/AndreasRef/sketches/oCb-MMETX</w:t>
-        </w:r>
-      </w:hyperlink>
-    </w:p>
-    <w:p>
-      <w:pPr>
-        <w:pStyle w:val="ListParagraph"/>
-        <w:numPr>
-          <w:ilvl w:val="0"/>
-          <w:numId w:val="12"/>
-        </w:numPr>
-        <w:spacing w:line="360" w:lineRule="auto"/>
-        <w:rPr>
-          <w:rStyle w:val="Hyperlink"/>
-          <w:color w:val="auto"/>
-          <w:u w:val="none"/>
-        </w:rPr>
-      </w:pPr>
-      <w:hyperlink r:id="rId41" w:history="1">
-        <w:r>
-          <w:rPr>
-            <w:rStyle w:val="Hyperlink"/>
-          </w:rPr>
-          <w:t>https://p5js.org/examples/math-sine-wave.html</w:t>
-        </w:r>
-      </w:hyperlink>
-    </w:p>
-    <w:p>
-      <w:pPr>
-        <w:pStyle w:val="ListParagraph"/>
-        <w:numPr>
-          <w:ilvl w:val="0"/>
-          <w:numId w:val="12"/>
-        </w:numPr>
       </w:pPr>
       <w:hyperlink r:id="rId42" w:history="1">
         <w:r>
@@ -1538,63 +1571,109 @@
     </w:p>
     <w:p>
       <w:pPr>
-        <w:spacing w:line="360" w:lineRule="auto"/>
-      </w:pPr>
-    </w:p>
-    <w:p>
-      <w:pPr>
-        <w:spacing w:line="360" w:lineRule="auto"/>
-      </w:pPr>
-    </w:p>
-    <w:p>
-      <w:pPr>
-        <w:spacing w:line="360" w:lineRule="auto"/>
-      </w:pPr>
-    </w:p>
-    <w:p>
-      <w:pPr>
-        <w:spacing w:line="360" w:lineRule="auto"/>
-      </w:pPr>
-    </w:p>
-    <w:p>
-      <w:pPr>
-        <w:spacing w:line="360" w:lineRule="auto"/>
-      </w:pPr>
-    </w:p>
-    <w:p>
-      <w:pPr>
-        <w:spacing w:line="360" w:lineRule="auto"/>
-      </w:pPr>
-    </w:p>
-    <w:p>
-      <w:pPr>
-        <w:spacing w:line="360" w:lineRule="auto"/>
-      </w:pPr>
-    </w:p>
-    <w:p>
-      <w:pPr>
-        <w:spacing w:line="360" w:lineRule="auto"/>
-      </w:pPr>
-    </w:p>
-    <w:p>
-      <w:pPr>
-        <w:spacing w:line="360" w:lineRule="auto"/>
-      </w:pPr>
-    </w:p>
-    <w:p>
-      <w:pPr>
-        <w:spacing w:line="360" w:lineRule="auto"/>
-      </w:pPr>
-    </w:p>
-    <w:p>
-      <w:pPr>
-        <w:spacing w:line="360" w:lineRule="auto"/>
-      </w:pPr>
-    </w:p>
-    <w:p>
-      <w:pPr>
-        <w:spacing w:line="360" w:lineRule="auto"/>
-      </w:pPr>
+        <w:pStyle w:val="ListParagraph"/>
+        <w:numPr>
+          <w:ilvl w:val="0"/>
+          <w:numId w:val="12"/>
+        </w:numPr>
+        <w:spacing w:line="360" w:lineRule="auto"/>
+      </w:pPr>
+      <w:hyperlink r:id="rId43" w:history="1">
+        <w:r>
+          <w:rPr>
+            <w:rStyle w:val="Hyperlink"/>
+          </w:rPr>
+          <w:t>https://www.youtube.com/watch?v=MKqrLGFoK9E</w:t>
+        </w:r>
+      </w:hyperlink>
+    </w:p>
+    <w:p>
+      <w:pPr>
+        <w:pStyle w:val="ListParagraph"/>
+        <w:numPr>
+          <w:ilvl w:val="0"/>
+          <w:numId w:val="12"/>
+        </w:numPr>
+        <w:spacing w:line="360" w:lineRule="auto"/>
+      </w:pPr>
+      <w:hyperlink r:id="rId44" w:history="1">
+        <w:r>
+          <w:rPr>
+            <w:rStyle w:val="Hyperlink"/>
+          </w:rPr>
+          <w:t>https://editor.p5js.org/TimSherbert/sketches/ryC0T0caX</w:t>
+        </w:r>
+      </w:hyperlink>
+    </w:p>
+    <w:p>
+      <w:pPr>
+        <w:pStyle w:val="ListParagraph"/>
+        <w:numPr>
+          <w:ilvl w:val="0"/>
+          <w:numId w:val="12"/>
+        </w:numPr>
+        <w:spacing w:line="360" w:lineRule="auto"/>
+      </w:pPr>
+      <w:hyperlink r:id="rId45" w:history="1">
+        <w:r>
+          <w:rPr>
+            <w:rStyle w:val="Hyperlink"/>
+          </w:rPr>
+          <w:t>https://editor.p5js.org/AndreasRef/sketches/oCb-MMETX</w:t>
+        </w:r>
+      </w:hyperlink>
+    </w:p>
+    <w:p>
+      <w:pPr>
+        <w:pStyle w:val="ListParagraph"/>
+        <w:numPr>
+          <w:ilvl w:val="0"/>
+          <w:numId w:val="12"/>
+        </w:numPr>
+        <w:spacing w:line="360" w:lineRule="auto"/>
+        <w:rPr>
+          <w:rStyle w:val="Hyperlink"/>
+          <w:color w:val="auto"/>
+          <w:u w:val="none"/>
+        </w:rPr>
+      </w:pPr>
+      <w:hyperlink r:id="rId46" w:history="1">
+        <w:r>
+          <w:rPr>
+            <w:rStyle w:val="Hyperlink"/>
+          </w:rPr>
+          <w:t>https://p5js.org/examples/math-sine-wave.html</w:t>
+        </w:r>
+      </w:hyperlink>
+    </w:p>
+    <w:p>
+      <w:pPr>
+        <w:pStyle w:val="ListParagraph"/>
+        <w:numPr>
+          <w:ilvl w:val="0"/>
+          <w:numId w:val="12"/>
+        </w:numPr>
+      </w:pPr>
+      <w:hyperlink r:id="rId47" w:history="1">
+        <w:r>
+          <w:rPr>
+            <w:rStyle w:val="Hyperlink"/>
+          </w:rPr>
+          <w:t>https://editor.p5js.org/methio/sketches/MAo4isGMN</w:t>
+        </w:r>
+      </w:hyperlink>
+    </w:p>
+    <w:p>
+      <w:pPr>
+        <w:spacing w:line="360" w:lineRule="auto"/>
+      </w:pPr>
+    </w:p>
+    <w:p>
+      <w:pPr>
+        <w:spacing w:line="360" w:lineRule="auto"/>
+      </w:pPr>
+      <w:bookmarkStart w:id="1" w:name="_GoBack"/>
+      <w:bookmarkEnd w:id="1"/>
       <w:r>
         <w:t>html5up website template:</w:t>
       </w:r>
@@ -1611,7 +1690,7 @@
       <w:pPr>
         <w:spacing w:line="360" w:lineRule="auto"/>
       </w:pPr>
-      <w:hyperlink r:id="rId43" w:history="1">
+      <w:hyperlink r:id="rId48" w:history="1">
         <w:r>
           <w:rPr>
             <w:rStyle w:val="Hyperlink"/>
@@ -1620,13 +1699,8 @@
         </w:r>
       </w:hyperlink>
       <w:r>
-        <w:t xml:space="preserve"> | @</w:t>
-      </w:r>
-      <w:proofErr w:type="spellStart"/>
-      <w:r>
-        <w:t>ajlkn</w:t>
-      </w:r>
-      <w:proofErr w:type="spellEnd"/>
+        <w:t xml:space="preserve"> | @ajlkn</w:t>
+      </w:r>
       <w:r>
         <w:t xml:space="preserve"> (twitter)</w:t>
       </w:r>
@@ -1638,7 +1712,7 @@
       <w:r>
         <w:t>Free for personal and commercial use under the CCA 3.0 license (</w:t>
       </w:r>
-      <w:hyperlink r:id="rId44" w:history="1">
+      <w:hyperlink r:id="rId49" w:history="1">
         <w:r>
           <w:rPr>
             <w:rStyle w:val="Hyperlink"/>
@@ -1659,7 +1733,7 @@
         </w:numPr>
         <w:spacing w:line="360" w:lineRule="auto"/>
       </w:pPr>
-      <w:hyperlink r:id="rId45" w:history="1">
+      <w:hyperlink r:id="rId50" w:history="1">
         <w:r>
           <w:rPr>
             <w:rStyle w:val="Hyperlink"/>
@@ -1748,18 +1822,12 @@
       </w:r>
       <w:r>
         <w:tab/>
-        <w:t>Responsive Tools (github.com/</w:t>
-      </w:r>
-      <w:proofErr w:type="spellStart"/>
-      <w:r>
-        <w:t>ajlkn</w:t>
-      </w:r>
-      <w:proofErr w:type="spellEnd"/>
-      <w:r>
-        <w:t>/responsive-tools)</w:t>
+        <w:t>Responsive Tools (github.com/ajlkn/responsive-tools)</w:t>
       </w:r>
     </w:p>
     <w:sectPr>
+      <w:headerReference w:type="default" r:id="rId51"/>
+      <w:footerReference w:type="default" r:id="rId52"/>
       <w:pgSz w:w="11906" w:h="16838"/>
       <w:pgMar w:top="1440" w:right="1440" w:bottom="1440" w:left="1440" w:header="708" w:footer="708" w:gutter="0"/>
       <w:cols w:space="708"/>
@@ -1767,6 +1835,162 @@
     </w:sectPr>
   </w:body>
 </w:document>
+</file>
+
+<file path=word/endnotes.xml><?xml version="1.0" encoding="utf-8"?>
+<w:endnotes xmlns:wpc="http://schemas.microsoft.com/office/word/2010/wordprocessingCanvas" xmlns:cx="http://schemas.microsoft.com/office/drawing/2014/chartex" xmlns:cx1="http://schemas.microsoft.com/office/drawing/2015/9/8/chartex" xmlns:cx2="http://schemas.microsoft.com/office/drawing/2015/10/21/chartex" xmlns:cx3="http://schemas.microsoft.com/office/drawing/2016/5/9/chartex" xmlns:cx4="http://schemas.microsoft.com/office/drawing/2016/5/10/chartex" xmlns:cx5="http://schemas.microsoft.com/office/drawing/2016/5/11/chartex" xmlns:cx6="http://schemas.microsoft.com/office/drawing/2016/5/12/chartex" xmlns:cx7="http://schemas.microsoft.com/office/drawing/2016/5/13/chartex" xmlns:cx8="http://schemas.microsoft.com/office/drawing/2016/5/14/chartex" xmlns:mc="http://schemas.openxmlformats.org/markup-compatibility/2006" xmlns:aink="http://schemas.microsoft.com/office/drawing/2016/ink" xmlns:am3d="http://schemas.microsoft.com/office/drawing/2017/model3d" xmlns:o="urn:schemas-microsoft-com:office:office" xmlns:r="http://schemas.openxmlformats.org/officeDocument/2006/relationships" xmlns:m="http://schemas.openxmlformats.org/officeDocument/2006/math" xmlns:v="urn:schemas-microsoft-com:vml" xmlns:wp14="http://schemas.microsoft.com/office/word/2010/wordprocessingDrawing" xmlns:wp="http://schemas.openxmlformats.org/drawingml/2006/wordprocessingDrawing" xmlns:w10="urn:schemas-microsoft-com:office:word" xmlns:w="http://schemas.openxmlformats.org/wordprocessingml/2006/main" xmlns:w14="http://schemas.microsoft.com/office/word/2010/wordml" xmlns:w15="http://schemas.microsoft.com/office/word/2012/wordml" xmlns:w16cid="http://schemas.microsoft.com/office/word/2016/wordml/cid" xmlns:w16se="http://schemas.microsoft.com/office/word/2015/wordml/symex" xmlns:wpg="http://schemas.microsoft.com/office/word/2010/wordprocessingGroup" xmlns:wpi="http://schemas.microsoft.com/office/word/2010/wordprocessingInk" xmlns:wne="http://schemas.microsoft.com/office/word/2006/wordml" xmlns:wps="http://schemas.microsoft.com/office/word/2010/wordprocessingShape" mc:Ignorable="w14 w15 w16se w16cid wp14">
+  <w:endnote w:type="separator" w:id="-1">
+    <w:p>
+      <w:pPr>
+        <w:spacing w:after="0" w:line="240" w:lineRule="auto"/>
+      </w:pPr>
+      <w:r>
+        <w:separator/>
+      </w:r>
+    </w:p>
+  </w:endnote>
+  <w:endnote w:type="continuationSeparator" w:id="0">
+    <w:p>
+      <w:pPr>
+        <w:spacing w:after="0" w:line="240" w:lineRule="auto"/>
+      </w:pPr>
+      <w:r>
+        <w:continuationSeparator/>
+      </w:r>
+    </w:p>
+  </w:endnote>
+</w:endnotes>
+</file>
+
+<file path=word/footer1.xml><?xml version="1.0" encoding="utf-8"?>
+<w:ftr xmlns:wpc="http://schemas.microsoft.com/office/word/2010/wordprocessingCanvas" xmlns:cx="http://schemas.microsoft.com/office/drawing/2014/chartex" xmlns:cx1="http://schemas.microsoft.com/office/drawing/2015/9/8/chartex" xmlns:cx2="http://schemas.microsoft.com/office/drawing/2015/10/21/chartex" xmlns:cx3="http://schemas.microsoft.com/office/drawing/2016/5/9/chartex" xmlns:cx4="http://schemas.microsoft.com/office/drawing/2016/5/10/chartex" xmlns:cx5="http://schemas.microsoft.com/office/drawing/2016/5/11/chartex" xmlns:cx6="http://schemas.microsoft.com/office/drawing/2016/5/12/chartex" xmlns:cx7="http://schemas.microsoft.com/office/drawing/2016/5/13/chartex" xmlns:cx8="http://schemas.microsoft.com/office/drawing/2016/5/14/chartex" xmlns:mc="http://schemas.openxmlformats.org/markup-compatibility/2006" xmlns:aink="http://schemas.microsoft.com/office/drawing/2016/ink" xmlns:am3d="http://schemas.microsoft.com/office/drawing/2017/model3d" xmlns:o="urn:schemas-microsoft-com:office:office" xmlns:r="http://schemas.openxmlformats.org/officeDocument/2006/relationships" xmlns:m="http://schemas.openxmlformats.org/officeDocument/2006/math" xmlns:v="urn:schemas-microsoft-com:vml" xmlns:wp14="http://schemas.microsoft.com/office/word/2010/wordprocessingDrawing" xmlns:wp="http://schemas.openxmlformats.org/drawingml/2006/wordprocessingDrawing" xmlns:w10="urn:schemas-microsoft-com:office:word" xmlns:w="http://schemas.openxmlformats.org/wordprocessingml/2006/main" xmlns:w14="http://schemas.microsoft.com/office/word/2010/wordml" xmlns:w15="http://schemas.microsoft.com/office/word/2012/wordml" xmlns:w16cid="http://schemas.microsoft.com/office/word/2016/wordml/cid" xmlns:w16se="http://schemas.microsoft.com/office/word/2015/wordml/symex" xmlns:wpg="http://schemas.microsoft.com/office/word/2010/wordprocessingGroup" xmlns:wpi="http://schemas.microsoft.com/office/word/2010/wordprocessingInk" xmlns:wne="http://schemas.microsoft.com/office/word/2006/wordml" xmlns:wps="http://schemas.microsoft.com/office/word/2010/wordprocessingShape" mc:Ignorable="w14 w15 w16se w16cid wp14">
+  <w:sdt>
+    <w:sdtPr>
+      <w:id w:val="-2013366459"/>
+      <w:docPartObj>
+        <w:docPartGallery w:val="Page Numbers (Bottom of Page)"/>
+        <w:docPartUnique/>
+      </w:docPartObj>
+    </w:sdtPr>
+    <w:sdtEndPr>
+      <w:rPr>
+        <w:color w:val="7F7F7F" w:themeColor="background1" w:themeShade="7F"/>
+        <w:spacing w:val="60"/>
+      </w:rPr>
+    </w:sdtEndPr>
+    <w:sdtContent>
+      <w:p>
+        <w:pPr>
+          <w:pStyle w:val="Footer"/>
+          <w:pBdr>
+            <w:top w:val="single" w:sz="4" w:space="1" w:color="D9D9D9" w:themeColor="background1" w:themeShade="D9"/>
+          </w:pBdr>
+          <w:rPr>
+            <w:b/>
+            <w:bCs/>
+          </w:rPr>
+        </w:pPr>
+        <w:r>
+          <w:fldChar w:fldCharType="begin"/>
+        </w:r>
+        <w:r>
+          <w:instrText xml:space="preserve"> PAGE   \* MERGEFORMAT </w:instrText>
+        </w:r>
+        <w:r>
+          <w:fldChar w:fldCharType="separate"/>
+        </w:r>
+        <w:r>
+          <w:rPr>
+            <w:b/>
+            <w:bCs/>
+            <w:noProof/>
+          </w:rPr>
+          <w:t>2</w:t>
+        </w:r>
+        <w:r>
+          <w:rPr>
+            <w:b/>
+            <w:bCs/>
+            <w:noProof/>
+          </w:rPr>
+          <w:fldChar w:fldCharType="end"/>
+        </w:r>
+        <w:r>
+          <w:rPr>
+            <w:b/>
+            <w:bCs/>
+          </w:rPr>
+          <w:t xml:space="preserve"> | </w:t>
+        </w:r>
+        <w:r>
+          <w:rPr>
+            <w:color w:val="7F7F7F" w:themeColor="background1" w:themeShade="7F"/>
+            <w:spacing w:val="60"/>
+          </w:rPr>
+          <w:t>Page</w:t>
+        </w:r>
+      </w:p>
+    </w:sdtContent>
+  </w:sdt>
+  <w:p>
+    <w:pPr>
+      <w:pStyle w:val="Footer"/>
+    </w:pPr>
+  </w:p>
+</w:ftr>
+</file>
+
+<file path=word/footnotes.xml><?xml version="1.0" encoding="utf-8"?>
+<w:footnotes xmlns:wpc="http://schemas.microsoft.com/office/word/2010/wordprocessingCanvas" xmlns:cx="http://schemas.microsoft.com/office/drawing/2014/chartex" xmlns:cx1="http://schemas.microsoft.com/office/drawing/2015/9/8/chartex" xmlns:cx2="http://schemas.microsoft.com/office/drawing/2015/10/21/chartex" xmlns:cx3="http://schemas.microsoft.com/office/drawing/2016/5/9/chartex" xmlns:cx4="http://schemas.microsoft.com/office/drawing/2016/5/10/chartex" xmlns:cx5="http://schemas.microsoft.com/office/drawing/2016/5/11/chartex" xmlns:cx6="http://schemas.microsoft.com/office/drawing/2016/5/12/chartex" xmlns:cx7="http://schemas.microsoft.com/office/drawing/2016/5/13/chartex" xmlns:cx8="http://schemas.microsoft.com/office/drawing/2016/5/14/chartex" xmlns:mc="http://schemas.openxmlformats.org/markup-compatibility/2006" xmlns:aink="http://schemas.microsoft.com/office/drawing/2016/ink" xmlns:am3d="http://schemas.microsoft.com/office/drawing/2017/model3d" xmlns:o="urn:schemas-microsoft-com:office:office" xmlns:r="http://schemas.openxmlformats.org/officeDocument/2006/relationships" xmlns:m="http://schemas.openxmlformats.org/officeDocument/2006/math" xmlns:v="urn:schemas-microsoft-com:vml" xmlns:wp14="http://schemas.microsoft.com/office/word/2010/wordprocessingDrawing" xmlns:wp="http://schemas.openxmlformats.org/drawingml/2006/wordprocessingDrawing" xmlns:w10="urn:schemas-microsoft-com:office:word" xmlns:w="http://schemas.openxmlformats.org/wordprocessingml/2006/main" xmlns:w14="http://schemas.microsoft.com/office/word/2010/wordml" xmlns:w15="http://schemas.microsoft.com/office/word/2012/wordml" xmlns:w16cid="http://schemas.microsoft.com/office/word/2016/wordml/cid" xmlns:w16se="http://schemas.microsoft.com/office/word/2015/wordml/symex" xmlns:wpg="http://schemas.microsoft.com/office/word/2010/wordprocessingGroup" xmlns:wpi="http://schemas.microsoft.com/office/word/2010/wordprocessingInk" xmlns:wne="http://schemas.microsoft.com/office/word/2006/wordml" xmlns:wps="http://schemas.microsoft.com/office/word/2010/wordprocessingShape" mc:Ignorable="w14 w15 w16se w16cid wp14">
+  <w:footnote w:type="separator" w:id="-1">
+    <w:p>
+      <w:pPr>
+        <w:spacing w:after="0" w:line="240" w:lineRule="auto"/>
+      </w:pPr>
+      <w:r>
+        <w:separator/>
+      </w:r>
+    </w:p>
+  </w:footnote>
+  <w:footnote w:type="continuationSeparator" w:id="0">
+    <w:p>
+      <w:pPr>
+        <w:spacing w:after="0" w:line="240" w:lineRule="auto"/>
+      </w:pPr>
+      <w:r>
+        <w:continuationSeparator/>
+      </w:r>
+    </w:p>
+  </w:footnote>
+</w:footnotes>
+</file>
+
+<file path=word/header1.xml><?xml version="1.0" encoding="utf-8"?>
+<w:hdr xmlns:wpc="http://schemas.microsoft.com/office/word/2010/wordprocessingCanvas" xmlns:cx="http://schemas.microsoft.com/office/drawing/2014/chartex" xmlns:cx1="http://schemas.microsoft.com/office/drawing/2015/9/8/chartex" xmlns:cx2="http://schemas.microsoft.com/office/drawing/2015/10/21/chartex" xmlns:cx3="http://schemas.microsoft.com/office/drawing/2016/5/9/chartex" xmlns:cx4="http://schemas.microsoft.com/office/drawing/2016/5/10/chartex" xmlns:cx5="http://schemas.microsoft.com/office/drawing/2016/5/11/chartex" xmlns:cx6="http://schemas.microsoft.com/office/drawing/2016/5/12/chartex" xmlns:cx7="http://schemas.microsoft.com/office/drawing/2016/5/13/chartex" xmlns:cx8="http://schemas.microsoft.com/office/drawing/2016/5/14/chartex" xmlns:mc="http://schemas.openxmlformats.org/markup-compatibility/2006" xmlns:aink="http://schemas.microsoft.com/office/drawing/2016/ink" xmlns:am3d="http://schemas.microsoft.com/office/drawing/2017/model3d" xmlns:o="urn:schemas-microsoft-com:office:office" xmlns:r="http://schemas.openxmlformats.org/officeDocument/2006/relationships" xmlns:m="http://schemas.openxmlformats.org/officeDocument/2006/math" xmlns:v="urn:schemas-microsoft-com:vml" xmlns:wp14="http://schemas.microsoft.com/office/word/2010/wordprocessingDrawing" xmlns:wp="http://schemas.openxmlformats.org/drawingml/2006/wordprocessingDrawing" xmlns:w10="urn:schemas-microsoft-com:office:word" xmlns:w="http://schemas.openxmlformats.org/wordprocessingml/2006/main" xmlns:w14="http://schemas.microsoft.com/office/word/2010/wordml" xmlns:w15="http://schemas.microsoft.com/office/word/2012/wordml" xmlns:w16cid="http://schemas.microsoft.com/office/word/2016/wordml/cid" xmlns:w16se="http://schemas.microsoft.com/office/word/2015/wordml/symex" xmlns:wpg="http://schemas.microsoft.com/office/word/2010/wordprocessingGroup" xmlns:wpi="http://schemas.microsoft.com/office/word/2010/wordprocessingInk" xmlns:wne="http://schemas.microsoft.com/office/word/2006/wordml" xmlns:wps="http://schemas.microsoft.com/office/word/2010/wordprocessingShape" mc:Ignorable="w14 w15 w16se w16cid wp14">
+  <w:p>
+    <w:pPr>
+      <w:pStyle w:val="Header"/>
+    </w:pPr>
+    <w:r>
+      <w:rPr>
+        <w:lang w:val="de-DE"/>
+      </w:rPr>
+      <w:t>Cameron Tebbenham-Small</w:t>
+    </w:r>
+    <w:r>
+      <w:rPr>
+        <w:lang w:val="de-DE"/>
+      </w:rPr>
+      <w:t xml:space="preserve">, </w:t>
+    </w:r>
+    <w:r>
+      <w:rPr>
+        <w:lang w:val="de-DE"/>
+      </w:rPr>
+      <w:t>18003324</w:t>
+    </w:r>
+  </w:p>
+</w:hdr>
 </file>
 
 <file path=word/numbering.xml><?xml version="1.0" encoding="utf-8"?>
@@ -4136,641 +4360,51 @@
       <w:lang w:val="en-US"/>
     </w:rPr>
   </w:style>
-</w:styles>
-</file>
-
-<file path=word/glossary/document.xml><?xml version="1.0" encoding="utf-8"?>
-<w:glossaryDocument xmlns:wpc="http://schemas.microsoft.com/office/word/2010/wordprocessingCanvas" xmlns:cx="http://schemas.microsoft.com/office/drawing/2014/chartex" xmlns:cx1="http://schemas.microsoft.com/office/drawing/2015/9/8/chartex" xmlns:cx2="http://schemas.microsoft.com/office/drawing/2015/10/21/chartex" xmlns:cx3="http://schemas.microsoft.com/office/drawing/2016/5/9/chartex" xmlns:cx4="http://schemas.microsoft.com/office/drawing/2016/5/10/chartex" xmlns:cx5="http://schemas.microsoft.com/office/drawing/2016/5/11/chartex" xmlns:cx6="http://schemas.microsoft.com/office/drawing/2016/5/12/chartex" xmlns:cx7="http://schemas.microsoft.com/office/drawing/2016/5/13/chartex" xmlns:cx8="http://schemas.microsoft.com/office/drawing/2016/5/14/chartex" xmlns:mc="http://schemas.openxmlformats.org/markup-compatibility/2006" xmlns:aink="http://schemas.microsoft.com/office/drawing/2016/ink" xmlns:am3d="http://schemas.microsoft.com/office/drawing/2017/model3d" xmlns:o="urn:schemas-microsoft-com:office:office" xmlns:r="http://schemas.openxmlformats.org/officeDocument/2006/relationships" xmlns:m="http://schemas.openxmlformats.org/officeDocument/2006/math" xmlns:v="urn:schemas-microsoft-com:vml" xmlns:wp14="http://schemas.microsoft.com/office/word/2010/wordprocessingDrawing" xmlns:wp="http://schemas.openxmlformats.org/drawingml/2006/wordprocessingDrawing" xmlns:w10="urn:schemas-microsoft-com:office:word" xmlns:w="http://schemas.openxmlformats.org/wordprocessingml/2006/main" xmlns:w14="http://schemas.microsoft.com/office/word/2010/wordml" xmlns:w15="http://schemas.microsoft.com/office/word/2012/wordml" xmlns:w16cid="http://schemas.microsoft.com/office/word/2016/wordml/cid" xmlns:w16se="http://schemas.microsoft.com/office/word/2015/wordml/symex" xmlns:wpg="http://schemas.microsoft.com/office/word/2010/wordprocessingGroup" xmlns:wpi="http://schemas.microsoft.com/office/word/2010/wordprocessingInk" xmlns:wne="http://schemas.microsoft.com/office/word/2006/wordml" xmlns:wps="http://schemas.microsoft.com/office/word/2010/wordprocessingShape" mc:Ignorable="w14 w15 w16se w16cid wp14">
-  <w:docParts>
-    <w:docPart>
-      <w:docPartPr>
-        <w:name w:val="5E4BA5C8A5274DF39A0FC9C2BFD73733"/>
-        <w:category>
-          <w:name w:val="General"/>
-          <w:gallery w:val="placeholder"/>
-        </w:category>
-        <w:types>
-          <w:type w:val="bbPlcHdr"/>
-        </w:types>
-        <w:behaviors>
-          <w:behavior w:val="content"/>
-        </w:behaviors>
-        <w:guid w:val="{D8BF9449-72B4-49BA-B9FC-E9B227711C6F}"/>
-      </w:docPartPr>
-      <w:docPartBody>
-        <w:p>
-          <w:pPr>
-            <w:pStyle w:val="5E4BA5C8A5274DF39A0FC9C2BFD73733"/>
-          </w:pPr>
-          <w:r>
-            <w:t>Type chapter title (level 1)</w:t>
-          </w:r>
-        </w:p>
-      </w:docPartBody>
-    </w:docPart>
-    <w:docPart>
-      <w:docPartPr>
-        <w:name w:val="07505E0639C94A5A8BBE10E66A22E2C2"/>
-        <w:category>
-          <w:name w:val="General"/>
-          <w:gallery w:val="placeholder"/>
-        </w:category>
-        <w:types>
-          <w:type w:val="bbPlcHdr"/>
-        </w:types>
-        <w:behaviors>
-          <w:behavior w:val="content"/>
-        </w:behaviors>
-        <w:guid w:val="{1B8B20A0-4627-4E0E-8ADC-C0905109B7A0}"/>
-      </w:docPartPr>
-      <w:docPartBody>
-        <w:p>
-          <w:pPr>
-            <w:pStyle w:val="07505E0639C94A5A8BBE10E66A22E2C2"/>
-          </w:pPr>
-          <w:r>
-            <w:t>Type chapter title (level 2)</w:t>
-          </w:r>
-        </w:p>
-      </w:docPartBody>
-    </w:docPart>
-    <w:docPart>
-      <w:docPartPr>
-        <w:name w:val="452D91246F334260A4789100CB756494"/>
-        <w:category>
-          <w:name w:val="General"/>
-          <w:gallery w:val="placeholder"/>
-        </w:category>
-        <w:types>
-          <w:type w:val="bbPlcHdr"/>
-        </w:types>
-        <w:behaviors>
-          <w:behavior w:val="content"/>
-        </w:behaviors>
-        <w:guid w:val="{24D4F8E9-94FD-462C-BDBE-02712BD30E36}"/>
-      </w:docPartPr>
-      <w:docPartBody>
-        <w:p>
-          <w:pPr>
-            <w:pStyle w:val="452D91246F334260A4789100CB756494"/>
-          </w:pPr>
-          <w:r>
-            <w:t>Type chapter title (level 3)</w:t>
-          </w:r>
-        </w:p>
-      </w:docPartBody>
-    </w:docPart>
-  </w:docParts>
-</w:glossaryDocument>
-</file>
-
-<file path=word/glossary/fontTable.xml><?xml version="1.0" encoding="utf-8"?>
-<w:fonts xmlns:mc="http://schemas.openxmlformats.org/markup-compatibility/2006" xmlns:r="http://schemas.openxmlformats.org/officeDocument/2006/relationships" xmlns:w="http://schemas.openxmlformats.org/wordprocessingml/2006/main" xmlns:w14="http://schemas.microsoft.com/office/word/2010/wordml" xmlns:w15="http://schemas.microsoft.com/office/word/2012/wordml" xmlns:w16cid="http://schemas.microsoft.com/office/word/2016/wordml/cid" xmlns:w16se="http://schemas.microsoft.com/office/word/2015/wordml/symex" mc:Ignorable="w14 w15 w16se w16cid">
-  <w:font w:name="Times New Roman">
-    <w:panose1 w:val="02020603050405020304"/>
-    <w:charset w:val="00"/>
-    <w:family w:val="roman"/>
-    <w:pitch w:val="variable"/>
-    <w:sig w:usb0="E0002EFF" w:usb1="C000785B" w:usb2="00000009" w:usb3="00000000" w:csb0="000001FF" w:csb1="00000000"/>
-  </w:font>
-  <w:font w:name="Courier New">
-    <w:panose1 w:val="02070309020205020404"/>
-    <w:charset w:val="00"/>
-    <w:family w:val="modern"/>
-    <w:pitch w:val="fixed"/>
-    <w:sig w:usb0="E0002EFF" w:usb1="C0007843" w:usb2="00000009" w:usb3="00000000" w:csb0="000001FF" w:csb1="00000000"/>
-  </w:font>
-  <w:font w:name="Wingdings">
-    <w:panose1 w:val="05000000000000000000"/>
-    <w:charset w:val="02"/>
-    <w:family w:val="auto"/>
-    <w:pitch w:val="variable"/>
-    <w:sig w:usb0="00000000" w:usb1="10000000" w:usb2="00000000" w:usb3="00000000" w:csb0="80000000" w:csb1="00000000"/>
-  </w:font>
-  <w:font w:name="Symbol">
-    <w:panose1 w:val="05050102010706020507"/>
-    <w:charset w:val="02"/>
-    <w:family w:val="roman"/>
-    <w:pitch w:val="variable"/>
-    <w:sig w:usb0="00000000" w:usb1="10000000" w:usb2="00000000" w:usb3="00000000" w:csb0="80000000" w:csb1="00000000"/>
-  </w:font>
-  <w:font w:name="Calibri">
-    <w:panose1 w:val="020F0502020204030204"/>
-    <w:charset w:val="00"/>
-    <w:family w:val="swiss"/>
-    <w:pitch w:val="variable"/>
-    <w:sig w:usb0="E4002EFF" w:usb1="C000247B" w:usb2="00000009" w:usb3="00000000" w:csb0="000001FF" w:csb1="00000000"/>
-  </w:font>
-  <w:font w:name="Calibri Light">
-    <w:panose1 w:val="020F0302020204030204"/>
-    <w:charset w:val="00"/>
-    <w:family w:val="swiss"/>
-    <w:pitch w:val="variable"/>
-    <w:sig w:usb0="E4002EFF" w:usb1="C000247B" w:usb2="00000009" w:usb3="00000000" w:csb0="000001FF" w:csb1="00000000"/>
-  </w:font>
-  <w:font w:name="Times">
-    <w:panose1 w:val="02020603050405020304"/>
-    <w:charset w:val="00"/>
-    <w:family w:val="roman"/>
-    <w:pitch w:val="variable"/>
-    <w:sig w:usb0="E0002EFF" w:usb1="C000785B" w:usb2="00000009" w:usb3="00000000" w:csb0="000001FF" w:csb1="00000000"/>
-  </w:font>
-  <w:font w:name="Verdana">
-    <w:panose1 w:val="020B0604030504040204"/>
-    <w:charset w:val="00"/>
-    <w:family w:val="swiss"/>
-    <w:pitch w:val="variable"/>
-    <w:sig w:usb0="A00006FF" w:usb1="4000205B" w:usb2="00000010" w:usb3="00000000" w:csb0="0000019F" w:csb1="00000000"/>
-  </w:font>
-</w:fonts>
-</file>
-
-<file path=word/glossary/settings.xml><?xml version="1.0" encoding="utf-8"?>
-<w:settings xmlns:mc="http://schemas.openxmlformats.org/markup-compatibility/2006" xmlns:o="urn:schemas-microsoft-com:office:office" xmlns:r="http://schemas.openxmlformats.org/officeDocument/2006/relationships" xmlns:m="http://schemas.openxmlformats.org/officeDocument/2006/math" xmlns:v="urn:schemas-microsoft-com:vml" xmlns:w10="urn:schemas-microsoft-com:office:word" xmlns:w="http://schemas.openxmlformats.org/wordprocessingml/2006/main" xmlns:w14="http://schemas.microsoft.com/office/word/2010/wordml" xmlns:w15="http://schemas.microsoft.com/office/word/2012/wordml" xmlns:w16cid="http://schemas.microsoft.com/office/word/2016/wordml/cid" xmlns:w16se="http://schemas.microsoft.com/office/word/2015/wordml/symex" xmlns:sl="http://schemas.openxmlformats.org/schemaLibrary/2006/main" mc:Ignorable="w14 w15 w16se w16cid">
-  <w:view w:val="normal"/>
-  <w:defaultTabStop w:val="720"/>
-  <w:characterSpacingControl w:val="doNotCompress"/>
-  <w:compat>
-    <w:useFELayout/>
-    <w:compatSetting w:name="compatibilityMode" w:uri="http://schemas.microsoft.com/office/word" w:val="15"/>
-    <w:compatSetting w:name="overrideTableStyleFontSizeAndJustification" w:uri="http://schemas.microsoft.com/office/word" w:val="1"/>
-    <w:compatSetting w:name="enableOpenTypeFeatures" w:uri="http://schemas.microsoft.com/office/word" w:val="1"/>
-    <w:compatSetting w:name="doNotFlipMirrorIndents" w:uri="http://schemas.microsoft.com/office/word" w:val="1"/>
-    <w:compatSetting w:name="differentiateMultirowTableHeaders" w:uri="http://schemas.microsoft.com/office/word" w:val="1"/>
-    <w:compatSetting w:name="useWord2013TrackBottomHyphenation" w:uri="http://schemas.microsoft.com/office/word" w:val="0"/>
-  </w:compat>
-  <w:rsids>
-    <w:rsidRoot w:val="00A75510"/>
-    <w:rsid w:val="00A75510"/>
-    <w:rsid w:val="00B65978"/>
-  </w:rsids>
-  <m:mathPr>
-    <m:mathFont m:val="Cambria Math"/>
-    <m:brkBin m:val="before"/>
-    <m:brkBinSub m:val="--"/>
-    <m:smallFrac m:val="0"/>
-    <m:dispDef/>
-    <m:lMargin m:val="0"/>
-    <m:rMargin m:val="0"/>
-    <m:defJc m:val="centerGroup"/>
-    <m:wrapIndent m:val="1440"/>
-    <m:intLim m:val="subSup"/>
-    <m:naryLim m:val="undOvr"/>
-  </m:mathPr>
-  <w:themeFontLang w:val="en-GB"/>
-  <w:clrSchemeMapping w:bg1="light1" w:t1="dark1" w:bg2="light2" w:t2="dark2" w:accent1="accent1" w:accent2="accent2" w:accent3="accent3" w:accent4="accent4" w:accent5="accent5" w:accent6="accent6" w:hyperlink="hyperlink" w:followedHyperlink="followedHyperlink"/>
-  <w:decimalSymbol w:val="."/>
-  <w:listSeparator w:val=","/>
-  <w15:chartTrackingRefBased/>
-</w:settings>
-</file>
-
-<file path=word/glossary/styles.xml><?xml version="1.0" encoding="utf-8"?>
-<w:styles xmlns:mc="http://schemas.openxmlformats.org/markup-compatibility/2006" xmlns:r="http://schemas.openxmlformats.org/officeDocument/2006/relationships" xmlns:w="http://schemas.openxmlformats.org/wordprocessingml/2006/main" xmlns:w14="http://schemas.microsoft.com/office/word/2010/wordml" xmlns:w15="http://schemas.microsoft.com/office/word/2012/wordml" xmlns:w16cid="http://schemas.microsoft.com/office/word/2016/wordml/cid" xmlns:w16se="http://schemas.microsoft.com/office/word/2015/wordml/symex" mc:Ignorable="w14 w15 w16se w16cid">
-  <w:docDefaults>
-    <w:rPrDefault>
-      <w:rPr>
-        <w:rFonts w:asciiTheme="minorHAnsi" w:eastAsiaTheme="minorEastAsia" w:hAnsiTheme="minorHAnsi" w:cstheme="minorBidi"/>
-        <w:sz w:val="22"/>
-        <w:szCs w:val="22"/>
-        <w:lang w:val="en-GB" w:eastAsia="en-GB" w:bidi="ar-SA"/>
-      </w:rPr>
-    </w:rPrDefault>
-    <w:pPrDefault>
-      <w:pPr>
-        <w:spacing w:after="160" w:line="259" w:lineRule="auto"/>
-      </w:pPr>
-    </w:pPrDefault>
-  </w:docDefaults>
-  <w:latentStyles w:defLockedState="0" w:defUIPriority="99" w:defSemiHidden="0" w:defUnhideWhenUsed="0" w:defQFormat="0" w:count="376">
-    <w:lsdException w:name="Normal" w:uiPriority="0" w:qFormat="1"/>
-    <w:lsdException w:name="heading 1" w:uiPriority="9" w:qFormat="1"/>
-    <w:lsdException w:name="heading 2" w:semiHidden="1" w:uiPriority="9" w:unhideWhenUsed="1" w:qFormat="1"/>
-    <w:lsdException w:name="heading 3" w:semiHidden="1" w:uiPriority="9" w:unhideWhenUsed="1" w:qFormat="1"/>
-    <w:lsdException w:name="heading 4" w:semiHidden="1" w:uiPriority="9" w:unhideWhenUsed="1" w:qFormat="1"/>
-    <w:lsdException w:name="heading 5" w:semiHidden="1" w:uiPriority="9" w:unhideWhenUsed="1" w:qFormat="1"/>
-    <w:lsdException w:name="heading 6" w:semiHidden="1" w:uiPriority="9" w:unhideWhenUsed="1" w:qFormat="1"/>
-    <w:lsdException w:name="heading 7" w:semiHidden="1" w:uiPriority="9" w:unhideWhenUsed="1" w:qFormat="1"/>
-    <w:lsdException w:name="heading 8" w:semiHidden="1" w:uiPriority="9" w:unhideWhenUsed="1" w:qFormat="1"/>
-    <w:lsdException w:name="heading 9" w:semiHidden="1" w:uiPriority="9" w:unhideWhenUsed="1" w:qFormat="1"/>
-    <w:lsdException w:name="index 1" w:semiHidden="1" w:unhideWhenUsed="1"/>
-    <w:lsdException w:name="index 2" w:semiHidden="1" w:unhideWhenUsed="1"/>
-    <w:lsdException w:name="index 3" w:semiHidden="1" w:unhideWhenUsed="1"/>
-    <w:lsdException w:name="index 4" w:semiHidden="1" w:unhideWhenUsed="1"/>
-    <w:lsdException w:name="index 5" w:semiHidden="1" w:unhideWhenUsed="1"/>
-    <w:lsdException w:name="index 6" w:semiHidden="1" w:unhideWhenUsed="1"/>
-    <w:lsdException w:name="index 7" w:semiHidden="1" w:unhideWhenUsed="1"/>
-    <w:lsdException w:name="index 8" w:semiHidden="1" w:unhideWhenUsed="1"/>
-    <w:lsdException w:name="index 9" w:semiHidden="1" w:unhideWhenUsed="1"/>
-    <w:lsdException w:name="toc 1" w:semiHidden="1" w:uiPriority="39" w:unhideWhenUsed="1"/>
-    <w:lsdException w:name="toc 2" w:semiHidden="1" w:uiPriority="39" w:unhideWhenUsed="1"/>
-    <w:lsdException w:name="toc 3" w:semiHidden="1" w:uiPriority="39" w:unhideWhenUsed="1"/>
-    <w:lsdException w:name="toc 4" w:semiHidden="1" w:uiPriority="39" w:unhideWhenUsed="1"/>
-    <w:lsdException w:name="toc 5" w:semiHidden="1" w:uiPriority="39" w:unhideWhenUsed="1"/>
-    <w:lsdException w:name="toc 6" w:semiHidden="1" w:uiPriority="39" w:unhideWhenUsed="1"/>
-    <w:lsdException w:name="toc 7" w:semiHidden="1" w:uiPriority="39" w:unhideWhenUsed="1"/>
-    <w:lsdException w:name="toc 8" w:semiHidden="1" w:uiPriority="39" w:unhideWhenUsed="1"/>
-    <w:lsdException w:name="toc 9" w:semiHidden="1" w:uiPriority="39" w:unhideWhenUsed="1"/>
-    <w:lsdException w:name="Normal Indent" w:semiHidden="1" w:unhideWhenUsed="1"/>
-    <w:lsdException w:name="footnote text" w:semiHidden="1" w:unhideWhenUsed="1"/>
-    <w:lsdException w:name="annotation text" w:semiHidden="1" w:unhideWhenUsed="1"/>
-    <w:lsdException w:name="header" w:semiHidden="1" w:unhideWhenUsed="1"/>
-    <w:lsdException w:name="footer" w:semiHidden="1" w:unhideWhenUsed="1"/>
-    <w:lsdException w:name="index heading" w:semiHidden="1" w:unhideWhenUsed="1"/>
-    <w:lsdException w:name="caption" w:semiHidden="1" w:uiPriority="35" w:unhideWhenUsed="1" w:qFormat="1"/>
-    <w:lsdException w:name="table of figures" w:semiHidden="1" w:unhideWhenUsed="1"/>
-    <w:lsdException w:name="envelope address" w:semiHidden="1" w:unhideWhenUsed="1"/>
-    <w:lsdException w:name="envelope return" w:semiHidden="1" w:unhideWhenUsed="1"/>
-    <w:lsdException w:name="footnote reference" w:semiHidden="1" w:unhideWhenUsed="1"/>
-    <w:lsdException w:name="annotation reference" w:semiHidden="1" w:unhideWhenUsed="1"/>
-    <w:lsdException w:name="line number" w:semiHidden="1" w:unhideWhenUsed="1"/>
-    <w:lsdException w:name="page number" w:semiHidden="1" w:unhideWhenUsed="1"/>
-    <w:lsdException w:name="endnote reference" w:semiHidden="1" w:unhideWhenUsed="1"/>
-    <w:lsdException w:name="endnote text" w:semiHidden="1" w:unhideWhenUsed="1"/>
-    <w:lsdException w:name="table of authorities" w:semiHidden="1" w:unhideWhenUsed="1"/>
-    <w:lsdException w:name="macro" w:semiHidden="1" w:unhideWhenUsed="1"/>
-    <w:lsdException w:name="toa heading" w:semiHidden="1" w:unhideWhenUsed="1"/>
-    <w:lsdException w:name="List" w:semiHidden="1" w:unhideWhenUsed="1"/>
-    <w:lsdException w:name="List Bullet" w:semiHidden="1" w:unhideWhenUsed="1"/>
-    <w:lsdException w:name="List Number" w:semiHidden="1" w:unhideWhenUsed="1"/>
-    <w:lsdException w:name="List 2" w:semiHidden="1" w:unhideWhenUsed="1"/>
-    <w:lsdException w:name="List 3" w:semiHidden="1" w:unhideWhenUsed="1"/>
-    <w:lsdException w:name="List 4" w:semiHidden="1" w:unhideWhenUsed="1"/>
-    <w:lsdException w:name="List 5" w:semiHidden="1" w:unhideWhenUsed="1"/>
-    <w:lsdException w:name="List Bullet 2" w:semiHidden="1" w:unhideWhenUsed="1"/>
-    <w:lsdException w:name="List Bullet 3" w:semiHidden="1" w:unhideWhenUsed="1"/>
-    <w:lsdException w:name="List Bullet 4" w:semiHidden="1" w:unhideWhenUsed="1"/>
-    <w:lsdException w:name="List Bullet 5" w:semiHidden="1" w:unhideWhenUsed="1"/>
-    <w:lsdException w:name="List Number 2" w:semiHidden="1" w:unhideWhenUsed="1"/>
-    <w:lsdException w:name="List Number 3" w:semiHidden="1" w:unhideWhenUsed="1"/>
-    <w:lsdException w:name="List Number 4" w:semiHidden="1" w:unhideWhenUsed="1"/>
-    <w:lsdException w:name="List Number 5" w:semiHidden="1" w:unhideWhenUsed="1"/>
-    <w:lsdException w:name="Title" w:uiPriority="10" w:qFormat="1"/>
-    <w:lsdException w:name="Closing" w:semiHidden="1" w:unhideWhenUsed="1"/>
-    <w:lsdException w:name="Signature" w:semiHidden="1" w:unhideWhenUsed="1"/>
-    <w:lsdException w:name="Default Paragraph Font" w:semiHidden="1" w:uiPriority="1" w:unhideWhenUsed="1"/>
-    <w:lsdException w:name="Body Text" w:semiHidden="1" w:unhideWhenUsed="1"/>
-    <w:lsdException w:name="Body Text Indent" w:semiHidden="1" w:unhideWhenUsed="1"/>
-    <w:lsdException w:name="List Continue" w:semiHidden="1" w:unhideWhenUsed="1"/>
-    <w:lsdException w:name="List Continue 2" w:semiHidden="1" w:unhideWhenUsed="1"/>
-    <w:lsdException w:name="List Continue 3" w:semiHidden="1" w:unhideWhenUsed="1"/>
-    <w:lsdException w:name="List Continue 4" w:semiHidden="1" w:unhideWhenUsed="1"/>
-    <w:lsdException w:name="List Continue 5" w:semiHidden="1" w:unhideWhenUsed="1"/>
-    <w:lsdException w:name="Message Header" w:semiHidden="1" w:unhideWhenUsed="1"/>
-    <w:lsdException w:name="Subtitle" w:uiPriority="11" w:qFormat="1"/>
-    <w:lsdException w:name="Salutation" w:semiHidden="1" w:unhideWhenUsed="1"/>
-    <w:lsdException w:name="Date" w:semiHidden="1" w:unhideWhenUsed="1"/>
-    <w:lsdException w:name="Body Text First Indent" w:semiHidden="1" w:unhideWhenUsed="1"/>
-    <w:lsdException w:name="Body Text First Indent 2" w:semiHidden="1" w:unhideWhenUsed="1"/>
-    <w:lsdException w:name="Note Heading" w:semiHidden="1" w:unhideWhenUsed="1"/>
-    <w:lsdException w:name="Body Text 2" w:semiHidden="1" w:unhideWhenUsed="1"/>
-    <w:lsdException w:name="Body Text 3" w:semiHidden="1" w:unhideWhenUsed="1"/>
-    <w:lsdException w:name="Body Text Indent 2" w:semiHidden="1" w:unhideWhenUsed="1"/>
-    <w:lsdException w:name="Body Text Indent 3" w:semiHidden="1" w:unhideWhenUsed="1"/>
-    <w:lsdException w:name="Block Text" w:semiHidden="1" w:unhideWhenUsed="1"/>
-    <w:lsdException w:name="Hyperlink" w:semiHidden="1" w:unhideWhenUsed="1"/>
-    <w:lsdException w:name="FollowedHyperlink" w:semiHidden="1" w:unhideWhenUsed="1"/>
-    <w:lsdException w:name="Strong" w:uiPriority="22" w:qFormat="1"/>
-    <w:lsdException w:name="Emphasis" w:uiPriority="20" w:qFormat="1"/>
-    <w:lsdException w:name="Document Map" w:semiHidden="1" w:unhideWhenUsed="1"/>
-    <w:lsdException w:name="Plain Text" w:semiHidden="1" w:unhideWhenUsed="1"/>
-    <w:lsdException w:name="E-mail Signature" w:semiHidden="1" w:unhideWhenUsed="1"/>
-    <w:lsdException w:name="HTML Top of Form" w:semiHidden="1" w:unhideWhenUsed="1"/>
-    <w:lsdException w:name="HTML Bottom of Form" w:semiHidden="1" w:unhideWhenUsed="1"/>
-    <w:lsdException w:name="Normal (Web)" w:semiHidden="1" w:unhideWhenUsed="1"/>
-    <w:lsdException w:name="HTML Acronym" w:semiHidden="1" w:unhideWhenUsed="1"/>
-    <w:lsdException w:name="HTML Address" w:semiHidden="1" w:unhideWhenUsed="1"/>
-    <w:lsdException w:name="HTML Cite" w:semiHidden="1" w:unhideWhenUsed="1"/>
-    <w:lsdException w:name="HTML Code" w:semiHidden="1" w:unhideWhenUsed="1"/>
-    <w:lsdException w:name="HTML Definition" w:semiHidden="1" w:unhideWhenUsed="1"/>
-    <w:lsdException w:name="HTML Keyboard" w:semiHidden="1" w:unhideWhenUsed="1"/>
-    <w:lsdException w:name="HTML Preformatted" w:semiHidden="1" w:unhideWhenUsed="1"/>
-    <w:lsdException w:name="HTML Sample" w:semiHidden="1" w:unhideWhenUsed="1"/>
-    <w:lsdException w:name="HTML Typewriter" w:semiHidden="1" w:unhideWhenUsed="1"/>
-    <w:lsdException w:name="HTML Variable" w:semiHidden="1" w:unhideWhenUsed="1"/>
-    <w:lsdException w:name="Normal Table" w:semiHidden="1" w:unhideWhenUsed="1"/>
-    <w:lsdException w:name="annotation subject" w:semiHidden="1" w:unhideWhenUsed="1"/>
-    <w:lsdException w:name="No List" w:semiHidden="1" w:unhideWhenUsed="1"/>
-    <w:lsdException w:name="Outline List 1" w:semiHidden="1" w:unhideWhenUsed="1"/>
-    <w:lsdException w:name="Outline List 2" w:semiHidden="1" w:unhideWhenUsed="1"/>
-    <w:lsdException w:name="Outline List 3" w:semiHidden="1" w:unhideWhenUsed="1"/>
-    <w:lsdException w:name="Table Simple 1" w:semiHidden="1" w:unhideWhenUsed="1"/>
-    <w:lsdException w:name="Table Simple 2" w:semiHidden="1" w:unhideWhenUsed="1"/>
-    <w:lsdException w:name="Table Simple 3" w:semiHidden="1" w:unhideWhenUsed="1"/>
-    <w:lsdException w:name="Table Classic 1" w:semiHidden="1" w:unhideWhenUsed="1"/>
-    <w:lsdException w:name="Table Classic 2" w:semiHidden="1" w:unhideWhenUsed="1"/>
-    <w:lsdException w:name="Table Classic 3" w:semiHidden="1" w:unhideWhenUsed="1"/>
-    <w:lsdException w:name="Table Classic 4" w:semiHidden="1" w:unhideWhenUsed="1"/>
-    <w:lsdException w:name="Table Colorful 1" w:semiHidden="1" w:unhideWhenUsed="1"/>
-    <w:lsdException w:name="Table Colorful 2" w:semiHidden="1" w:unhideWhenUsed="1"/>
-    <w:lsdException w:name="Table Colorful 3" w:semiHidden="1" w:unhideWhenUsed="1"/>
-    <w:lsdException w:name="Table Columns 1" w:semiHidden="1" w:unhideWhenUsed="1"/>
-    <w:lsdException w:name="Table Columns 2" w:semiHidden="1" w:unhideWhenUsed="1"/>
-    <w:lsdException w:name="Table Columns 3" w:semiHidden="1" w:unhideWhenUsed="1"/>
-    <w:lsdException w:name="Table Columns 4" w:semiHidden="1" w:unhideWhenUsed="1"/>
-    <w:lsdException w:name="Table Columns 5" w:semiHidden="1" w:unhideWhenUsed="1"/>
-    <w:lsdException w:name="Table Grid 1" w:semiHidden="1" w:unhideWhenUsed="1"/>
-    <w:lsdException w:name="Table Grid 2" w:semiHidden="1" w:unhideWhenUsed="1"/>
-    <w:lsdException w:name="Table Grid 3" w:semiHidden="1" w:unhideWhenUsed="1"/>
-    <w:lsdException w:name="Table Grid 4" w:semiHidden="1" w:unhideWhenUsed="1"/>
-    <w:lsdException w:name="Table Grid 5" w:semiHidden="1" w:unhideWhenUsed="1"/>
-    <w:lsdException w:name="Table Grid 6" w:semiHidden="1" w:unhideWhenUsed="1"/>
-    <w:lsdException w:name="Table Grid 7" w:semiHidden="1" w:unhideWhenUsed="1"/>
-    <w:lsdException w:name="Table Grid 8" w:semiHidden="1" w:unhideWhenUsed="1"/>
-    <w:lsdException w:name="Table List 1" w:semiHidden="1" w:unhideWhenUsed="1"/>
-    <w:lsdException w:name="Table List 2" w:semiHidden="1" w:unhideWhenUsed="1"/>
-    <w:lsdException w:name="Table List 3" w:semiHidden="1" w:unhideWhenUsed="1"/>
-    <w:lsdException w:name="Table List 4" w:semiHidden="1" w:unhideWhenUsed="1"/>
-    <w:lsdException w:name="Table List 5" w:semiHidden="1" w:unhideWhenUsed="1"/>
-    <w:lsdException w:name="Table List 6" w:semiHidden="1" w:unhideWhenUsed="1"/>
-    <w:lsdException w:name="Table List 7" w:semiHidden="1" w:unhideWhenUsed="1"/>
-    <w:lsdException w:name="Table List 8" w:semiHidden="1" w:unhideWhenUsed="1"/>
-    <w:lsdException w:name="Table 3D effects 1" w:semiHidden="1" w:unhideWhenUsed="1"/>
-    <w:lsdException w:name="Table 3D effects 2" w:semiHidden="1" w:unhideWhenUsed="1"/>
-    <w:lsdException w:name="Table 3D effects 3" w:semiHidden="1" w:unhideWhenUsed="1"/>
-    <w:lsdException w:name="Table Contemporary" w:semiHidden="1" w:unhideWhenUsed="1"/>
-    <w:lsdException w:name="Table Elegant" w:semiHidden="1" w:unhideWhenUsed="1"/>
-    <w:lsdException w:name="Table Professional" w:semiHidden="1" w:unhideWhenUsed="1"/>
-    <w:lsdException w:name="Table Subtle 1" w:semiHidden="1" w:unhideWhenUsed="1"/>
-    <w:lsdException w:name="Table Subtle 2" w:semiHidden="1" w:unhideWhenUsed="1"/>
-    <w:lsdException w:name="Table Web 1" w:semiHidden="1" w:unhideWhenUsed="1"/>
-    <w:lsdException w:name="Table Web 2" w:semiHidden="1" w:unhideWhenUsed="1"/>
-    <w:lsdException w:name="Table Web 3" w:semiHidden="1" w:unhideWhenUsed="1"/>
-    <w:lsdException w:name="Balloon Text" w:semiHidden="1" w:unhideWhenUsed="1"/>
-    <w:lsdException w:name="Table Grid" w:uiPriority="39"/>
-    <w:lsdException w:name="Table Theme" w:semiHidden="1" w:unhideWhenUsed="1"/>
-    <w:lsdException w:name="Placeholder Text" w:semiHidden="1"/>
-    <w:lsdException w:name="No Spacing" w:uiPriority="1" w:qFormat="1"/>
-    <w:lsdException w:name="Light Shading" w:uiPriority="60"/>
-    <w:lsdException w:name="Light List" w:uiPriority="61"/>
-    <w:lsdException w:name="Light Grid" w:uiPriority="62"/>
-    <w:lsdException w:name="Medium Shading 1" w:uiPriority="63"/>
-    <w:lsdException w:name="Medium Shading 2" w:uiPriority="64"/>
-    <w:lsdException w:name="Medium List 1" w:uiPriority="65"/>
-    <w:lsdException w:name="Medium List 2" w:uiPriority="66"/>
-    <w:lsdException w:name="Medium Grid 1" w:uiPriority="67"/>
-    <w:lsdException w:name="Medium Grid 2" w:uiPriority="68"/>
-    <w:lsdException w:name="Medium Grid 3" w:uiPriority="69"/>
-    <w:lsdException w:name="Dark List" w:uiPriority="70"/>
-    <w:lsdException w:name="Colorful Shading" w:uiPriority="71"/>
-    <w:lsdException w:name="Colorful List" w:uiPriority="72"/>
-    <w:lsdException w:name="Colorful Grid" w:uiPriority="73"/>
-    <w:lsdException w:name="Light Shading Accent 1" w:uiPriority="60"/>
-    <w:lsdException w:name="Light List Accent 1" w:uiPriority="61"/>
-    <w:lsdException w:name="Light Grid Accent 1" w:uiPriority="62"/>
-    <w:lsdException w:name="Medium Shading 1 Accent 1" w:uiPriority="63"/>
-    <w:lsdException w:name="Medium Shading 2 Accent 1" w:uiPriority="64"/>
-    <w:lsdException w:name="Medium List 1 Accent 1" w:uiPriority="65"/>
-    <w:lsdException w:name="Revision" w:semiHidden="1"/>
-    <w:lsdException w:name="List Paragraph" w:uiPriority="34" w:qFormat="1"/>
-    <w:lsdException w:name="Quote" w:uiPriority="29" w:qFormat="1"/>
-    <w:lsdException w:name="Intense Quote" w:uiPriority="30" w:qFormat="1"/>
-    <w:lsdException w:name="Medium List 2 Accent 1" w:uiPriority="66"/>
-    <w:lsdException w:name="Medium Grid 1 Accent 1" w:uiPriority="67"/>
-    <w:lsdException w:name="Medium Grid 2 Accent 1" w:uiPriority="68"/>
-    <w:lsdException w:name="Medium Grid 3 Accent 1" w:uiPriority="69"/>
-    <w:lsdException w:name="Dark List Accent 1" w:uiPriority="70"/>
-    <w:lsdException w:name="Colorful Shading Accent 1" w:uiPriority="71"/>
-    <w:lsdException w:name="Colorful List Accent 1" w:uiPriority="72"/>
-    <w:lsdException w:name="Colorful Grid Accent 1" w:uiPriority="73"/>
-    <w:lsdException w:name="Light Shading Accent 2" w:uiPriority="60"/>
-    <w:lsdException w:name="Light List Accent 2" w:uiPriority="61"/>
-    <w:lsdException w:name="Light Grid Accent 2" w:uiPriority="62"/>
-    <w:lsdException w:name="Medium Shading 1 Accent 2" w:uiPriority="63"/>
-    <w:lsdException w:name="Medium Shading 2 Accent 2" w:uiPriority="64"/>
-    <w:lsdException w:name="Medium List 1 Accent 2" w:uiPriority="65"/>
-    <w:lsdException w:name="Medium List 2 Accent 2" w:uiPriority="66"/>
-    <w:lsdException w:name="Medium Grid 1 Accent 2" w:uiPriority="67"/>
-    <w:lsdException w:name="Medium Grid 2 Accent 2" w:uiPriority="68"/>
-    <w:lsdException w:name="Medium Grid 3 Accent 2" w:uiPriority="69"/>
-    <w:lsdException w:name="Dark List Accent 2" w:uiPriority="70"/>
-    <w:lsdException w:name="Colorful Shading Accent 2" w:uiPriority="71"/>
-    <w:lsdException w:name="Colorful List Accent 2" w:uiPriority="72"/>
-    <w:lsdException w:name="Colorful Grid Accent 2" w:uiPriority="73"/>
-    <w:lsdException w:name="Light Shading Accent 3" w:uiPriority="60"/>
-    <w:lsdException w:name="Light List Accent 3" w:uiPriority="61"/>
-    <w:lsdException w:name="Light Grid Accent 3" w:uiPriority="62"/>
-    <w:lsdException w:name="Medium Shading 1 Accent 3" w:uiPriority="63"/>
-    <w:lsdException w:name="Medium Shading 2 Accent 3" w:uiPriority="64"/>
-    <w:lsdException w:name="Medium List 1 Accent 3" w:uiPriority="65"/>
-    <w:lsdException w:name="Medium List 2 Accent 3" w:uiPriority="66"/>
-    <w:lsdException w:name="Medium Grid 1 Accent 3" w:uiPriority="67"/>
-    <w:lsdException w:name="Medium Grid 2 Accent 3" w:uiPriority="68"/>
-    <w:lsdException w:name="Medium Grid 3 Accent 3" w:uiPriority="69"/>
-    <w:lsdException w:name="Dark List Accent 3" w:uiPriority="70"/>
-    <w:lsdException w:name="Colorful Shading Accent 3" w:uiPriority="71"/>
-    <w:lsdException w:name="Colorful List Accent 3" w:uiPriority="72"/>
-    <w:lsdException w:name="Colorful Grid Accent 3" w:uiPriority="73"/>
-    <w:lsdException w:name="Light Shading Accent 4" w:uiPriority="60"/>
-    <w:lsdException w:name="Light List Accent 4" w:uiPriority="61"/>
-    <w:lsdException w:name="Light Grid Accent 4" w:uiPriority="62"/>
-    <w:lsdException w:name="Medium Shading 1 Accent 4" w:uiPriority="63"/>
-    <w:lsdException w:name="Medium Shading 2 Accent 4" w:uiPriority="64"/>
-    <w:lsdException w:name="Medium List 1 Accent 4" w:uiPriority="65"/>
-    <w:lsdException w:name="Medium List 2 Accent 4" w:uiPriority="66"/>
-    <w:lsdException w:name="Medium Grid 1 Accent 4" w:uiPriority="67"/>
-    <w:lsdException w:name="Medium Grid 2 Accent 4" w:uiPriority="68"/>
-    <w:lsdException w:name="Medium Grid 3 Accent 4" w:uiPriority="69"/>
-    <w:lsdException w:name="Dark List Accent 4" w:uiPriority="70"/>
-    <w:lsdException w:name="Colorful Shading Accent 4" w:uiPriority="71"/>
-    <w:lsdException w:name="Colorful List Accent 4" w:uiPriority="72"/>
-    <w:lsdException w:name="Colorful Grid Accent 4" w:uiPriority="73"/>
-    <w:lsdException w:name="Light Shading Accent 5" w:uiPriority="60"/>
-    <w:lsdException w:name="Light List Accent 5" w:uiPriority="61"/>
-    <w:lsdException w:name="Light Grid Accent 5" w:uiPriority="62"/>
-    <w:lsdException w:name="Medium Shading 1 Accent 5" w:uiPriority="63"/>
-    <w:lsdException w:name="Medium Shading 2 Accent 5" w:uiPriority="64"/>
-    <w:lsdException w:name="Medium List 1 Accent 5" w:uiPriority="65"/>
-    <w:lsdException w:name="Medium List 2 Accent 5" w:uiPriority="66"/>
-    <w:lsdException w:name="Medium Grid 1 Accent 5" w:uiPriority="67"/>
-    <w:lsdException w:name="Medium Grid 2 Accent 5" w:uiPriority="68"/>
-    <w:lsdException w:name="Medium Grid 3 Accent 5" w:uiPriority="69"/>
-    <w:lsdException w:name="Dark List Accent 5" w:uiPriority="70"/>
-    <w:lsdException w:name="Colorful Shading Accent 5" w:uiPriority="71"/>
-    <w:lsdException w:name="Colorful List Accent 5" w:uiPriority="72"/>
-    <w:lsdException w:name="Colorful Grid Accent 5" w:uiPriority="73"/>
-    <w:lsdException w:name="Light Shading Accent 6" w:uiPriority="60"/>
-    <w:lsdException w:name="Light List Accent 6" w:uiPriority="61"/>
-    <w:lsdException w:name="Light Grid Accent 6" w:uiPriority="62"/>
-    <w:lsdException w:name="Medium Shading 1 Accent 6" w:uiPriority="63"/>
-    <w:lsdException w:name="Medium Shading 2 Accent 6" w:uiPriority="64"/>
-    <w:lsdException w:name="Medium List 1 Accent 6" w:uiPriority="65"/>
-    <w:lsdException w:name="Medium List 2 Accent 6" w:uiPriority="66"/>
-    <w:lsdException w:name="Medium Grid 1 Accent 6" w:uiPriority="67"/>
-    <w:lsdException w:name="Medium Grid 2 Accent 6" w:uiPriority="68"/>
-    <w:lsdException w:name="Medium Grid 3 Accent 6" w:uiPriority="69"/>
-    <w:lsdException w:name="Dark List Accent 6" w:uiPriority="70"/>
-    <w:lsdException w:name="Colorful Shading Accent 6" w:uiPriority="71"/>
-    <w:lsdException w:name="Colorful List Accent 6" w:uiPriority="72"/>
-    <w:lsdException w:name="Colorful Grid Accent 6" w:uiPriority="73"/>
-    <w:lsdException w:name="Subtle Emphasis" w:uiPriority="19" w:qFormat="1"/>
-    <w:lsdException w:name="Intense Emphasis" w:uiPriority="21" w:qFormat="1"/>
-    <w:lsdException w:name="Subtle Reference" w:uiPriority="31" w:qFormat="1"/>
-    <w:lsdException w:name="Intense Reference" w:uiPriority="32" w:qFormat="1"/>
-    <w:lsdException w:name="Book Title" w:uiPriority="33" w:qFormat="1"/>
-    <w:lsdException w:name="Bibliography" w:semiHidden="1" w:uiPriority="37" w:unhideWhenUsed="1"/>
-    <w:lsdException w:name="TOC Heading" w:semiHidden="1" w:uiPriority="39" w:unhideWhenUsed="1" w:qFormat="1"/>
-    <w:lsdException w:name="Plain Table 1" w:uiPriority="41"/>
-    <w:lsdException w:name="Plain Table 2" w:uiPriority="42"/>
-    <w:lsdException w:name="Plain Table 3" w:uiPriority="43"/>
-    <w:lsdException w:name="Plain Table 4" w:uiPriority="44"/>
-    <w:lsdException w:name="Plain Table 5" w:uiPriority="45"/>
-    <w:lsdException w:name="Grid Table Light" w:uiPriority="40"/>
-    <w:lsdException w:name="Grid Table 1 Light" w:uiPriority="46"/>
-    <w:lsdException w:name="Grid Table 2" w:uiPriority="47"/>
-    <w:lsdException w:name="Grid Table 3" w:uiPriority="48"/>
-    <w:lsdException w:name="Grid Table 4" w:uiPriority="49"/>
-    <w:lsdException w:name="Grid Table 5 Dark" w:uiPriority="50"/>
-    <w:lsdException w:name="Grid Table 6 Colorful" w:uiPriority="51"/>
-    <w:lsdException w:name="Grid Table 7 Colorful" w:uiPriority="52"/>
-    <w:lsdException w:name="Grid Table 1 Light Accent 1" w:uiPriority="46"/>
-    <w:lsdException w:name="Grid Table 2 Accent 1" w:uiPriority="47"/>
-    <w:lsdException w:name="Grid Table 3 Accent 1" w:uiPriority="48"/>
-    <w:lsdException w:name="Grid Table 4 Accent 1" w:uiPriority="49"/>
-    <w:lsdException w:name="Grid Table 5 Dark Accent 1" w:uiPriority="50"/>
-    <w:lsdException w:name="Grid Table 6 Colorful Accent 1" w:uiPriority="51"/>
-    <w:lsdException w:name="Grid Table 7 Colorful Accent 1" w:uiPriority="52"/>
-    <w:lsdException w:name="Grid Table 1 Light Accent 2" w:uiPriority="46"/>
-    <w:lsdException w:name="Grid Table 2 Accent 2" w:uiPriority="47"/>
-    <w:lsdException w:name="Grid Table 3 Accent 2" w:uiPriority="48"/>
-    <w:lsdException w:name="Grid Table 4 Accent 2" w:uiPriority="49"/>
-    <w:lsdException w:name="Grid Table 5 Dark Accent 2" w:uiPriority="50"/>
-    <w:lsdException w:name="Grid Table 6 Colorful Accent 2" w:uiPriority="51"/>
-    <w:lsdException w:name="Grid Table 7 Colorful Accent 2" w:uiPriority="52"/>
-    <w:lsdException w:name="Grid Table 1 Light Accent 3" w:uiPriority="46"/>
-    <w:lsdException w:name="Grid Table 2 Accent 3" w:uiPriority="47"/>
-    <w:lsdException w:name="Grid Table 3 Accent 3" w:uiPriority="48"/>
-    <w:lsdException w:name="Grid Table 4 Accent 3" w:uiPriority="49"/>
-    <w:lsdException w:name="Grid Table 5 Dark Accent 3" w:uiPriority="50"/>
-    <w:lsdException w:name="Grid Table 6 Colorful Accent 3" w:uiPriority="51"/>
-    <w:lsdException w:name="Grid Table 7 Colorful Accent 3" w:uiPriority="52"/>
-    <w:lsdException w:name="Grid Table 1 Light Accent 4" w:uiPriority="46"/>
-    <w:lsdException w:name="Grid Table 2 Accent 4" w:uiPriority="47"/>
-    <w:lsdException w:name="Grid Table 3 Accent 4" w:uiPriority="48"/>
-    <w:lsdException w:name="Grid Table 4 Accent 4" w:uiPriority="49"/>
-    <w:lsdException w:name="Grid Table 5 Dark Accent 4" w:uiPriority="50"/>
-    <w:lsdException w:name="Grid Table 6 Colorful Accent 4" w:uiPriority="51"/>
-    <w:lsdException w:name="Grid Table 7 Colorful Accent 4" w:uiPriority="52"/>
-    <w:lsdException w:name="Grid Table 1 Light Accent 5" w:uiPriority="46"/>
-    <w:lsdException w:name="Grid Table 2 Accent 5" w:uiPriority="47"/>
-    <w:lsdException w:name="Grid Table 3 Accent 5" w:uiPriority="48"/>
-    <w:lsdException w:name="Grid Table 4 Accent 5" w:uiPriority="49"/>
-    <w:lsdException w:name="Grid Table 5 Dark Accent 5" w:uiPriority="50"/>
-    <w:lsdException w:name="Grid Table 6 Colorful Accent 5" w:uiPriority="51"/>
-    <w:lsdException w:name="Grid Table 7 Colorful Accent 5" w:uiPriority="52"/>
-    <w:lsdException w:name="Grid Table 1 Light Accent 6" w:uiPriority="46"/>
-    <w:lsdException w:name="Grid Table 2 Accent 6" w:uiPriority="47"/>
-    <w:lsdException w:name="Grid Table 3 Accent 6" w:uiPriority="48"/>
-    <w:lsdException w:name="Grid Table 4 Accent 6" w:uiPriority="49"/>
-    <w:lsdException w:name="Grid Table 5 Dark Accent 6" w:uiPriority="50"/>
-    <w:lsdException w:name="Grid Table 6 Colorful Accent 6" w:uiPriority="51"/>
-    <w:lsdException w:name="Grid Table 7 Colorful Accent 6" w:uiPriority="52"/>
-    <w:lsdException w:name="List Table 1 Light" w:uiPriority="46"/>
-    <w:lsdException w:name="List Table 2" w:uiPriority="47"/>
-    <w:lsdException w:name="List Table 3" w:uiPriority="48"/>
-    <w:lsdException w:name="List Table 4" w:uiPriority="49"/>
-    <w:lsdException w:name="List Table 5 Dark" w:uiPriority="50"/>
-    <w:lsdException w:name="List Table 6 Colorful" w:uiPriority="51"/>
-    <w:lsdException w:name="List Table 7 Colorful" w:uiPriority="52"/>
-    <w:lsdException w:name="List Table 1 Light Accent 1" w:uiPriority="46"/>
-    <w:lsdException w:name="List Table 2 Accent 1" w:uiPriority="47"/>
-    <w:lsdException w:name="List Table 3 Accent 1" w:uiPriority="48"/>
-    <w:lsdException w:name="List Table 4 Accent 1" w:uiPriority="49"/>
-    <w:lsdException w:name="List Table 5 Dark Accent 1" w:uiPriority="50"/>
-    <w:lsdException w:name="List Table 6 Colorful Accent 1" w:uiPriority="51"/>
-    <w:lsdException w:name="List Table 7 Colorful Accent 1" w:uiPriority="52"/>
-    <w:lsdException w:name="List Table 1 Light Accent 2" w:uiPriority="46"/>
-    <w:lsdException w:name="List Table 2 Accent 2" w:uiPriority="47"/>
-    <w:lsdException w:name="List Table 3 Accent 2" w:uiPriority="48"/>
-    <w:lsdException w:name="List Table 4 Accent 2" w:uiPriority="49"/>
-    <w:lsdException w:name="List Table 5 Dark Accent 2" w:uiPriority="50"/>
-    <w:lsdException w:name="List Table 6 Colorful Accent 2" w:uiPriority="51"/>
-    <w:lsdException w:name="List Table 7 Colorful Accent 2" w:uiPriority="52"/>
-    <w:lsdException w:name="List Table 1 Light Accent 3" w:uiPriority="46"/>
-    <w:lsdException w:name="List Table 2 Accent 3" w:uiPriority="47"/>
-    <w:lsdException w:name="List Table 3 Accent 3" w:uiPriority="48"/>
-    <w:lsdException w:name="List Table 4 Accent 3" w:uiPriority="49"/>
-    <w:lsdException w:name="List Table 5 Dark Accent 3" w:uiPriority="50"/>
-    <w:lsdException w:name="List Table 6 Colorful Accent 3" w:uiPriority="51"/>
-    <w:lsdException w:name="List Table 7 Colorful Accent 3" w:uiPriority="52"/>
-    <w:lsdException w:name="List Table 1 Light Accent 4" w:uiPriority="46"/>
-    <w:lsdException w:name="List Table 2 Accent 4" w:uiPriority="47"/>
-    <w:lsdException w:name="List Table 3 Accent 4" w:uiPriority="48"/>
-    <w:lsdException w:name="List Table 4 Accent 4" w:uiPriority="49"/>
-    <w:lsdException w:name="List Table 5 Dark Accent 4" w:uiPriority="50"/>
-    <w:lsdException w:name="List Table 6 Colorful Accent 4" w:uiPriority="51"/>
-    <w:lsdException w:name="List Table 7 Colorful Accent 4" w:uiPriority="52"/>
-    <w:lsdException w:name="List Table 1 Light Accent 5" w:uiPriority="46"/>
-    <w:lsdException w:name="List Table 2 Accent 5" w:uiPriority="47"/>
-    <w:lsdException w:name="List Table 3 Accent 5" w:uiPriority="48"/>
-    <w:lsdException w:name="List Table 4 Accent 5" w:uiPriority="49"/>
-    <w:lsdException w:name="List Table 5 Dark Accent 5" w:uiPriority="50"/>
-    <w:lsdException w:name="List Table 6 Colorful Accent 5" w:uiPriority="51"/>
-    <w:lsdException w:name="List Table 7 Colorful Accent 5" w:uiPriority="52"/>
-    <w:lsdException w:name="List Table 1 Light Accent 6" w:uiPriority="46"/>
-    <w:lsdException w:name="List Table 2 Accent 6" w:uiPriority="47"/>
-    <w:lsdException w:name="List Table 3 Accent 6" w:uiPriority="48"/>
-    <w:lsdException w:name="List Table 4 Accent 6" w:uiPriority="49"/>
-    <w:lsdException w:name="List Table 5 Dark Accent 6" w:uiPriority="50"/>
-    <w:lsdException w:name="List Table 6 Colorful Accent 6" w:uiPriority="51"/>
-    <w:lsdException w:name="List Table 7 Colorful Accent 6" w:uiPriority="52"/>
-    <w:lsdException w:name="Mention" w:semiHidden="1" w:unhideWhenUsed="1"/>
-    <w:lsdException w:name="Smart Hyperlink" w:semiHidden="1" w:unhideWhenUsed="1"/>
-    <w:lsdException w:name="Hashtag" w:semiHidden="1" w:unhideWhenUsed="1"/>
-    <w:lsdException w:name="Unresolved Mention" w:semiHidden="1" w:unhideWhenUsed="1"/>
-    <w:lsdException w:name="Smart Link" w:semiHidden="1" w:unhideWhenUsed="1"/>
-  </w:latentStyles>
-  <w:style w:type="paragraph" w:default="1" w:styleId="Normal">
-    <w:name w:val="Normal"/>
-    <w:qFormat/>
+  <w:style w:type="paragraph" w:styleId="Header">
+    <w:name w:val="header"/>
+    <w:basedOn w:val="Normal"/>
+    <w:link w:val="HeaderChar"/>
+    <w:uiPriority w:val="99"/>
+    <w:unhideWhenUsed/>
+    <w:rsid w:val="00206A71"/>
+    <w:pPr>
+      <w:tabs>
+        <w:tab w:val="center" w:pos="4513"/>
+        <w:tab w:val="right" w:pos="9026"/>
+      </w:tabs>
+      <w:spacing w:after="0" w:line="240" w:lineRule="auto"/>
+    </w:pPr>
   </w:style>
-  <w:style w:type="character" w:default="1" w:styleId="DefaultParagraphFont">
-    <w:name w:val="Default Paragraph Font"/>
-    <w:uiPriority w:val="1"/>
-    <w:semiHidden/>
+  <w:style w:type="character" w:customStyle="1" w:styleId="HeaderChar">
+    <w:name w:val="Header Char"/>
+    <w:basedOn w:val="DefaultParagraphFont"/>
+    <w:link w:val="Header"/>
+    <w:uiPriority w:val="99"/>
+    <w:rsid w:val="00206A71"/>
+  </w:style>
+  <w:style w:type="paragraph" w:styleId="Footer">
+    <w:name w:val="footer"/>
+    <w:basedOn w:val="Normal"/>
+    <w:link w:val="FooterChar"/>
+    <w:uiPriority w:val="99"/>
     <w:unhideWhenUsed/>
+    <w:rsid w:val="00206A71"/>
+    <w:pPr>
+      <w:tabs>
+        <w:tab w:val="center" w:pos="4513"/>
+        <w:tab w:val="right" w:pos="9026"/>
+      </w:tabs>
+      <w:spacing w:after="0" w:line="240" w:lineRule="auto"/>
+    </w:pPr>
   </w:style>
-  <w:style w:type="table" w:default="1" w:styleId="TableNormal">
-    <w:name w:val="Normal Table"/>
+  <w:style w:type="character" w:customStyle="1" w:styleId="FooterChar">
+    <w:name w:val="Footer Char"/>
+    <w:basedOn w:val="DefaultParagraphFont"/>
+    <w:link w:val="Footer"/>
     <w:uiPriority w:val="99"/>
-    <w:semiHidden/>
-    <w:unhideWhenUsed/>
-    <w:tblPr>
-      <w:tblInd w:w="0" w:type="dxa"/>
-      <w:tblCellMar>
-        <w:top w:w="0" w:type="dxa"/>
-        <w:left w:w="108" w:type="dxa"/>
-        <w:bottom w:w="0" w:type="dxa"/>
-        <w:right w:w="108" w:type="dxa"/>
-      </w:tblCellMar>
-    </w:tblPr>
-  </w:style>
-  <w:style w:type="numbering" w:default="1" w:styleId="NoList">
-    <w:name w:val="No List"/>
-    <w:uiPriority w:val="99"/>
-    <w:semiHidden/>
-    <w:unhideWhenUsed/>
-  </w:style>
-  <w:style w:type="paragraph" w:customStyle="1" w:styleId="5E4BA5C8A5274DF39A0FC9C2BFD73733">
-    <w:name w:val="5E4BA5C8A5274DF39A0FC9C2BFD73733"/>
-    <w:rsid w:val="00A75510"/>
-  </w:style>
-  <w:style w:type="paragraph" w:customStyle="1" w:styleId="07505E0639C94A5A8BBE10E66A22E2C2">
-    <w:name w:val="07505E0639C94A5A8BBE10E66A22E2C2"/>
-    <w:rsid w:val="00A75510"/>
-  </w:style>
-  <w:style w:type="paragraph" w:customStyle="1" w:styleId="452D91246F334260A4789100CB756494">
-    <w:name w:val="452D91246F334260A4789100CB756494"/>
-    <w:rsid w:val="00A75510"/>
+    <w:rsid w:val="00206A71"/>
   </w:style>
 </w:styles>
-</file>
-
-<file path=word/glossary/webSettings.xml><?xml version="1.0" encoding="utf-8"?>
-<w:webSettings xmlns:mc="http://schemas.openxmlformats.org/markup-compatibility/2006" xmlns:r="http://schemas.openxmlformats.org/officeDocument/2006/relationships" xmlns:w="http://schemas.openxmlformats.org/wordprocessingml/2006/main" xmlns:w14="http://schemas.microsoft.com/office/word/2010/wordml" xmlns:w15="http://schemas.microsoft.com/office/word/2012/wordml" xmlns:w16cid="http://schemas.microsoft.com/office/word/2016/wordml/cid" xmlns:w16se="http://schemas.microsoft.com/office/word/2015/wordml/symex" mc:Ignorable="w14 w15 w16se w16cid">
-  <w:optimizeForBrowser/>
-  <w:allowPNG/>
-</w:webSettings>
 </file>
 
 <file path=word/theme/theme1.xml><?xml version="1.0" encoding="utf-8"?>
@@ -5073,7 +4707,7 @@
 </file>
 
 <file path=customXml/itemProps1.xml><?xml version="1.0" encoding="utf-8"?>
-<ds:datastoreItem xmlns:ds="http://schemas.openxmlformats.org/officeDocument/2006/customXml" ds:itemID="{478E46B1-CD13-40A6-9351-7E5F0E0D0DBB}">
+<ds:datastoreItem xmlns:ds="http://schemas.openxmlformats.org/officeDocument/2006/customXml" ds:itemID="{EC2B1164-952C-4C36-9F79-E715BA05F981}">
   <ds:schemaRefs>
     <ds:schemaRef ds:uri="http://schemas.openxmlformats.org/officeDocument/2006/bibliography"/>
   </ds:schemaRefs>

</xml_diff>